<commit_message>
fixed railroad legend/fixed Area Office spelling error/added link to minute orders
</commit_message>
<xml_diff>
--- a/StatewidePlanningMap/SPM_TestScript.docx
+++ b/StatewidePlanningMap/SPM_TestScript.docx
@@ -870,15 +870,7 @@
         </w:numPr>
       </w:pPr>
       <w:r>
-        <w:t xml:space="preserve">A new browser tab will open for </w:t>
-      </w:r>
-      <w:proofErr w:type="spellStart"/>
-      <w:r>
-        <w:t>google</w:t>
-      </w:r>
-      <w:proofErr w:type="spellEnd"/>
-      <w:r>
-        <w:t xml:space="preserve"> maps</w:t>
+        <w:t>A new browser tab will open for google maps</w:t>
       </w:r>
     </w:p>
     <w:p>
@@ -890,21 +882,208 @@
         </w:numPr>
       </w:pPr>
       <w:r>
-        <w:t xml:space="preserve">Confirm that the area on </w:t>
-      </w:r>
-      <w:proofErr w:type="spellStart"/>
-      <w:r>
-        <w:t>google</w:t>
-      </w:r>
-      <w:proofErr w:type="spellEnd"/>
-      <w:r>
-        <w:t xml:space="preserve"> maps is</w:t>
+        <w:t>Confirm that the area on google maps is the same area and zoom extent from the Statewide Planning Map</w:t>
+      </w:r>
+    </w:p>
+    <w:p>
+      <w:pPr>
+        <w:pStyle w:val="ListParagraph"/>
+        <w:numPr>
+          <w:ilvl w:val="0"/>
+          <w:numId w:val="5"/>
+        </w:numPr>
+      </w:pPr>
+      <w:r>
+        <w:t>Legend Descriptions for Railroad Layer</w:t>
+      </w:r>
+    </w:p>
+    <w:p>
+      <w:pPr>
+        <w:pStyle w:val="ListParagraph"/>
+        <w:numPr>
+          <w:ilvl w:val="1"/>
+          <w:numId w:val="5"/>
+        </w:numPr>
+      </w:pPr>
+      <w:r>
+        <w:t>Click on the Railroad overlay to turn it on</w:t>
+      </w:r>
+    </w:p>
+    <w:p>
+      <w:pPr>
+        <w:pStyle w:val="ListParagraph"/>
+        <w:numPr>
+          <w:ilvl w:val="1"/>
+          <w:numId w:val="5"/>
+        </w:numPr>
+      </w:pPr>
+      <w:r>
+        <w:t>Go to the Legend tab</w:t>
+      </w:r>
+    </w:p>
+    <w:p>
+      <w:pPr>
+        <w:pStyle w:val="ListParagraph"/>
+        <w:numPr>
+          <w:ilvl w:val="2"/>
+          <w:numId w:val="5"/>
+        </w:numPr>
+      </w:pPr>
+      <w:r>
+        <w:t>The Legend shows the text descriptions of each of the four railroads, rather than a code</w:t>
+      </w:r>
+    </w:p>
+    <w:p>
+      <w:pPr>
+        <w:pStyle w:val="ListParagraph"/>
+        <w:numPr>
+          <w:ilvl w:val="1"/>
+          <w:numId w:val="5"/>
+        </w:numPr>
+      </w:pPr>
+      <w:r>
+        <w:t>Click on a railroad line in the map to open the pop-up window</w:t>
+      </w:r>
+    </w:p>
+    <w:p>
+      <w:pPr>
+        <w:pStyle w:val="ListParagraph"/>
+        <w:numPr>
+          <w:ilvl w:val="2"/>
+          <w:numId w:val="5"/>
+        </w:numPr>
+      </w:pPr>
+      <w:r>
+        <w:t>The popup window shoes the text descriptions for Railroad Name, Railroad Abbreviation, Status, and Type</w:t>
+      </w:r>
+    </w:p>
+    <w:p>
+      <w:pPr>
+        <w:pStyle w:val="ListParagraph"/>
+        <w:numPr>
+          <w:ilvl w:val="0"/>
+          <w:numId w:val="5"/>
+        </w:numPr>
+      </w:pPr>
+      <w:r>
+        <w:t>Spelling Error in Area Office</w:t>
+      </w:r>
+      <w:r>
+        <w:t xml:space="preserve"> Layer</w:t>
+      </w:r>
+      <w:r>
+        <w:t xml:space="preserve"> </w:t>
+      </w:r>
+    </w:p>
+    <w:p>
+      <w:pPr>
+        <w:pStyle w:val="ListParagraph"/>
+        <w:numPr>
+          <w:ilvl w:val="1"/>
+          <w:numId w:val="5"/>
+        </w:numPr>
+      </w:pPr>
+      <w:r>
+        <w:t xml:space="preserve">Click on the </w:t>
+      </w:r>
+      <w:r>
+        <w:t>Area Office</w:t>
+      </w:r>
+      <w:r>
+        <w:t xml:space="preserve"> overlay to turn it on</w:t>
+      </w:r>
+    </w:p>
+    <w:p>
+      <w:pPr>
+        <w:pStyle w:val="ListParagraph"/>
+        <w:numPr>
+          <w:ilvl w:val="2"/>
+          <w:numId w:val="5"/>
+        </w:numPr>
+      </w:pPr>
+      <w:r>
+        <w:t>Click on the Area Offices in the Abilene District to bring up the popup window for the Snyder Area Office.  Confirm the spelling of Snyder is correct.</w:t>
+      </w:r>
+    </w:p>
+    <w:p>
+      <w:pPr>
+        <w:pStyle w:val="ListParagraph"/>
+        <w:numPr>
+          <w:ilvl w:val="0"/>
+          <w:numId w:val="5"/>
+        </w:numPr>
+      </w:pPr>
+      <w:r>
+        <w:t>Minute Order Link in Highway Designations Popup Window</w:t>
+      </w:r>
+    </w:p>
+    <w:p>
+      <w:pPr>
+        <w:pStyle w:val="ListParagraph"/>
+        <w:numPr>
+          <w:ilvl w:val="1"/>
+          <w:numId w:val="5"/>
+        </w:numPr>
+      </w:pPr>
+      <w:r>
+        <w:t xml:space="preserve">Click on the </w:t>
+      </w:r>
+      <w:r>
+        <w:t>Highway Designations</w:t>
+      </w:r>
+      <w:r>
+        <w:t xml:space="preserve"> overlay to turn it on</w:t>
+      </w:r>
+    </w:p>
+    <w:p>
+      <w:pPr>
+        <w:pStyle w:val="ListParagraph"/>
+        <w:numPr>
+          <w:ilvl w:val="2"/>
+          <w:numId w:val="5"/>
+        </w:numPr>
+      </w:pPr>
+      <w:r>
+        <w:t>Click on a line segment to bring up the popup window</w:t>
+      </w:r>
+    </w:p>
+    <w:p>
+      <w:pPr>
+        <w:pStyle w:val="ListParagraph"/>
+        <w:numPr>
+          <w:ilvl w:val="3"/>
+          <w:numId w:val="5"/>
+        </w:numPr>
+      </w:pPr>
+      <w:r>
+        <w:t>Popup window opens.  Minute Order number is hyperlink</w:t>
+      </w:r>
+    </w:p>
+    <w:p>
+      <w:pPr>
+        <w:pStyle w:val="ListParagraph"/>
+        <w:numPr>
+          <w:ilvl w:val="2"/>
+          <w:numId w:val="5"/>
+        </w:numPr>
+      </w:pPr>
+      <w:r>
+        <w:t>Click on Minute Order number hyperlink</w:t>
+      </w:r>
+    </w:p>
+    <w:p>
+      <w:pPr>
+        <w:pStyle w:val="ListParagraph"/>
+        <w:numPr>
+          <w:ilvl w:val="3"/>
+          <w:numId w:val="5"/>
+        </w:numPr>
+      </w:pPr>
+      <w:r>
+        <w:t>Web browser opens to minute order page</w:t>
       </w:r>
       <w:bookmarkStart w:id="0" w:name="_GoBack"/>
       <w:bookmarkEnd w:id="0"/>
-      <w:r>
-        <w:t xml:space="preserve"> the same area and zoom extent from the Statewide Planning Map</w:t>
-      </w:r>
     </w:p>
     <w:p/>
     <w:sectPr>

</xml_diff>

<commit_message>
updated jump to google button to also contain bing maps; also updated the test script for testing purposes
</commit_message>
<xml_diff>
--- a/StatewidePlanningMap/SPM_TestScript.docx
+++ b/StatewidePlanningMap/SPM_TestScript.docx
@@ -834,7 +834,13 @@
         </w:numPr>
       </w:pPr>
       <w:r>
-        <w:t>Jump to Google button</w:t>
+        <w:t>Jump to Google</w:t>
+      </w:r>
+      <w:r>
+        <w:t>/Bing</w:t>
+      </w:r>
+      <w:r>
+        <w:t xml:space="preserve"> button</w:t>
       </w:r>
     </w:p>
     <w:p>
@@ -858,7 +864,16 @@
         </w:numPr>
       </w:pPr>
       <w:r>
-        <w:t>Select the “Google Maps” button in the top right corner</w:t>
+        <w:t xml:space="preserve">Mouse over </w:t>
+      </w:r>
+      <w:r>
+        <w:t>the “</w:t>
+      </w:r>
+      <w:r>
+        <w:t>Jump To</w:t>
+      </w:r>
+      <w:r>
+        <w:t>” button in the top right corner</w:t>
       </w:r>
     </w:p>
     <w:p>
@@ -870,55 +885,18 @@
         </w:numPr>
       </w:pPr>
       <w:r>
-        <w:t>A new browser tab will open for google maps</w:t>
-      </w:r>
-    </w:p>
-    <w:p>
-      <w:pPr>
-        <w:pStyle w:val="ListParagraph"/>
-        <w:numPr>
-          <w:ilvl w:val="1"/>
-          <w:numId w:val="5"/>
-        </w:numPr>
-      </w:pPr>
-      <w:r>
-        <w:t>Confirm that the area on google maps is the same area and zoom extent from the Statewide Planning Map</w:t>
-      </w:r>
-    </w:p>
-    <w:p>
-      <w:pPr>
-        <w:pStyle w:val="ListParagraph"/>
-        <w:numPr>
-          <w:ilvl w:val="0"/>
-          <w:numId w:val="5"/>
-        </w:numPr>
-      </w:pPr>
-      <w:r>
-        <w:t>Legend Descriptions for Railroad Layer</w:t>
-      </w:r>
-    </w:p>
-    <w:p>
-      <w:pPr>
-        <w:pStyle w:val="ListParagraph"/>
-        <w:numPr>
-          <w:ilvl w:val="1"/>
-          <w:numId w:val="5"/>
-        </w:numPr>
-      </w:pPr>
-      <w:r>
-        <w:t>Click on the Railroad overlay to turn it on</w:t>
-      </w:r>
-    </w:p>
-    <w:p>
-      <w:pPr>
-        <w:pStyle w:val="ListParagraph"/>
-        <w:numPr>
-          <w:ilvl w:val="1"/>
-          <w:numId w:val="5"/>
-        </w:numPr>
-      </w:pPr>
-      <w:r>
-        <w:t>Go to the Legend tab</w:t>
+        <w:t xml:space="preserve">A </w:t>
+      </w:r>
+      <w:r>
+        <w:t xml:space="preserve">dropdown list will open containing google maps and </w:t>
+      </w:r>
+      <w:proofErr w:type="spellStart"/>
+      <w:r>
+        <w:t>bing</w:t>
+      </w:r>
+      <w:proofErr w:type="spellEnd"/>
+      <w:r>
+        <w:t xml:space="preserve"> maps</w:t>
       </w:r>
     </w:p>
     <w:p>
@@ -930,160 +908,216 @@
         </w:numPr>
       </w:pPr>
       <w:r>
-        <w:t>The Legend shows the text descriptions of each of the four railroads, rather than a code</w:t>
-      </w:r>
-    </w:p>
-    <w:p>
-      <w:pPr>
-        <w:pStyle w:val="ListParagraph"/>
-        <w:numPr>
-          <w:ilvl w:val="1"/>
-          <w:numId w:val="5"/>
-        </w:numPr>
-      </w:pPr>
-      <w:r>
-        <w:t>Click on a railroad line in the map to open the pop-up window</w:t>
-      </w:r>
-    </w:p>
-    <w:p>
-      <w:pPr>
-        <w:pStyle w:val="ListParagraph"/>
-        <w:numPr>
-          <w:ilvl w:val="2"/>
-          <w:numId w:val="5"/>
-        </w:numPr>
-      </w:pPr>
-      <w:r>
-        <w:t>The popup window shoes the text descriptions for Railroad Name, Railroad Abbreviation, Status, and Type</w:t>
-      </w:r>
-    </w:p>
-    <w:p>
-      <w:pPr>
-        <w:pStyle w:val="ListParagraph"/>
-        <w:numPr>
-          <w:ilvl w:val="0"/>
-          <w:numId w:val="5"/>
-        </w:numPr>
-      </w:pPr>
-      <w:r>
-        <w:t>Spelling Error in Area Office</w:t>
-      </w:r>
-      <w:r>
-        <w:t xml:space="preserve"> Layer</w:t>
-      </w:r>
-      <w:r>
-        <w:t xml:space="preserve"> </w:t>
-      </w:r>
-    </w:p>
-    <w:p>
-      <w:pPr>
-        <w:pStyle w:val="ListParagraph"/>
-        <w:numPr>
-          <w:ilvl w:val="1"/>
-          <w:numId w:val="5"/>
-        </w:numPr>
-      </w:pPr>
-      <w:r>
-        <w:t xml:space="preserve">Click on the </w:t>
-      </w:r>
-      <w:r>
-        <w:t>Area Office</w:t>
-      </w:r>
-      <w:r>
-        <w:t xml:space="preserve"> overlay to turn it on</w:t>
-      </w:r>
-    </w:p>
-    <w:p>
-      <w:pPr>
-        <w:pStyle w:val="ListParagraph"/>
-        <w:numPr>
-          <w:ilvl w:val="2"/>
-          <w:numId w:val="5"/>
-        </w:numPr>
-      </w:pPr>
-      <w:r>
-        <w:t>Click on the Area Offices in the Abilene District to bring up the popup window for the Snyder Area Office.  Confirm the spelling of Snyder is correct.</w:t>
-      </w:r>
-    </w:p>
-    <w:p>
-      <w:pPr>
-        <w:pStyle w:val="ListParagraph"/>
-        <w:numPr>
-          <w:ilvl w:val="0"/>
-          <w:numId w:val="5"/>
-        </w:numPr>
-      </w:pPr>
-      <w:r>
-        <w:t>Minute Order Link in Highway Designations Popup Window</w:t>
-      </w:r>
-    </w:p>
-    <w:p>
-      <w:pPr>
-        <w:pStyle w:val="ListParagraph"/>
-        <w:numPr>
-          <w:ilvl w:val="1"/>
-          <w:numId w:val="5"/>
-        </w:numPr>
-      </w:pPr>
-      <w:r>
-        <w:t xml:space="preserve">Click on the </w:t>
-      </w:r>
-      <w:r>
-        <w:t>Highway Designations</w:t>
-      </w:r>
-      <w:r>
-        <w:t xml:space="preserve"> overlay to turn it on</w:t>
-      </w:r>
-    </w:p>
-    <w:p>
-      <w:pPr>
-        <w:pStyle w:val="ListParagraph"/>
-        <w:numPr>
-          <w:ilvl w:val="2"/>
-          <w:numId w:val="5"/>
-        </w:numPr>
-      </w:pPr>
-      <w:r>
-        <w:t>Click on a line segment to bring up the popup window</w:t>
-      </w:r>
-    </w:p>
-    <w:p>
-      <w:pPr>
-        <w:pStyle w:val="ListParagraph"/>
-        <w:numPr>
-          <w:ilvl w:val="3"/>
-          <w:numId w:val="5"/>
-        </w:numPr>
-      </w:pPr>
-      <w:r>
-        <w:t>Popup window opens.  Minute Order number is hyperlink</w:t>
-      </w:r>
-    </w:p>
-    <w:p>
-      <w:pPr>
-        <w:pStyle w:val="ListParagraph"/>
-        <w:numPr>
-          <w:ilvl w:val="2"/>
-          <w:numId w:val="5"/>
-        </w:numPr>
-      </w:pPr>
-      <w:r>
-        <w:t>Click on Minute Order number hyperlink</w:t>
-      </w:r>
-    </w:p>
-    <w:p>
-      <w:pPr>
-        <w:pStyle w:val="ListParagraph"/>
-        <w:numPr>
-          <w:ilvl w:val="3"/>
-          <w:numId w:val="5"/>
-        </w:numPr>
-      </w:pPr>
-      <w:r>
-        <w:t>Web browser opens to minute order page</w:t>
+        <w:t>Select either to open a new web browser window for the respective webpage</w:t>
       </w:r>
       <w:bookmarkStart w:id="0" w:name="_GoBack"/>
       <w:bookmarkEnd w:id="0"/>
+    </w:p>
+    <w:p>
+      <w:pPr>
+        <w:pStyle w:val="ListParagraph"/>
+        <w:numPr>
+          <w:ilvl w:val="1"/>
+          <w:numId w:val="5"/>
+        </w:numPr>
+      </w:pPr>
+      <w:r>
+        <w:t xml:space="preserve">Confirm that the area on google </w:t>
+      </w:r>
+      <w:r>
+        <w:t xml:space="preserve">and/or </w:t>
+      </w:r>
+      <w:proofErr w:type="spellStart"/>
+      <w:r>
+        <w:t>bing</w:t>
+      </w:r>
+      <w:proofErr w:type="spellEnd"/>
+      <w:r>
+        <w:t xml:space="preserve"> </w:t>
+      </w:r>
+      <w:r>
+        <w:t>maps is the same area and zoom extent from the Statewide Planning Map</w:t>
+      </w:r>
+    </w:p>
+    <w:p>
+      <w:pPr>
+        <w:pStyle w:val="ListParagraph"/>
+        <w:numPr>
+          <w:ilvl w:val="0"/>
+          <w:numId w:val="5"/>
+        </w:numPr>
+      </w:pPr>
+      <w:r>
+        <w:t>Legend Descriptions for Railroad Layer</w:t>
+      </w:r>
+    </w:p>
+    <w:p>
+      <w:pPr>
+        <w:pStyle w:val="ListParagraph"/>
+        <w:numPr>
+          <w:ilvl w:val="1"/>
+          <w:numId w:val="5"/>
+        </w:numPr>
+      </w:pPr>
+      <w:r>
+        <w:t>Click on the Railroad overlay to turn it on</w:t>
+      </w:r>
+    </w:p>
+    <w:p>
+      <w:pPr>
+        <w:pStyle w:val="ListParagraph"/>
+        <w:numPr>
+          <w:ilvl w:val="1"/>
+          <w:numId w:val="5"/>
+        </w:numPr>
+      </w:pPr>
+      <w:r>
+        <w:t>Go to the Legend tab</w:t>
+      </w:r>
+    </w:p>
+    <w:p>
+      <w:pPr>
+        <w:pStyle w:val="ListParagraph"/>
+        <w:numPr>
+          <w:ilvl w:val="2"/>
+          <w:numId w:val="5"/>
+        </w:numPr>
+      </w:pPr>
+      <w:r>
+        <w:t>The Legend shows the text descriptions of each of the four railroads, rather than a code</w:t>
+      </w:r>
+    </w:p>
+    <w:p>
+      <w:pPr>
+        <w:pStyle w:val="ListParagraph"/>
+        <w:numPr>
+          <w:ilvl w:val="1"/>
+          <w:numId w:val="5"/>
+        </w:numPr>
+      </w:pPr>
+      <w:r>
+        <w:t>Click on a railroad line in the map to open the pop-up window</w:t>
+      </w:r>
+    </w:p>
+    <w:p>
+      <w:pPr>
+        <w:pStyle w:val="ListParagraph"/>
+        <w:numPr>
+          <w:ilvl w:val="2"/>
+          <w:numId w:val="5"/>
+        </w:numPr>
+      </w:pPr>
+      <w:r>
+        <w:t>The popup window shoes the text descriptions for Railroad Name, Railroad Abbreviation, Status, and Type</w:t>
+      </w:r>
+    </w:p>
+    <w:p>
+      <w:pPr>
+        <w:pStyle w:val="ListParagraph"/>
+        <w:numPr>
+          <w:ilvl w:val="0"/>
+          <w:numId w:val="5"/>
+        </w:numPr>
+      </w:pPr>
+      <w:r>
+        <w:t xml:space="preserve">Spelling Error in Area Office Layer </w:t>
+      </w:r>
+    </w:p>
+    <w:p>
+      <w:pPr>
+        <w:pStyle w:val="ListParagraph"/>
+        <w:numPr>
+          <w:ilvl w:val="1"/>
+          <w:numId w:val="5"/>
+        </w:numPr>
+      </w:pPr>
+      <w:r>
+        <w:t>Click on the Area Office overlay to turn it on</w:t>
+      </w:r>
+    </w:p>
+    <w:p>
+      <w:pPr>
+        <w:pStyle w:val="ListParagraph"/>
+        <w:numPr>
+          <w:ilvl w:val="2"/>
+          <w:numId w:val="5"/>
+        </w:numPr>
+      </w:pPr>
+      <w:r>
+        <w:t>Click on the Area Offices in the Abilene District to bring up the popup window for the Snyder Area Office.  Confirm the spelling of Snyder is correct.</w:t>
+      </w:r>
+    </w:p>
+    <w:p>
+      <w:pPr>
+        <w:pStyle w:val="ListParagraph"/>
+        <w:numPr>
+          <w:ilvl w:val="0"/>
+          <w:numId w:val="5"/>
+        </w:numPr>
+      </w:pPr>
+      <w:r>
+        <w:t>Minute Order Link in Highway Designations Popup Window</w:t>
+      </w:r>
+    </w:p>
+    <w:p>
+      <w:pPr>
+        <w:pStyle w:val="ListParagraph"/>
+        <w:numPr>
+          <w:ilvl w:val="1"/>
+          <w:numId w:val="5"/>
+        </w:numPr>
+      </w:pPr>
+      <w:r>
+        <w:t>Click on the Highway Designations overlay to turn it on</w:t>
+      </w:r>
+    </w:p>
+    <w:p>
+      <w:pPr>
+        <w:pStyle w:val="ListParagraph"/>
+        <w:numPr>
+          <w:ilvl w:val="2"/>
+          <w:numId w:val="5"/>
+        </w:numPr>
+      </w:pPr>
+      <w:r>
+        <w:t>Click on a line segment to bring up the popup window</w:t>
+      </w:r>
+    </w:p>
+    <w:p>
+      <w:pPr>
+        <w:pStyle w:val="ListParagraph"/>
+        <w:numPr>
+          <w:ilvl w:val="3"/>
+          <w:numId w:val="5"/>
+        </w:numPr>
+      </w:pPr>
+      <w:r>
+        <w:t>Popup window opens.  Minute Order number is hyperlink</w:t>
+      </w:r>
+    </w:p>
+    <w:p>
+      <w:pPr>
+        <w:pStyle w:val="ListParagraph"/>
+        <w:numPr>
+          <w:ilvl w:val="2"/>
+          <w:numId w:val="5"/>
+        </w:numPr>
+      </w:pPr>
+      <w:r>
+        <w:t>Click on Minute Order number hyperlink</w:t>
+      </w:r>
+    </w:p>
+    <w:p>
+      <w:pPr>
+        <w:pStyle w:val="ListParagraph"/>
+        <w:numPr>
+          <w:ilvl w:val="3"/>
+          <w:numId w:val="5"/>
+        </w:numPr>
+      </w:pPr>
+      <w:r>
+        <w:t>Web browser opens to minute order page</w:t>
+      </w:r>
     </w:p>
     <w:p/>
     <w:sectPr>

</xml_diff>

<commit_message>
fixed legend for Clear Overlays/updated MPO layer/updatedHighwayDesignations layer/added highlighter for Search tab
</commit_message>
<xml_diff>
--- a/StatewidePlanningMap/SPM_TestScript.docx
+++ b/StatewidePlanningMap/SPM_TestScript.docx
@@ -832,14 +832,26 @@
           <w:ilvl w:val="0"/>
           <w:numId w:val="5"/>
         </w:numPr>
-      </w:pPr>
-      <w:r>
+        <w:rPr>
+          <w:b/>
+        </w:rPr>
+      </w:pPr>
+      <w:r>
+        <w:rPr>
+          <w:b/>
+        </w:rPr>
         <w:t>Jump to Google</w:t>
       </w:r>
       <w:r>
+        <w:rPr>
+          <w:b/>
+        </w:rPr>
         <w:t>/Bing</w:t>
       </w:r>
       <w:r>
+        <w:rPr>
+          <w:b/>
+        </w:rPr>
         <w:t xml:space="preserve"> button</w:t>
       </w:r>
     </w:p>
@@ -909,215 +921,817 @@
       </w:pPr>
       <w:r>
         <w:t>Select either to open a new web browser window for the respective webpage</w:t>
+      </w:r>
+    </w:p>
+    <w:p>
+      <w:pPr>
+        <w:pStyle w:val="ListParagraph"/>
+        <w:numPr>
+          <w:ilvl w:val="1"/>
+          <w:numId w:val="5"/>
+        </w:numPr>
+      </w:pPr>
+      <w:r>
+        <w:t xml:space="preserve">Confirm that the area on google </w:t>
+      </w:r>
+      <w:r>
+        <w:t xml:space="preserve">and/or </w:t>
+      </w:r>
+      <w:proofErr w:type="spellStart"/>
+      <w:r>
+        <w:t>bing</w:t>
+      </w:r>
+      <w:proofErr w:type="spellEnd"/>
+      <w:r>
+        <w:t xml:space="preserve"> </w:t>
+      </w:r>
+      <w:r>
+        <w:t>maps is the same area and zoom extent from the Statewide Planning Map</w:t>
+      </w:r>
+    </w:p>
+    <w:p>
+      <w:pPr>
+        <w:pStyle w:val="ListParagraph"/>
+        <w:numPr>
+          <w:ilvl w:val="0"/>
+          <w:numId w:val="5"/>
+        </w:numPr>
+        <w:rPr>
+          <w:b/>
+        </w:rPr>
+      </w:pPr>
+      <w:r>
+        <w:rPr>
+          <w:b/>
+        </w:rPr>
+        <w:t>Legend Descriptions for Railroad Layer</w:t>
+      </w:r>
+    </w:p>
+    <w:p>
+      <w:pPr>
+        <w:pStyle w:val="ListParagraph"/>
+        <w:numPr>
+          <w:ilvl w:val="1"/>
+          <w:numId w:val="5"/>
+        </w:numPr>
+      </w:pPr>
+      <w:r>
+        <w:t>Click on the Railroad overlay to turn it on</w:t>
+      </w:r>
+    </w:p>
+    <w:p>
+      <w:pPr>
+        <w:pStyle w:val="ListParagraph"/>
+        <w:numPr>
+          <w:ilvl w:val="1"/>
+          <w:numId w:val="5"/>
+        </w:numPr>
+      </w:pPr>
+      <w:r>
+        <w:t>Go to the Legend tab</w:t>
+      </w:r>
+    </w:p>
+    <w:p>
+      <w:pPr>
+        <w:pStyle w:val="ListParagraph"/>
+        <w:numPr>
+          <w:ilvl w:val="2"/>
+          <w:numId w:val="5"/>
+        </w:numPr>
+      </w:pPr>
+      <w:r>
+        <w:t>The Legend shows the text descriptions of each of the four railroads, rather than a code</w:t>
+      </w:r>
+    </w:p>
+    <w:p>
+      <w:pPr>
+        <w:pStyle w:val="ListParagraph"/>
+        <w:numPr>
+          <w:ilvl w:val="1"/>
+          <w:numId w:val="5"/>
+        </w:numPr>
+      </w:pPr>
+      <w:r>
+        <w:t>Click on a railroad line in the map to open the pop-up window</w:t>
+      </w:r>
+    </w:p>
+    <w:p>
+      <w:pPr>
+        <w:pStyle w:val="ListParagraph"/>
+        <w:numPr>
+          <w:ilvl w:val="2"/>
+          <w:numId w:val="5"/>
+        </w:numPr>
+      </w:pPr>
+      <w:r>
+        <w:t>The popup window show</w:t>
+      </w:r>
+      <w:r>
+        <w:t>s the text descriptions for Railroad Name, Railroad Abbreviation, Status, and Type</w:t>
+      </w:r>
+    </w:p>
+    <w:p>
+      <w:pPr>
+        <w:pStyle w:val="ListParagraph"/>
+        <w:numPr>
+          <w:ilvl w:val="2"/>
+          <w:numId w:val="5"/>
+        </w:numPr>
+      </w:pPr>
+      <w:r>
+        <w:t>The popup window title displays “Railroads:”</w:t>
+      </w:r>
+    </w:p>
+    <w:p>
+      <w:pPr>
+        <w:pStyle w:val="ListParagraph"/>
+        <w:numPr>
+          <w:ilvl w:val="0"/>
+          <w:numId w:val="5"/>
+        </w:numPr>
+        <w:rPr>
+          <w:b/>
+        </w:rPr>
+      </w:pPr>
+      <w:r>
+        <w:rPr>
+          <w:b/>
+        </w:rPr>
+        <w:t xml:space="preserve">Spelling Error in Area Office Layer </w:t>
+      </w:r>
+    </w:p>
+    <w:p>
+      <w:pPr>
+        <w:pStyle w:val="ListParagraph"/>
+        <w:numPr>
+          <w:ilvl w:val="1"/>
+          <w:numId w:val="5"/>
+        </w:numPr>
+      </w:pPr>
+      <w:r>
+        <w:t>Click on the Area Office overlay to turn it on</w:t>
+      </w:r>
+    </w:p>
+    <w:p>
+      <w:pPr>
+        <w:pStyle w:val="ListParagraph"/>
+        <w:numPr>
+          <w:ilvl w:val="2"/>
+          <w:numId w:val="5"/>
+        </w:numPr>
+      </w:pPr>
+      <w:r>
+        <w:t>Layer draws and is semi-transparent</w:t>
+      </w:r>
+    </w:p>
+    <w:p>
+      <w:pPr>
+        <w:pStyle w:val="ListParagraph"/>
+        <w:numPr>
+          <w:ilvl w:val="2"/>
+          <w:numId w:val="5"/>
+        </w:numPr>
+      </w:pPr>
+      <w:r>
+        <w:t>Click on the Area Offices in the Abilene District to bring up the popup window for the Snyder Area Office.  Confirm the spelling of Snyder is correct.</w:t>
+      </w:r>
+    </w:p>
+    <w:p>
+      <w:pPr>
+        <w:pStyle w:val="ListParagraph"/>
+        <w:numPr>
+          <w:ilvl w:val="0"/>
+          <w:numId w:val="5"/>
+        </w:numPr>
+        <w:rPr>
+          <w:b/>
+        </w:rPr>
+      </w:pPr>
+      <w:r>
+        <w:rPr>
+          <w:b/>
+        </w:rPr>
+        <w:t>Minute Order Link in Highway Designations Popup Window</w:t>
+      </w:r>
+    </w:p>
+    <w:p>
+      <w:pPr>
+        <w:pStyle w:val="ListParagraph"/>
+        <w:numPr>
+          <w:ilvl w:val="1"/>
+          <w:numId w:val="5"/>
+        </w:numPr>
+      </w:pPr>
+      <w:r>
+        <w:t>Click on the Highway Designations overlay to turn it on</w:t>
+      </w:r>
+    </w:p>
+    <w:p>
+      <w:pPr>
+        <w:pStyle w:val="ListParagraph"/>
+        <w:numPr>
+          <w:ilvl w:val="2"/>
+          <w:numId w:val="5"/>
+        </w:numPr>
+      </w:pPr>
+      <w:r>
+        <w:t>Click on a line segment to bring up the popup window</w:t>
+      </w:r>
+    </w:p>
+    <w:p>
+      <w:pPr>
+        <w:pStyle w:val="ListParagraph"/>
+        <w:numPr>
+          <w:ilvl w:val="3"/>
+          <w:numId w:val="5"/>
+        </w:numPr>
+      </w:pPr>
+      <w:r>
+        <w:t>Popup window opens.  Minute Order number is hyperlink</w:t>
+      </w:r>
+    </w:p>
+    <w:p>
+      <w:pPr>
+        <w:pStyle w:val="ListParagraph"/>
+        <w:numPr>
+          <w:ilvl w:val="2"/>
+          <w:numId w:val="5"/>
+        </w:numPr>
+      </w:pPr>
+      <w:r>
+        <w:lastRenderedPageBreak/>
+        <w:t>Click on Minute Order number hyperlink</w:t>
+      </w:r>
+    </w:p>
+    <w:p>
+      <w:pPr>
+        <w:pStyle w:val="ListParagraph"/>
+        <w:numPr>
+          <w:ilvl w:val="3"/>
+          <w:numId w:val="5"/>
+        </w:numPr>
+      </w:pPr>
+      <w:r>
+        <w:t>Web browser opens to minute order page</w:t>
+      </w:r>
+    </w:p>
+    <w:p>
+      <w:pPr>
+        <w:pStyle w:val="ListParagraph"/>
+        <w:numPr>
+          <w:ilvl w:val="0"/>
+          <w:numId w:val="5"/>
+        </w:numPr>
+        <w:rPr>
+          <w:b/>
+        </w:rPr>
+      </w:pPr>
+      <w:r>
+        <w:rPr>
+          <w:b/>
+        </w:rPr>
+        <w:t>Legend is Empty When No Overlays Are Selected (Clear Overlays)</w:t>
+      </w:r>
+    </w:p>
+    <w:p>
+      <w:pPr>
+        <w:pStyle w:val="ListParagraph"/>
+        <w:numPr>
+          <w:ilvl w:val="1"/>
+          <w:numId w:val="5"/>
+        </w:numPr>
+      </w:pPr>
+      <w:r>
+        <w:t>On the Maps tab, ensure that no overlays are selected (Clear Overlays is highlighted in red)</w:t>
+      </w:r>
+    </w:p>
+    <w:p>
+      <w:pPr>
+        <w:pStyle w:val="ListParagraph"/>
+        <w:numPr>
+          <w:ilvl w:val="1"/>
+          <w:numId w:val="5"/>
+        </w:numPr>
+      </w:pPr>
+      <w:r>
+        <w:t xml:space="preserve">Click </w:t>
+      </w:r>
+      <w:r>
+        <w:t>the Legend tab</w:t>
+      </w:r>
+    </w:p>
+    <w:p>
+      <w:pPr>
+        <w:pStyle w:val="ListParagraph"/>
+        <w:numPr>
+          <w:ilvl w:val="2"/>
+          <w:numId w:val="5"/>
+        </w:numPr>
+      </w:pPr>
+      <w:r>
+        <w:t>Map Legend reads: “Select an overlay to see its legend.”</w:t>
+      </w:r>
+    </w:p>
+    <w:p>
+      <w:pPr>
+        <w:pStyle w:val="ListParagraph"/>
+        <w:numPr>
+          <w:ilvl w:val="0"/>
+          <w:numId w:val="5"/>
+        </w:numPr>
+        <w:rPr>
+          <w:b/>
+        </w:rPr>
+      </w:pPr>
+      <w:r>
+        <w:rPr>
+          <w:b/>
+        </w:rPr>
+        <w:t>MPO Layer Updated</w:t>
+      </w:r>
+    </w:p>
+    <w:p>
+      <w:pPr>
+        <w:pStyle w:val="ListParagraph"/>
+        <w:numPr>
+          <w:ilvl w:val="1"/>
+          <w:numId w:val="5"/>
+        </w:numPr>
+      </w:pPr>
+      <w:r>
+        <w:t>Click to turn on the MPO layer</w:t>
+      </w:r>
+    </w:p>
+    <w:p>
+      <w:pPr>
+        <w:pStyle w:val="ListParagraph"/>
+        <w:numPr>
+          <w:ilvl w:val="1"/>
+          <w:numId w:val="5"/>
+        </w:numPr>
+      </w:pPr>
+      <w:r>
+        <w:t>Zoom to Midland-Odessa area</w:t>
+      </w:r>
+    </w:p>
+    <w:p>
+      <w:pPr>
+        <w:pStyle w:val="ListParagraph"/>
+        <w:numPr>
+          <w:ilvl w:val="1"/>
+          <w:numId w:val="5"/>
+        </w:numPr>
+      </w:pPr>
+      <w:r>
+        <w:t>Compare to same geographic area in the current (published) version of the SPM on txdot.gov</w:t>
+      </w:r>
+    </w:p>
+    <w:p>
+      <w:pPr>
+        <w:pStyle w:val="ListParagraph"/>
+        <w:numPr>
+          <w:ilvl w:val="2"/>
+          <w:numId w:val="5"/>
+        </w:numPr>
+      </w:pPr>
+      <w:r>
+        <w:t>The shape of the MPO has grown</w:t>
+      </w:r>
+    </w:p>
+    <w:p>
+      <w:pPr>
+        <w:pStyle w:val="ListParagraph"/>
+        <w:numPr>
+          <w:ilvl w:val="1"/>
+          <w:numId w:val="5"/>
+        </w:numPr>
+      </w:pPr>
+      <w:r>
+        <w:t>Click on the MPO polygon</w:t>
+      </w:r>
+    </w:p>
+    <w:p>
+      <w:pPr>
+        <w:pStyle w:val="ListParagraph"/>
+        <w:numPr>
+          <w:ilvl w:val="2"/>
+          <w:numId w:val="5"/>
+        </w:numPr>
+      </w:pPr>
+      <w:r>
+        <w:t>A popup shows the MPO Name as “Permian Basin” rather than Midland-Odessa Transportation Organization, as is shown in the current version on txdot.gov</w:t>
+      </w:r>
+    </w:p>
+    <w:p>
+      <w:pPr>
+        <w:pStyle w:val="ListParagraph"/>
+        <w:numPr>
+          <w:ilvl w:val="0"/>
+          <w:numId w:val="5"/>
+        </w:numPr>
+        <w:rPr>
+          <w:b/>
+        </w:rPr>
+      </w:pPr>
+      <w:r>
+        <w:rPr>
+          <w:b/>
+        </w:rPr>
+        <w:t>Highlight Selected Features In Search Tab</w:t>
+      </w:r>
+    </w:p>
+    <w:p>
+      <w:pPr>
+        <w:pStyle w:val="ListParagraph"/>
+        <w:numPr>
+          <w:ilvl w:val="1"/>
+          <w:numId w:val="5"/>
+        </w:numPr>
+      </w:pPr>
+      <w:r>
+        <w:t>Click the Search tab</w:t>
+      </w:r>
+    </w:p>
+    <w:p>
+      <w:pPr>
+        <w:pStyle w:val="ListParagraph"/>
+        <w:numPr>
+          <w:ilvl w:val="1"/>
+          <w:numId w:val="5"/>
+        </w:numPr>
+      </w:pPr>
+      <w:r>
+        <w:t>Click a radio button for any search layer (e.g. City, District)</w:t>
+      </w:r>
+    </w:p>
+    <w:p>
+      <w:pPr>
+        <w:pStyle w:val="ListParagraph"/>
+        <w:numPr>
+          <w:ilvl w:val="1"/>
+          <w:numId w:val="5"/>
+        </w:numPr>
+      </w:pPr>
+      <w:r>
+        <w:t>Type a value into the text box</w:t>
+      </w:r>
+    </w:p>
+    <w:p>
+      <w:pPr>
+        <w:pStyle w:val="ListParagraph"/>
+        <w:numPr>
+          <w:ilvl w:val="2"/>
+          <w:numId w:val="5"/>
+        </w:numPr>
+      </w:pPr>
+      <w:r>
+        <w:t>After 3 or 4 characters, a list of possible matches shows up</w:t>
+      </w:r>
+    </w:p>
+    <w:p>
+      <w:pPr>
+        <w:pStyle w:val="ListParagraph"/>
+        <w:numPr>
+          <w:ilvl w:val="1"/>
+          <w:numId w:val="5"/>
+        </w:numPr>
+      </w:pPr>
+      <w:r>
+        <w:t>Click on one of the values</w:t>
+      </w:r>
+    </w:p>
+    <w:p>
+      <w:pPr>
+        <w:pStyle w:val="ListParagraph"/>
+        <w:numPr>
+          <w:ilvl w:val="2"/>
+          <w:numId w:val="5"/>
+        </w:numPr>
+      </w:pPr>
+      <w:r>
+        <w:t>The map zooms to that feature and it is highlighted with a thick yellow line</w:t>
+      </w:r>
+    </w:p>
+    <w:p>
+      <w:pPr>
+        <w:pStyle w:val="ListParagraph"/>
+        <w:numPr>
+          <w:ilvl w:val="1"/>
+          <w:numId w:val="5"/>
+        </w:numPr>
+      </w:pPr>
+      <w:r>
+        <w:t>Click the Clear button</w:t>
+      </w:r>
+    </w:p>
+    <w:p>
+      <w:pPr>
+        <w:pStyle w:val="ListParagraph"/>
+        <w:numPr>
+          <w:ilvl w:val="2"/>
+          <w:numId w:val="5"/>
+        </w:numPr>
+      </w:pPr>
+      <w:r>
+        <w:t>Highlighted features disappear</w:t>
+      </w:r>
+    </w:p>
+    <w:p>
+      <w:pPr>
+        <w:pStyle w:val="ListParagraph"/>
+        <w:numPr>
+          <w:ilvl w:val="1"/>
+          <w:numId w:val="5"/>
+        </w:numPr>
+      </w:pPr>
+      <w:r>
+        <w:t>Click another radio button</w:t>
+      </w:r>
+    </w:p>
+    <w:p>
+      <w:pPr>
+        <w:pStyle w:val="ListParagraph"/>
+        <w:numPr>
+          <w:ilvl w:val="1"/>
+          <w:numId w:val="5"/>
+        </w:numPr>
+      </w:pPr>
+      <w:r>
+        <w:t>Start typing a value into the text box</w:t>
+      </w:r>
+    </w:p>
+    <w:p>
+      <w:pPr>
+        <w:pStyle w:val="ListParagraph"/>
+        <w:numPr>
+          <w:ilvl w:val="2"/>
+          <w:numId w:val="5"/>
+        </w:numPr>
+      </w:pPr>
+      <w:r>
+        <w:t>After 3 or 4 characters, a list of possible matches shows up</w:t>
+      </w:r>
+    </w:p>
+    <w:p>
+      <w:pPr>
+        <w:pStyle w:val="ListParagraph"/>
+        <w:numPr>
+          <w:ilvl w:val="1"/>
+          <w:numId w:val="5"/>
+        </w:numPr>
+      </w:pPr>
+      <w:r>
+        <w:t>Click on one of the values</w:t>
+      </w:r>
+    </w:p>
+    <w:p>
+      <w:pPr>
+        <w:pStyle w:val="ListParagraph"/>
+        <w:numPr>
+          <w:ilvl w:val="2"/>
+          <w:numId w:val="5"/>
+        </w:numPr>
+      </w:pPr>
+      <w:r>
+        <w:t>The map zooms to that feature and it is highlighted with a thick yellow line</w:t>
+      </w:r>
+    </w:p>
+    <w:p>
+      <w:pPr>
+        <w:pStyle w:val="ListParagraph"/>
+        <w:numPr>
+          <w:ilvl w:val="1"/>
+          <w:numId w:val="5"/>
+        </w:numPr>
+      </w:pPr>
+      <w:r>
+        <w:t>Click another one of the values in the list (if there are more than one)</w:t>
+      </w:r>
+    </w:p>
+    <w:p>
+      <w:pPr>
+        <w:pStyle w:val="ListParagraph"/>
+        <w:numPr>
+          <w:ilvl w:val="2"/>
+          <w:numId w:val="5"/>
+        </w:numPr>
+      </w:pPr>
+      <w:r>
+        <w:t>The map zooms to that feature and it is highlighted with a thick yellow line</w:t>
+      </w:r>
+    </w:p>
+    <w:p>
+      <w:pPr>
+        <w:pStyle w:val="ListParagraph"/>
+        <w:numPr>
+          <w:ilvl w:val="2"/>
+          <w:numId w:val="5"/>
+        </w:numPr>
+      </w:pPr>
+      <w:r>
+        <w:t>The first feature (if still visible in the your current extent) is no longer highlighted</w:t>
+      </w:r>
+    </w:p>
+    <w:p>
+      <w:pPr>
+        <w:pStyle w:val="ListParagraph"/>
+        <w:numPr>
+          <w:ilvl w:val="1"/>
+          <w:numId w:val="5"/>
+        </w:numPr>
+      </w:pPr>
+      <w:r>
+        <w:t>Click in the text box to start typing another value</w:t>
+      </w:r>
+    </w:p>
+    <w:p>
+      <w:pPr>
+        <w:pStyle w:val="ListParagraph"/>
+        <w:numPr>
+          <w:ilvl w:val="2"/>
+          <w:numId w:val="5"/>
+        </w:numPr>
+      </w:pPr>
+      <w:r>
+        <w:t>The highlighted feature disappears</w:t>
+      </w:r>
+    </w:p>
+    <w:p>
+      <w:pPr>
+        <w:pStyle w:val="ListParagraph"/>
+        <w:numPr>
+          <w:ilvl w:val="1"/>
+          <w:numId w:val="5"/>
+        </w:numPr>
+      </w:pPr>
+      <w:r>
+        <w:lastRenderedPageBreak/>
+        <w:t>Start typing a value into the text box</w:t>
+      </w:r>
+    </w:p>
+    <w:p>
+      <w:pPr>
+        <w:pStyle w:val="ListParagraph"/>
+        <w:numPr>
+          <w:ilvl w:val="2"/>
+          <w:numId w:val="5"/>
+        </w:numPr>
+      </w:pPr>
+      <w:r>
+        <w:t>After 3 or 4 characters, a list of possible matches shows up</w:t>
+      </w:r>
+    </w:p>
+    <w:p>
+      <w:pPr>
+        <w:pStyle w:val="ListParagraph"/>
+        <w:numPr>
+          <w:ilvl w:val="1"/>
+          <w:numId w:val="5"/>
+        </w:numPr>
+      </w:pPr>
+      <w:r>
+        <w:t>Click on one of the values</w:t>
+      </w:r>
+    </w:p>
+    <w:p>
+      <w:pPr>
+        <w:pStyle w:val="ListParagraph"/>
+        <w:numPr>
+          <w:ilvl w:val="2"/>
+          <w:numId w:val="5"/>
+        </w:numPr>
+      </w:pPr>
+      <w:r>
+        <w:t>The map zooms to that feature and it is highlighted with a thick yellow line</w:t>
+      </w:r>
+    </w:p>
+    <w:p>
+      <w:pPr>
+        <w:pStyle w:val="ListParagraph"/>
+        <w:numPr>
+          <w:ilvl w:val="1"/>
+          <w:numId w:val="5"/>
+        </w:numPr>
+      </w:pPr>
+      <w:r>
+        <w:t>Select another of the radio buttons</w:t>
+      </w:r>
+    </w:p>
+    <w:p>
+      <w:pPr>
+        <w:pStyle w:val="ListParagraph"/>
+        <w:numPr>
+          <w:ilvl w:val="2"/>
+          <w:numId w:val="5"/>
+        </w:numPr>
+      </w:pPr>
+      <w:r>
+        <w:t>The highlighted feature is still visible (did not disappear)</w:t>
+      </w:r>
+    </w:p>
+    <w:p>
+      <w:pPr>
+        <w:pStyle w:val="ListParagraph"/>
+        <w:numPr>
+          <w:ilvl w:val="1"/>
+          <w:numId w:val="5"/>
+        </w:numPr>
+      </w:pPr>
+      <w:r>
+        <w:t>Click on the Map tab</w:t>
+      </w:r>
+    </w:p>
+    <w:p>
+      <w:pPr>
+        <w:pStyle w:val="ListParagraph"/>
+        <w:numPr>
+          <w:ilvl w:val="2"/>
+          <w:numId w:val="5"/>
+        </w:numPr>
+      </w:pPr>
+      <w:r>
+        <w:t>The highlighted feature is still visible (did not disappear)</w:t>
+      </w:r>
+    </w:p>
+    <w:p>
+      <w:pPr>
+        <w:pStyle w:val="ListParagraph"/>
+        <w:numPr>
+          <w:ilvl w:val="1"/>
+          <w:numId w:val="5"/>
+        </w:numPr>
+      </w:pPr>
+      <w:r>
+        <w:t>Turn on one of the Overlays</w:t>
+      </w:r>
+    </w:p>
+    <w:p>
+      <w:pPr>
+        <w:pStyle w:val="ListParagraph"/>
+        <w:numPr>
+          <w:ilvl w:val="2"/>
+          <w:numId w:val="5"/>
+        </w:numPr>
+      </w:pPr>
+      <w:r>
+        <w:t>The highlighted feature is still visible (did not disappear)</w:t>
+      </w:r>
+    </w:p>
+    <w:p>
+      <w:pPr>
+        <w:pStyle w:val="ListParagraph"/>
+        <w:numPr>
+          <w:ilvl w:val="1"/>
+          <w:numId w:val="5"/>
+        </w:numPr>
+      </w:pPr>
+      <w:r>
+        <w:t>Click on the Search tab</w:t>
+      </w:r>
+    </w:p>
+    <w:p>
+      <w:pPr>
+        <w:pStyle w:val="ListParagraph"/>
+        <w:numPr>
+          <w:ilvl w:val="2"/>
+          <w:numId w:val="5"/>
+        </w:numPr>
+      </w:pPr>
+      <w:r>
+        <w:t>The previous search is still showing</w:t>
+      </w:r>
+      <w:r>
+        <w:t xml:space="preserve"> (radio button is still on the previous search layer and if any results were previously showing in the results box, they are still there)</w:t>
+      </w:r>
+      <w:r>
+        <w:t xml:space="preserve"> and the highlighted feature is still visible</w:t>
+      </w:r>
+    </w:p>
+    <w:p>
+      <w:pPr>
+        <w:pStyle w:val="ListParagraph"/>
+        <w:numPr>
+          <w:ilvl w:val="1"/>
+          <w:numId w:val="5"/>
+        </w:numPr>
+      </w:pPr>
+      <w:r>
+        <w:t>Click the Clear button</w:t>
+      </w:r>
+    </w:p>
+    <w:p>
+      <w:pPr>
+        <w:pStyle w:val="ListParagraph"/>
+        <w:numPr>
+          <w:ilvl w:val="2"/>
+          <w:numId w:val="5"/>
+        </w:numPr>
+      </w:pPr>
+      <w:r>
+        <w:t>The highlighted feature disappears</w:t>
       </w:r>
       <w:bookmarkStart w:id="0" w:name="_GoBack"/>
       <w:bookmarkEnd w:id="0"/>
-    </w:p>
-    <w:p>
-      <w:pPr>
-        <w:pStyle w:val="ListParagraph"/>
-        <w:numPr>
-          <w:ilvl w:val="1"/>
-          <w:numId w:val="5"/>
-        </w:numPr>
-      </w:pPr>
-      <w:r>
-        <w:t xml:space="preserve">Confirm that the area on google </w:t>
-      </w:r>
-      <w:r>
-        <w:t xml:space="preserve">and/or </w:t>
-      </w:r>
-      <w:proofErr w:type="spellStart"/>
-      <w:r>
-        <w:t>bing</w:t>
-      </w:r>
-      <w:proofErr w:type="spellEnd"/>
-      <w:r>
-        <w:t xml:space="preserve"> </w:t>
-      </w:r>
-      <w:r>
-        <w:t>maps is the same area and zoom extent from the Statewide Planning Map</w:t>
-      </w:r>
-    </w:p>
-    <w:p>
-      <w:pPr>
-        <w:pStyle w:val="ListParagraph"/>
-        <w:numPr>
-          <w:ilvl w:val="0"/>
-          <w:numId w:val="5"/>
-        </w:numPr>
-      </w:pPr>
-      <w:r>
-        <w:t>Legend Descriptions for Railroad Layer</w:t>
-      </w:r>
-    </w:p>
-    <w:p>
-      <w:pPr>
-        <w:pStyle w:val="ListParagraph"/>
-        <w:numPr>
-          <w:ilvl w:val="1"/>
-          <w:numId w:val="5"/>
-        </w:numPr>
-      </w:pPr>
-      <w:r>
-        <w:t>Click on the Railroad overlay to turn it on</w:t>
-      </w:r>
-    </w:p>
-    <w:p>
-      <w:pPr>
-        <w:pStyle w:val="ListParagraph"/>
-        <w:numPr>
-          <w:ilvl w:val="1"/>
-          <w:numId w:val="5"/>
-        </w:numPr>
-      </w:pPr>
-      <w:r>
-        <w:t>Go to the Legend tab</w:t>
-      </w:r>
-    </w:p>
-    <w:p>
-      <w:pPr>
-        <w:pStyle w:val="ListParagraph"/>
-        <w:numPr>
-          <w:ilvl w:val="2"/>
-          <w:numId w:val="5"/>
-        </w:numPr>
-      </w:pPr>
-      <w:r>
-        <w:t>The Legend shows the text descriptions of each of the four railroads, rather than a code</w:t>
-      </w:r>
-    </w:p>
-    <w:p>
-      <w:pPr>
-        <w:pStyle w:val="ListParagraph"/>
-        <w:numPr>
-          <w:ilvl w:val="1"/>
-          <w:numId w:val="5"/>
-        </w:numPr>
-      </w:pPr>
-      <w:r>
-        <w:t>Click on a railroad line in the map to open the pop-up window</w:t>
-      </w:r>
-    </w:p>
-    <w:p>
-      <w:pPr>
-        <w:pStyle w:val="ListParagraph"/>
-        <w:numPr>
-          <w:ilvl w:val="2"/>
-          <w:numId w:val="5"/>
-        </w:numPr>
-      </w:pPr>
-      <w:r>
-        <w:t>The popup window shoes the text descriptions for Railroad Name, Railroad Abbreviation, Status, and Type</w:t>
-      </w:r>
-    </w:p>
-    <w:p>
-      <w:pPr>
-        <w:pStyle w:val="ListParagraph"/>
-        <w:numPr>
-          <w:ilvl w:val="0"/>
-          <w:numId w:val="5"/>
-        </w:numPr>
-      </w:pPr>
-      <w:r>
-        <w:t xml:space="preserve">Spelling Error in Area Office Layer </w:t>
-      </w:r>
-    </w:p>
-    <w:p>
-      <w:pPr>
-        <w:pStyle w:val="ListParagraph"/>
-        <w:numPr>
-          <w:ilvl w:val="1"/>
-          <w:numId w:val="5"/>
-        </w:numPr>
-      </w:pPr>
-      <w:r>
-        <w:t>Click on the Area Office overlay to turn it on</w:t>
-      </w:r>
-    </w:p>
-    <w:p>
-      <w:pPr>
-        <w:pStyle w:val="ListParagraph"/>
-        <w:numPr>
-          <w:ilvl w:val="2"/>
-          <w:numId w:val="5"/>
-        </w:numPr>
-      </w:pPr>
-      <w:r>
-        <w:t>Click on the Area Offices in the Abilene District to bring up the popup window for the Snyder Area Office.  Confirm the spelling of Snyder is correct.</w:t>
-      </w:r>
-    </w:p>
-    <w:p>
-      <w:pPr>
-        <w:pStyle w:val="ListParagraph"/>
-        <w:numPr>
-          <w:ilvl w:val="0"/>
-          <w:numId w:val="5"/>
-        </w:numPr>
-      </w:pPr>
-      <w:r>
-        <w:t>Minute Order Link in Highway Designations Popup Window</w:t>
-      </w:r>
-    </w:p>
-    <w:p>
-      <w:pPr>
-        <w:pStyle w:val="ListParagraph"/>
-        <w:numPr>
-          <w:ilvl w:val="1"/>
-          <w:numId w:val="5"/>
-        </w:numPr>
-      </w:pPr>
-      <w:r>
-        <w:t>Click on the Highway Designations overlay to turn it on</w:t>
-      </w:r>
-    </w:p>
-    <w:p>
-      <w:pPr>
-        <w:pStyle w:val="ListParagraph"/>
-        <w:numPr>
-          <w:ilvl w:val="2"/>
-          <w:numId w:val="5"/>
-        </w:numPr>
-      </w:pPr>
-      <w:r>
-        <w:t>Click on a line segment to bring up the popup window</w:t>
-      </w:r>
-    </w:p>
-    <w:p>
-      <w:pPr>
-        <w:pStyle w:val="ListParagraph"/>
-        <w:numPr>
-          <w:ilvl w:val="3"/>
-          <w:numId w:val="5"/>
-        </w:numPr>
-      </w:pPr>
-      <w:r>
-        <w:t>Popup window opens.  Minute Order number is hyperlink</w:t>
-      </w:r>
-    </w:p>
-    <w:p>
-      <w:pPr>
-        <w:pStyle w:val="ListParagraph"/>
-        <w:numPr>
-          <w:ilvl w:val="2"/>
-          <w:numId w:val="5"/>
-        </w:numPr>
-      </w:pPr>
-      <w:r>
-        <w:t>Click on Minute Order number hyperlink</w:t>
-      </w:r>
-    </w:p>
-    <w:p>
-      <w:pPr>
-        <w:pStyle w:val="ListParagraph"/>
-        <w:numPr>
-          <w:ilvl w:val="3"/>
-          <w:numId w:val="5"/>
-        </w:numPr>
-      </w:pPr>
-      <w:r>
-        <w:t>Web browser opens to minute order page</w:t>
-      </w:r>
     </w:p>
     <w:p/>
     <w:sectPr>

</xml_diff>

<commit_message>
added survey/removed attribution from lower right-hand corner/removed ArcGIS Server layer URLs/added version number
</commit_message>
<xml_diff>
--- a/StatewidePlanningMap/SPM_TestScript.docx
+++ b/StatewidePlanningMap/SPM_TestScript.docx
@@ -92,10 +92,25 @@
         <w:t>all</w:t>
       </w:r>
       <w:r>
-        <w:t xml:space="preserve"> functions </w:t>
-      </w:r>
-      <w:r>
-        <w:t xml:space="preserve">work properly prior to launching.  Once </w:t>
+        <w:t xml:space="preserve"> </w:t>
+      </w:r>
+      <w:r>
+        <w:t>functionality</w:t>
+      </w:r>
+      <w:r>
+        <w:t xml:space="preserve"> </w:t>
+      </w:r>
+      <w:r>
+        <w:t>work</w:t>
+      </w:r>
+      <w:r>
+        <w:t>s</w:t>
+      </w:r>
+      <w:r>
+        <w:t xml:space="preserve"> pro</w:t>
+      </w:r>
+      <w:r>
+        <w:t>perly prior to launching.  After the base functionality has been tested, the enhancements will be tested in the next section.</w:t>
       </w:r>
     </w:p>
     <w:p>
@@ -284,6 +299,7 @@
         </w:numPr>
       </w:pPr>
       <w:r>
+        <w:lastRenderedPageBreak/>
         <w:t>Zoom and pan around each basemap</w:t>
       </w:r>
     </w:p>
@@ -296,7 +312,6 @@
         </w:numPr>
       </w:pPr>
       <w:r>
-        <w:lastRenderedPageBreak/>
         <w:t>Click to open the</w:t>
       </w:r>
       <w:r>
@@ -554,21 +569,10 @@
         <w:rPr>
           <w:b/>
         </w:rPr>
-        <w:t xml:space="preserve">Sketch </w:t>
-      </w:r>
-      <w:proofErr w:type="gramStart"/>
-      <w:r>
-        <w:rPr>
-          <w:b/>
-        </w:rPr>
-        <w:t xml:space="preserve">Tool </w:t>
-      </w:r>
-      <w:r>
-        <w:t xml:space="preserve"> tab</w:t>
-      </w:r>
-      <w:proofErr w:type="gramEnd"/>
-      <w:r>
-        <w:t>.  Choose from the dropdown options. Click in the map pane to draw a route.  Click Calculate Cost.  Click Clear.</w:t>
+        <w:t xml:space="preserve">Sketch Tool </w:t>
+      </w:r>
+      <w:r>
+        <w:t>tab.  Choose from the dropdown options. Click in the map pane to draw a route.  Click Calculate Cost.  Click Clear.</w:t>
       </w:r>
     </w:p>
     <w:p>
@@ -736,6 +740,7 @@
         </w:numPr>
       </w:pPr>
       <w:r>
+        <w:lastRenderedPageBreak/>
         <w:t>A disclaimer appears with several paragraphs of text</w:t>
       </w:r>
     </w:p>
@@ -748,81 +753,433 @@
         </w:numPr>
       </w:pPr>
       <w:r>
+        <w:t>Select 5 overlays randomly (not just the first 5).  Click an asset for each of the selected overlays.</w:t>
+      </w:r>
+    </w:p>
+    <w:p>
+      <w:pPr>
+        <w:pStyle w:val="ListParagraph"/>
+        <w:numPr>
+          <w:ilvl w:val="1"/>
+          <w:numId w:val="5"/>
+        </w:numPr>
+      </w:pPr>
+      <w:r>
+        <w:t>Expected Results:</w:t>
+      </w:r>
+    </w:p>
+    <w:p>
+      <w:pPr>
+        <w:pStyle w:val="ListParagraph"/>
+        <w:numPr>
+          <w:ilvl w:val="2"/>
+          <w:numId w:val="11"/>
+        </w:numPr>
+      </w:pPr>
+      <w:r>
+        <w:t>Some overlays have labels on the map.</w:t>
+      </w:r>
+    </w:p>
+    <w:p>
+      <w:pPr>
+        <w:pStyle w:val="ListParagraph"/>
+        <w:numPr>
+          <w:ilvl w:val="2"/>
+          <w:numId w:val="11"/>
+        </w:numPr>
+      </w:pPr>
+      <w:r>
+        <w:t>A pop-up window appears.</w:t>
+      </w:r>
+    </w:p>
+    <w:p>
+      <w:pPr>
+        <w:pStyle w:val="ListParagraph"/>
+        <w:numPr>
+          <w:ilvl w:val="2"/>
+          <w:numId w:val="11"/>
+        </w:numPr>
+      </w:pPr>
+      <w:r>
+        <w:t>The pop-up window contains data for the fields displayed.</w:t>
+      </w:r>
+    </w:p>
+    <w:p>
+      <w:pPr>
+        <w:pStyle w:val="ListParagraph"/>
+        <w:numPr>
+          <w:ilvl w:val="2"/>
+          <w:numId w:val="11"/>
+        </w:numPr>
+      </w:pPr>
+      <w:r>
+        <w:t>The data displayed in the pop-up window is not cryptic coded values.</w:t>
+      </w:r>
+    </w:p>
+    <w:p>
+      <w:pPr>
+        <w:pStyle w:val="Heading1"/>
+      </w:pPr>
+      <w:r>
+        <w:t>Section 2: Enhancements Test</w:t>
+      </w:r>
+    </w:p>
+    <w:p>
+      <w:r>
+        <w:t>This section covers new enhancements made to the application, which must be fully tested prior to launching.</w:t>
+      </w:r>
+    </w:p>
+    <w:p>
+      <w:pPr>
+        <w:pStyle w:val="ListParagraph"/>
+        <w:numPr>
+          <w:ilvl w:val="0"/>
+          <w:numId w:val="5"/>
+        </w:numPr>
+        <w:rPr>
+          <w:b/>
+        </w:rPr>
+      </w:pPr>
+      <w:r>
+        <w:rPr>
+          <w:b/>
+        </w:rPr>
+        <w:t>Take the Survey</w:t>
+      </w:r>
+    </w:p>
+    <w:p>
+      <w:pPr>
+        <w:pStyle w:val="ListParagraph"/>
+        <w:numPr>
+          <w:ilvl w:val="1"/>
+          <w:numId w:val="5"/>
+        </w:numPr>
+        <w:rPr>
+          <w:b/>
+        </w:rPr>
+      </w:pPr>
+      <w:r>
+        <w:t>Open the application</w:t>
+      </w:r>
+    </w:p>
+    <w:p>
+      <w:pPr>
+        <w:pStyle w:val="ListParagraph"/>
+        <w:numPr>
+          <w:ilvl w:val="2"/>
+          <w:numId w:val="5"/>
+        </w:numPr>
+        <w:rPr>
+          <w:b/>
+        </w:rPr>
+      </w:pPr>
+      <w:r>
+        <w:t>The screen is greyed out and a popup box appears in the middle of the screen</w:t>
+      </w:r>
+    </w:p>
+    <w:p>
+      <w:pPr>
+        <w:pStyle w:val="ListParagraph"/>
+        <w:numPr>
+          <w:ilvl w:val="1"/>
+          <w:numId w:val="5"/>
+        </w:numPr>
+        <w:rPr>
+          <w:b/>
+        </w:rPr>
+      </w:pPr>
+      <w:r>
+        <w:t>Click the No Thanks button</w:t>
+      </w:r>
+    </w:p>
+    <w:p>
+      <w:pPr>
+        <w:pStyle w:val="ListParagraph"/>
+        <w:numPr>
+          <w:ilvl w:val="2"/>
+          <w:numId w:val="5"/>
+        </w:numPr>
+        <w:rPr>
+          <w:b/>
+        </w:rPr>
+      </w:pPr>
+      <w:r>
+        <w:t>The popup disappears and the map becomes active</w:t>
+      </w:r>
+    </w:p>
+    <w:p>
+      <w:pPr>
+        <w:pStyle w:val="ListParagraph"/>
+        <w:numPr>
+          <w:ilvl w:val="1"/>
+          <w:numId w:val="5"/>
+        </w:numPr>
+        <w:rPr>
+          <w:b/>
+        </w:rPr>
+      </w:pPr>
+      <w:r>
+        <w:t>Refresh the map (click the refresh button in your browser or press F5)</w:t>
+      </w:r>
+    </w:p>
+    <w:p>
+      <w:pPr>
+        <w:pStyle w:val="ListParagraph"/>
+        <w:numPr>
+          <w:ilvl w:val="2"/>
+          <w:numId w:val="5"/>
+        </w:numPr>
+        <w:rPr>
+          <w:b/>
+        </w:rPr>
+      </w:pPr>
+      <w:r>
+        <w:t>The popup appears again</w:t>
+      </w:r>
+    </w:p>
+    <w:p>
+      <w:pPr>
+        <w:pStyle w:val="ListParagraph"/>
+        <w:numPr>
+          <w:ilvl w:val="1"/>
+          <w:numId w:val="5"/>
+        </w:numPr>
+        <w:rPr>
+          <w:b/>
+        </w:rPr>
+      </w:pPr>
+      <w:r>
+        <w:t>Click the Take the Survey button</w:t>
+      </w:r>
+    </w:p>
+    <w:p>
+      <w:pPr>
+        <w:pStyle w:val="ListParagraph"/>
+        <w:numPr>
+          <w:ilvl w:val="2"/>
+          <w:numId w:val="5"/>
+        </w:numPr>
+        <w:rPr>
+          <w:b/>
+        </w:rPr>
+      </w:pPr>
+      <w:r>
+        <w:t>Another browser tab opens to a Survey Monkey page</w:t>
+      </w:r>
+    </w:p>
+    <w:p>
+      <w:pPr>
+        <w:pStyle w:val="ListParagraph"/>
+        <w:numPr>
+          <w:ilvl w:val="2"/>
+          <w:numId w:val="5"/>
+        </w:numPr>
+        <w:rPr>
+          <w:b/>
+        </w:rPr>
+      </w:pPr>
+      <w:r>
+        <w:t>Copy the URL here:_______________________________</w:t>
+      </w:r>
+    </w:p>
+    <w:p>
+      <w:pPr>
+        <w:pStyle w:val="ListParagraph"/>
+        <w:numPr>
+          <w:ilvl w:val="2"/>
+          <w:numId w:val="5"/>
+        </w:numPr>
+        <w:rPr>
+          <w:b/>
+        </w:rPr>
+      </w:pPr>
+      <w:r>
+        <w:t>Take the survey if you would like to</w:t>
+      </w:r>
+    </w:p>
+    <w:p>
+      <w:pPr>
+        <w:pStyle w:val="ListParagraph"/>
+        <w:numPr>
+          <w:ilvl w:val="1"/>
+          <w:numId w:val="5"/>
+        </w:numPr>
+        <w:rPr>
+          <w:b/>
+        </w:rPr>
+      </w:pPr>
+      <w:r>
+        <w:t>Refresh the map (click the refresh button in your browser or press F5)</w:t>
+      </w:r>
+    </w:p>
+    <w:p>
+      <w:pPr>
+        <w:pStyle w:val="ListParagraph"/>
+        <w:numPr>
+          <w:ilvl w:val="2"/>
+          <w:numId w:val="5"/>
+        </w:numPr>
+        <w:rPr>
+          <w:b/>
+        </w:rPr>
+      </w:pPr>
+      <w:r>
+        <w:t>The popup appears again</w:t>
+      </w:r>
+    </w:p>
+    <w:p>
+      <w:pPr>
+        <w:pStyle w:val="ListParagraph"/>
+        <w:numPr>
+          <w:ilvl w:val="1"/>
+          <w:numId w:val="5"/>
+        </w:numPr>
+      </w:pPr>
+      <w:r>
+        <w:t xml:space="preserve">Check </w:t>
+      </w:r>
+      <w:r>
+        <w:t>the “Do no show this message again” box</w:t>
+      </w:r>
+    </w:p>
+    <w:p>
+      <w:pPr>
+        <w:pStyle w:val="ListParagraph"/>
+        <w:numPr>
+          <w:ilvl w:val="2"/>
+          <w:numId w:val="5"/>
+        </w:numPr>
+      </w:pPr>
+      <w:r>
+        <w:t>Nothing happens</w:t>
+      </w:r>
+    </w:p>
+    <w:p>
+      <w:pPr>
+        <w:pStyle w:val="ListParagraph"/>
+        <w:numPr>
+          <w:ilvl w:val="1"/>
+          <w:numId w:val="5"/>
+        </w:numPr>
+      </w:pPr>
+      <w:r>
+        <w:t>Click the No Thanks button</w:t>
+      </w:r>
+    </w:p>
+    <w:p>
+      <w:pPr>
+        <w:pStyle w:val="ListParagraph"/>
+        <w:numPr>
+          <w:ilvl w:val="2"/>
+          <w:numId w:val="5"/>
+        </w:numPr>
+        <w:rPr>
+          <w:b/>
+        </w:rPr>
+      </w:pPr>
+      <w:r>
+        <w:t>The popup disappears and the map becomes active</w:t>
+      </w:r>
+    </w:p>
+    <w:p>
+      <w:pPr>
+        <w:pStyle w:val="ListParagraph"/>
+        <w:numPr>
+          <w:ilvl w:val="1"/>
+          <w:numId w:val="5"/>
+        </w:numPr>
+        <w:rPr>
+          <w:b/>
+        </w:rPr>
+      </w:pPr>
+      <w:r>
+        <w:t>Refresh the map (click the refresh button in your browser or press F5)</w:t>
+      </w:r>
+    </w:p>
+    <w:p>
+      <w:pPr>
+        <w:pStyle w:val="ListParagraph"/>
+        <w:numPr>
+          <w:ilvl w:val="2"/>
+          <w:numId w:val="5"/>
+        </w:numPr>
+        <w:rPr>
+          <w:b/>
+        </w:rPr>
+      </w:pPr>
+      <w:r>
+        <w:t>The popup does not appear again not matter how many times you refresh the application</w:t>
+      </w:r>
+    </w:p>
+    <w:p>
+      <w:pPr>
+        <w:pStyle w:val="ListParagraph"/>
+        <w:numPr>
+          <w:ilvl w:val="1"/>
+          <w:numId w:val="5"/>
+        </w:numPr>
+        <w:rPr>
+          <w:b/>
+        </w:rPr>
+      </w:pPr>
+      <w:r>
+        <w:t>Click the Take the Survey button at the bottom of the table of contents pane.</w:t>
+      </w:r>
+    </w:p>
+    <w:p>
+      <w:pPr>
+        <w:pStyle w:val="ListParagraph"/>
+        <w:numPr>
+          <w:ilvl w:val="2"/>
+          <w:numId w:val="5"/>
+        </w:numPr>
+        <w:rPr>
+          <w:b/>
+        </w:rPr>
+      </w:pPr>
+      <w:r>
+        <w:t>Another browser tab opens to a Survey Monkey page</w:t>
+      </w:r>
+    </w:p>
+    <w:p>
+      <w:pPr>
+        <w:pStyle w:val="ListParagraph"/>
+        <w:numPr>
+          <w:ilvl w:val="2"/>
+          <w:numId w:val="5"/>
+        </w:numPr>
+        <w:rPr>
+          <w:b/>
+        </w:rPr>
+      </w:pPr>
+      <w:r>
+        <w:t xml:space="preserve">Do you see a monkey? </w:t>
+      </w:r>
+      <w:r>
+        <w:softHyphen/>
+      </w:r>
+      <w:r>
+        <w:softHyphen/>
+      </w:r>
+      <w:r>
+        <w:softHyphen/>
+        <w:t>_______________________</w:t>
+      </w:r>
+    </w:p>
+    <w:p>
+      <w:pPr>
+        <w:pStyle w:val="ListParagraph"/>
+        <w:numPr>
+          <w:ilvl w:val="1"/>
+          <w:numId w:val="5"/>
+        </w:numPr>
+        <w:rPr>
+          <w:b/>
+        </w:rPr>
+      </w:pPr>
+      <w:r>
         <w:lastRenderedPageBreak/>
-        <w:t>Select 5 overlays randomly (not just the first 5).  Click an asset for each of the selected overlays.</w:t>
-      </w:r>
-    </w:p>
-    <w:p>
-      <w:pPr>
-        <w:pStyle w:val="ListParagraph"/>
-        <w:numPr>
-          <w:ilvl w:val="1"/>
-          <w:numId w:val="5"/>
-        </w:numPr>
-      </w:pPr>
-      <w:r>
-        <w:t>Expected Results:</w:t>
-      </w:r>
-    </w:p>
-    <w:p>
-      <w:pPr>
-        <w:pStyle w:val="ListParagraph"/>
-        <w:numPr>
-          <w:ilvl w:val="2"/>
-          <w:numId w:val="11"/>
-        </w:numPr>
-      </w:pPr>
-      <w:r>
-        <w:t>Some overlays have labels on the map.</w:t>
-      </w:r>
-    </w:p>
-    <w:p>
-      <w:pPr>
-        <w:pStyle w:val="ListParagraph"/>
-        <w:numPr>
-          <w:ilvl w:val="2"/>
-          <w:numId w:val="11"/>
-        </w:numPr>
-      </w:pPr>
-      <w:r>
-        <w:t>A pop-up window appears.</w:t>
-      </w:r>
-    </w:p>
-    <w:p>
-      <w:pPr>
-        <w:pStyle w:val="ListParagraph"/>
-        <w:numPr>
-          <w:ilvl w:val="2"/>
-          <w:numId w:val="11"/>
-        </w:numPr>
-      </w:pPr>
-      <w:r>
-        <w:t>The pop-up window contains data for the fields displayed.</w:t>
-      </w:r>
-    </w:p>
-    <w:p>
-      <w:pPr>
-        <w:pStyle w:val="ListParagraph"/>
-        <w:numPr>
-          <w:ilvl w:val="2"/>
-          <w:numId w:val="11"/>
-        </w:numPr>
-      </w:pPr>
-      <w:r>
-        <w:t>The data displayed in the pop-up window is not cryptic coded values.</w:t>
-      </w:r>
-    </w:p>
-    <w:p>
-      <w:pPr>
-        <w:pStyle w:val="Heading1"/>
-      </w:pPr>
-      <w:r>
-        <w:t>Section 2: Enhancements Test</w:t>
-      </w:r>
-    </w:p>
-    <w:p>
-      <w:r>
-        <w:t>This section covers new enhancements made to the application, which must be fully tested prior to launching.</w:t>
+        <w:t>Comment on any issues you found: ______________________________________________________________________________________________________________________</w:t>
       </w:r>
     </w:p>
     <w:p>
@@ -900,53 +1257,478 @@
         <w:t xml:space="preserve">A </w:t>
       </w:r>
       <w:r>
-        <w:t xml:space="preserve">dropdown list will open containing google maps and </w:t>
+        <w:t xml:space="preserve">dropdown list will open containing </w:t>
+      </w:r>
+      <w:r>
+        <w:t>Google</w:t>
+      </w:r>
+      <w:r>
+        <w:t xml:space="preserve"> maps and </w:t>
+      </w:r>
+      <w:r>
+        <w:t>Bing</w:t>
+      </w:r>
+      <w:r>
+        <w:t xml:space="preserve"> maps</w:t>
+      </w:r>
+    </w:p>
+    <w:p>
+      <w:pPr>
+        <w:pStyle w:val="ListParagraph"/>
+        <w:numPr>
+          <w:ilvl w:val="2"/>
+          <w:numId w:val="5"/>
+        </w:numPr>
+      </w:pPr>
+      <w:r>
+        <w:t xml:space="preserve">Select </w:t>
+      </w:r>
+      <w:r>
+        <w:t>Google</w:t>
+      </w:r>
+      <w:r>
+        <w:t xml:space="preserve"> to open a new web browser window for </w:t>
+      </w:r>
+      <w:r>
+        <w:t>Google Maps</w:t>
+      </w:r>
+    </w:p>
+    <w:p>
+      <w:pPr>
+        <w:pStyle w:val="ListParagraph"/>
+        <w:numPr>
+          <w:ilvl w:val="3"/>
+          <w:numId w:val="5"/>
+        </w:numPr>
+      </w:pPr>
+      <w:r>
+        <w:t>Note how many days until Santa takes off in the Google Maps window_________________________________</w:t>
+      </w:r>
+    </w:p>
+    <w:p>
+      <w:pPr>
+        <w:pStyle w:val="ListParagraph"/>
+        <w:numPr>
+          <w:ilvl w:val="1"/>
+          <w:numId w:val="5"/>
+        </w:numPr>
+      </w:pPr>
+      <w:r>
+        <w:t xml:space="preserve">Confirm that the area on </w:t>
+      </w:r>
+      <w:r>
+        <w:t>G</w:t>
+      </w:r>
+      <w:r>
+        <w:t xml:space="preserve">oogle </w:t>
+      </w:r>
+      <w:r>
+        <w:t xml:space="preserve">and/or </w:t>
+      </w:r>
+      <w:r>
+        <w:t>Bing</w:t>
+      </w:r>
+      <w:r>
+        <w:t xml:space="preserve"> </w:t>
+      </w:r>
+      <w:r>
+        <w:t>maps is the same area and zoom extent from the Statewide Planning Map</w:t>
+      </w:r>
+    </w:p>
+    <w:p>
+      <w:pPr>
+        <w:pStyle w:val="ListParagraph"/>
+        <w:numPr>
+          <w:ilvl w:val="1"/>
+          <w:numId w:val="5"/>
+        </w:numPr>
+      </w:pPr>
+      <w:r>
+        <w:t xml:space="preserve">Select </w:t>
+      </w:r>
+      <w:r>
+        <w:t>the Bing</w:t>
+      </w:r>
+      <w:r>
+        <w:t xml:space="preserve"> to open a new web browser window for </w:t>
+      </w:r>
+      <w:r>
+        <w:t>Bing Maps</w:t>
+      </w:r>
+    </w:p>
+    <w:p>
+      <w:pPr>
+        <w:pStyle w:val="ListParagraph"/>
+        <w:numPr>
+          <w:ilvl w:val="1"/>
+          <w:numId w:val="5"/>
+        </w:numPr>
+        <w:rPr>
+          <w:b/>
+        </w:rPr>
+      </w:pPr>
+      <w:r>
+        <w:t>Comment on any issues you found: ______________________________________________________________________________________________________________________</w:t>
+      </w:r>
+    </w:p>
+    <w:p>
+      <w:pPr>
+        <w:pStyle w:val="ListParagraph"/>
+        <w:numPr>
+          <w:ilvl w:val="0"/>
+          <w:numId w:val="5"/>
+        </w:numPr>
+        <w:rPr>
+          <w:b/>
+        </w:rPr>
+      </w:pPr>
+      <w:r>
+        <w:rPr>
+          <w:b/>
+        </w:rPr>
+        <w:t>Legend Descriptions for Railroad Layer</w:t>
+      </w:r>
+    </w:p>
+    <w:p>
+      <w:pPr>
+        <w:pStyle w:val="ListParagraph"/>
+        <w:numPr>
+          <w:ilvl w:val="1"/>
+          <w:numId w:val="5"/>
+        </w:numPr>
+      </w:pPr>
+      <w:r>
+        <w:t>Click on the Railroad overlay to turn it on</w:t>
+      </w:r>
+    </w:p>
+    <w:p>
+      <w:pPr>
+        <w:pStyle w:val="ListParagraph"/>
+        <w:numPr>
+          <w:ilvl w:val="1"/>
+          <w:numId w:val="5"/>
+        </w:numPr>
+      </w:pPr>
+      <w:r>
+        <w:t>Go to the Legend tab</w:t>
+      </w:r>
+    </w:p>
+    <w:p>
+      <w:pPr>
+        <w:pStyle w:val="ListParagraph"/>
+        <w:numPr>
+          <w:ilvl w:val="2"/>
+          <w:numId w:val="5"/>
+        </w:numPr>
+      </w:pPr>
+      <w:r>
+        <w:t>The Legend shows the text descriptions of each of the four railroads, rather than code</w:t>
+      </w:r>
+      <w:r>
+        <w:t>s</w:t>
+      </w:r>
+    </w:p>
+    <w:p>
+      <w:pPr>
+        <w:pStyle w:val="ListParagraph"/>
+        <w:numPr>
+          <w:ilvl w:val="1"/>
+          <w:numId w:val="5"/>
+        </w:numPr>
+      </w:pPr>
+      <w:r>
+        <w:t>Click on a railroad line in the map to open the pop-up window</w:t>
+      </w:r>
+    </w:p>
+    <w:p>
+      <w:pPr>
+        <w:pStyle w:val="ListParagraph"/>
+        <w:numPr>
+          <w:ilvl w:val="2"/>
+          <w:numId w:val="5"/>
+        </w:numPr>
+      </w:pPr>
+      <w:r>
+        <w:t>The popup window show</w:t>
+      </w:r>
+      <w:r>
+        <w:t>s the text descriptions for Railroad Name, Railroad Abbreviation, Status, and Type</w:t>
+      </w:r>
+    </w:p>
+    <w:p>
+      <w:pPr>
+        <w:pStyle w:val="ListParagraph"/>
+        <w:numPr>
+          <w:ilvl w:val="2"/>
+          <w:numId w:val="5"/>
+        </w:numPr>
+      </w:pPr>
+      <w:r>
+        <w:t>What is the title of the popup? ____________________</w:t>
+      </w:r>
+    </w:p>
+    <w:p>
+      <w:pPr>
+        <w:pStyle w:val="ListParagraph"/>
+        <w:numPr>
+          <w:ilvl w:val="1"/>
+          <w:numId w:val="5"/>
+        </w:numPr>
+      </w:pPr>
+      <w:r>
+        <w:t>Close the popup</w:t>
+      </w:r>
+    </w:p>
+    <w:p>
+      <w:pPr>
+        <w:pStyle w:val="ListParagraph"/>
+        <w:numPr>
+          <w:ilvl w:val="1"/>
+          <w:numId w:val="5"/>
+        </w:numPr>
+        <w:rPr>
+          <w:b/>
+        </w:rPr>
+      </w:pPr>
+      <w:r>
+        <w:t>Comment on any issues you found: ______________________________________________________________________________________________________________________</w:t>
+      </w:r>
+    </w:p>
+    <w:p>
+      <w:pPr>
+        <w:pStyle w:val="ListParagraph"/>
+        <w:numPr>
+          <w:ilvl w:val="0"/>
+          <w:numId w:val="5"/>
+        </w:numPr>
+        <w:rPr>
+          <w:b/>
+        </w:rPr>
+      </w:pPr>
+      <w:r>
+        <w:rPr>
+          <w:b/>
+        </w:rPr>
+        <w:t xml:space="preserve">Spelling Error in Area Office Layer </w:t>
+      </w:r>
+    </w:p>
+    <w:p>
+      <w:pPr>
+        <w:pStyle w:val="ListParagraph"/>
+        <w:numPr>
+          <w:ilvl w:val="1"/>
+          <w:numId w:val="5"/>
+        </w:numPr>
+      </w:pPr>
+      <w:r>
+        <w:t>Click on the Area Office overlay to turn it on</w:t>
+      </w:r>
+    </w:p>
+    <w:p>
+      <w:pPr>
+        <w:pStyle w:val="ListParagraph"/>
+        <w:numPr>
+          <w:ilvl w:val="2"/>
+          <w:numId w:val="5"/>
+        </w:numPr>
+      </w:pPr>
+      <w:r>
+        <w:t>Layer draws and is semi-transparent</w:t>
+      </w:r>
+    </w:p>
+    <w:p>
+      <w:pPr>
+        <w:pStyle w:val="ListParagraph"/>
+        <w:numPr>
+          <w:ilvl w:val="3"/>
+          <w:numId w:val="5"/>
+        </w:numPr>
+      </w:pPr>
+      <w:r>
+        <w:t>What color is the layer symbology? _______________</w:t>
+      </w:r>
+    </w:p>
+    <w:p>
+      <w:pPr>
+        <w:pStyle w:val="ListParagraph"/>
+        <w:numPr>
+          <w:ilvl w:val="2"/>
+          <w:numId w:val="5"/>
+        </w:numPr>
+      </w:pPr>
+      <w:r>
+        <w:t>Click on the Area Offices in the Abilene District to bring up the popup window for the Snyder Area Office.  Confirm the spelling of Snyder is correct.</w:t>
+      </w:r>
+    </w:p>
+    <w:p>
+      <w:pPr>
+        <w:pStyle w:val="ListParagraph"/>
+        <w:numPr>
+          <w:ilvl w:val="3"/>
+          <w:numId w:val="5"/>
+        </w:numPr>
+      </w:pPr>
+      <w:r>
+        <w:t>What are the names of the other two Area Offices in Abilene? _________________________________</w:t>
+      </w:r>
+    </w:p>
+    <w:p>
+      <w:pPr>
+        <w:pStyle w:val="ListParagraph"/>
+        <w:numPr>
+          <w:ilvl w:val="1"/>
+          <w:numId w:val="5"/>
+        </w:numPr>
+        <w:rPr>
+          <w:b/>
+        </w:rPr>
+      </w:pPr>
+      <w:r>
+        <w:lastRenderedPageBreak/>
+        <w:t>Comment on any issues you found: ______________________________________________________________________________________________________________________</w:t>
+      </w:r>
+    </w:p>
+    <w:p>
+      <w:pPr>
+        <w:pStyle w:val="ListParagraph"/>
+        <w:numPr>
+          <w:ilvl w:val="0"/>
+          <w:numId w:val="5"/>
+        </w:numPr>
+        <w:rPr>
+          <w:b/>
+        </w:rPr>
+      </w:pPr>
+      <w:r>
+        <w:rPr>
+          <w:b/>
+        </w:rPr>
+        <w:t>Minute Order Link in Highway Designations Popup Window</w:t>
+      </w:r>
+    </w:p>
+    <w:p>
+      <w:pPr>
+        <w:pStyle w:val="ListParagraph"/>
+        <w:numPr>
+          <w:ilvl w:val="1"/>
+          <w:numId w:val="5"/>
+        </w:numPr>
+      </w:pPr>
+      <w:r>
+        <w:t>Click on the Highway Designations overlay to turn it on</w:t>
+      </w:r>
+    </w:p>
+    <w:p>
+      <w:pPr>
+        <w:pStyle w:val="ListParagraph"/>
+        <w:numPr>
+          <w:ilvl w:val="2"/>
+          <w:numId w:val="5"/>
+        </w:numPr>
+      </w:pPr>
+      <w:r>
+        <w:t>Click on a line segment to bring up the popup window</w:t>
+      </w:r>
+    </w:p>
+    <w:p>
+      <w:pPr>
+        <w:pStyle w:val="ListParagraph"/>
+        <w:numPr>
+          <w:ilvl w:val="3"/>
+          <w:numId w:val="5"/>
+        </w:numPr>
+      </w:pPr>
+      <w:r>
+        <w:t>Popup window opens.  Minute Order number is hyperlink</w:t>
+      </w:r>
+    </w:p>
+    <w:p>
+      <w:pPr>
+        <w:pStyle w:val="ListParagraph"/>
+        <w:numPr>
+          <w:ilvl w:val="2"/>
+          <w:numId w:val="5"/>
+        </w:numPr>
+      </w:pPr>
+      <w:r>
+        <w:t xml:space="preserve">Click around on several line segments until you find one marked as a </w:t>
       </w:r>
       <w:proofErr w:type="spellStart"/>
       <w:r>
-        <w:t>bing</w:t>
+        <w:t>redesignation</w:t>
       </w:r>
       <w:proofErr w:type="spellEnd"/>
       <w:r>
-        <w:t xml:space="preserve"> maps</w:t>
-      </w:r>
-    </w:p>
-    <w:p>
-      <w:pPr>
-        <w:pStyle w:val="ListParagraph"/>
-        <w:numPr>
-          <w:ilvl w:val="2"/>
-          <w:numId w:val="5"/>
-        </w:numPr>
-      </w:pPr>
-      <w:r>
-        <w:t>Select either to open a new web browser window for the respective webpage</w:t>
-      </w:r>
-    </w:p>
-    <w:p>
-      <w:pPr>
-        <w:pStyle w:val="ListParagraph"/>
-        <w:numPr>
-          <w:ilvl w:val="1"/>
-          <w:numId w:val="5"/>
-        </w:numPr>
-      </w:pPr>
-      <w:r>
-        <w:t xml:space="preserve">Confirm that the area on google </w:t>
-      </w:r>
-      <w:r>
-        <w:t xml:space="preserve">and/or </w:t>
-      </w:r>
-      <w:proofErr w:type="spellStart"/>
-      <w:r>
-        <w:t>bing</w:t>
-      </w:r>
-      <w:proofErr w:type="spellEnd"/>
-      <w:r>
-        <w:t xml:space="preserve"> </w:t>
-      </w:r>
-      <w:r>
-        <w:t>maps is the same area and zoom extent from the Statewide Planning Map</w:t>
+        <w:t xml:space="preserve"> in the Description</w:t>
+      </w:r>
+      <w:r>
+        <w:t xml:space="preserve"> field</w:t>
+      </w:r>
+    </w:p>
+    <w:p>
+      <w:pPr>
+        <w:pStyle w:val="ListParagraph"/>
+        <w:numPr>
+          <w:ilvl w:val="2"/>
+          <w:numId w:val="5"/>
+        </w:numPr>
+      </w:pPr>
+      <w:r>
+        <w:t>Click on Minute Order number hyperlink</w:t>
+      </w:r>
+    </w:p>
+    <w:p>
+      <w:pPr>
+        <w:pStyle w:val="ListParagraph"/>
+        <w:numPr>
+          <w:ilvl w:val="3"/>
+          <w:numId w:val="5"/>
+        </w:numPr>
+      </w:pPr>
+      <w:r>
+        <w:t>Web browser opens to minute order page</w:t>
+      </w:r>
+    </w:p>
+    <w:p>
+      <w:pPr>
+        <w:pStyle w:val="ListParagraph"/>
+        <w:numPr>
+          <w:ilvl w:val="2"/>
+          <w:numId w:val="5"/>
+        </w:numPr>
+      </w:pPr>
+      <w:r>
+        <w:t>What does the orange text near the top of the page say? _____________________________________________</w:t>
+      </w:r>
+    </w:p>
+    <w:p>
+      <w:pPr>
+        <w:pStyle w:val="ListParagraph"/>
+        <w:numPr>
+          <w:ilvl w:val="2"/>
+          <w:numId w:val="5"/>
+        </w:numPr>
+      </w:pPr>
+      <w:r>
+        <w:t>Close the tab.</w:t>
+      </w:r>
+      <w:r>
+        <w:t xml:space="preserve">  Stand up.  Turn around.  Sit back down.</w:t>
+      </w:r>
+    </w:p>
+    <w:p>
+      <w:pPr>
+        <w:pStyle w:val="ListParagraph"/>
+        <w:numPr>
+          <w:ilvl w:val="1"/>
+          <w:numId w:val="5"/>
+        </w:numPr>
+        <w:rPr>
+          <w:b/>
+        </w:rPr>
+      </w:pPr>
+      <w:r>
+        <w:t>Comment on any issues you found: ______________________________________________________________________________________________________________________</w:t>
       </w:r>
     </w:p>
     <w:p>
@@ -964,82 +1746,73 @@
         <w:rPr>
           <w:b/>
         </w:rPr>
-        <w:t>Legend Descriptions for Railroad Layer</w:t>
-      </w:r>
-    </w:p>
-    <w:p>
-      <w:pPr>
-        <w:pStyle w:val="ListParagraph"/>
-        <w:numPr>
-          <w:ilvl w:val="1"/>
-          <w:numId w:val="5"/>
-        </w:numPr>
-      </w:pPr>
-      <w:r>
-        <w:t>Click on the Railroad overlay to turn it on</w:t>
-      </w:r>
-    </w:p>
-    <w:p>
-      <w:pPr>
-        <w:pStyle w:val="ListParagraph"/>
-        <w:numPr>
-          <w:ilvl w:val="1"/>
-          <w:numId w:val="5"/>
-        </w:numPr>
-      </w:pPr>
-      <w:r>
-        <w:t>Go to the Legend tab</w:t>
-      </w:r>
-    </w:p>
-    <w:p>
-      <w:pPr>
-        <w:pStyle w:val="ListParagraph"/>
-        <w:numPr>
-          <w:ilvl w:val="2"/>
-          <w:numId w:val="5"/>
-        </w:numPr>
-      </w:pPr>
-      <w:r>
-        <w:t>The Legend shows the text descriptions of each of the four railroads, rather than a code</w:t>
-      </w:r>
-    </w:p>
-    <w:p>
-      <w:pPr>
-        <w:pStyle w:val="ListParagraph"/>
-        <w:numPr>
-          <w:ilvl w:val="1"/>
-          <w:numId w:val="5"/>
-        </w:numPr>
-      </w:pPr>
-      <w:r>
-        <w:t>Click on a railroad line in the map to open the pop-up window</w:t>
-      </w:r>
-    </w:p>
-    <w:p>
-      <w:pPr>
-        <w:pStyle w:val="ListParagraph"/>
-        <w:numPr>
-          <w:ilvl w:val="2"/>
-          <w:numId w:val="5"/>
-        </w:numPr>
-      </w:pPr>
-      <w:r>
-        <w:t>The popup window show</w:t>
-      </w:r>
-      <w:r>
-        <w:t>s the text descriptions for Railroad Name, Railroad Abbreviation, Status, and Type</w:t>
-      </w:r>
-    </w:p>
-    <w:p>
-      <w:pPr>
-        <w:pStyle w:val="ListParagraph"/>
-        <w:numPr>
-          <w:ilvl w:val="2"/>
-          <w:numId w:val="5"/>
-        </w:numPr>
-      </w:pPr>
-      <w:r>
-        <w:t>The popup window title displays “Railroads:”</w:t>
+        <w:t>Legend is Empty When No Overlays Are Selected (Clear Overlays)</w:t>
+      </w:r>
+    </w:p>
+    <w:p>
+      <w:pPr>
+        <w:pStyle w:val="ListParagraph"/>
+        <w:numPr>
+          <w:ilvl w:val="1"/>
+          <w:numId w:val="5"/>
+        </w:numPr>
+      </w:pPr>
+      <w:r>
+        <w:t>On the Maps tab, ensure that no overlays are selected (Clear Overlays is highlighted in red)</w:t>
+      </w:r>
+    </w:p>
+    <w:p>
+      <w:pPr>
+        <w:pStyle w:val="ListParagraph"/>
+        <w:numPr>
+          <w:ilvl w:val="1"/>
+          <w:numId w:val="5"/>
+        </w:numPr>
+      </w:pPr>
+      <w:r>
+        <w:t xml:space="preserve">Click </w:t>
+      </w:r>
+      <w:r>
+        <w:t>the Legend tab</w:t>
+      </w:r>
+    </w:p>
+    <w:p>
+      <w:pPr>
+        <w:pStyle w:val="ListParagraph"/>
+        <w:numPr>
+          <w:ilvl w:val="2"/>
+          <w:numId w:val="5"/>
+        </w:numPr>
+      </w:pPr>
+      <w:r>
+        <w:t>Map Legend reads: “Select an overlay to see its legend.”</w:t>
+      </w:r>
+    </w:p>
+    <w:p>
+      <w:pPr>
+        <w:pStyle w:val="ListParagraph"/>
+        <w:numPr>
+          <w:ilvl w:val="2"/>
+          <w:numId w:val="5"/>
+        </w:numPr>
+      </w:pPr>
+      <w:r>
+        <w:t>What do you think it should say? ___________________________</w:t>
+      </w:r>
+    </w:p>
+    <w:p>
+      <w:pPr>
+        <w:pStyle w:val="ListParagraph"/>
+        <w:numPr>
+          <w:ilvl w:val="1"/>
+          <w:numId w:val="5"/>
+        </w:numPr>
+        <w:rPr>
+          <w:b/>
+        </w:rPr>
+      </w:pPr>
+      <w:r>
+        <w:t>Comment on any issues you found: ______________________________________________________________________________________________________________________</w:t>
       </w:r>
     </w:p>
     <w:p>
@@ -1057,48 +1830,130 @@
         <w:rPr>
           <w:b/>
         </w:rPr>
-        <w:t xml:space="preserve">Spelling Error in Area Office Layer </w:t>
-      </w:r>
-    </w:p>
-    <w:p>
-      <w:pPr>
-        <w:pStyle w:val="ListParagraph"/>
-        <w:numPr>
-          <w:ilvl w:val="1"/>
-          <w:numId w:val="5"/>
-        </w:numPr>
-      </w:pPr>
-      <w:r>
-        <w:t>Click on the Area Office overlay to turn it on</w:t>
-      </w:r>
-    </w:p>
-    <w:p>
-      <w:pPr>
-        <w:pStyle w:val="ListParagraph"/>
-        <w:numPr>
-          <w:ilvl w:val="2"/>
-          <w:numId w:val="5"/>
-        </w:numPr>
-      </w:pPr>
-      <w:r>
-        <w:t>Layer draws and is semi-transparent</w:t>
-      </w:r>
-    </w:p>
-    <w:p>
-      <w:pPr>
-        <w:pStyle w:val="ListParagraph"/>
-        <w:numPr>
-          <w:ilvl w:val="2"/>
-          <w:numId w:val="5"/>
-        </w:numPr>
-      </w:pPr>
-      <w:r>
-        <w:t>Click on the Area Offices in the Abilene District to bring up the popup window for the Snyder Area Office.  Confirm the spelling of Snyder is correct.</w:t>
-      </w:r>
-    </w:p>
-    <w:p>
-      <w:pPr>
-        <w:pStyle w:val="ListParagraph"/>
+        <w:t>MPO Layer Updated</w:t>
+      </w:r>
+    </w:p>
+    <w:p>
+      <w:pPr>
+        <w:pStyle w:val="ListParagraph"/>
+        <w:numPr>
+          <w:ilvl w:val="1"/>
+          <w:numId w:val="5"/>
+        </w:numPr>
+      </w:pPr>
+      <w:r>
+        <w:t xml:space="preserve">In the Maps tab, </w:t>
+      </w:r>
+      <w:r>
+        <w:t>turn on the MPO layer</w:t>
+      </w:r>
+    </w:p>
+    <w:p>
+      <w:pPr>
+        <w:pStyle w:val="ListParagraph"/>
+        <w:numPr>
+          <w:ilvl w:val="1"/>
+          <w:numId w:val="5"/>
+        </w:numPr>
+      </w:pPr>
+      <w:r>
+        <w:t>Zoom to Midland-Odessa area</w:t>
+      </w:r>
+    </w:p>
+    <w:p>
+      <w:pPr>
+        <w:pStyle w:val="ListParagraph"/>
+        <w:numPr>
+          <w:ilvl w:val="1"/>
+          <w:numId w:val="5"/>
+        </w:numPr>
+      </w:pPr>
+      <w:r>
+        <w:t>Compare to same geographic area in the current (published) version of the SPM on txdot.gov</w:t>
+      </w:r>
+    </w:p>
+    <w:p>
+      <w:pPr>
+        <w:pStyle w:val="ListParagraph"/>
+        <w:numPr>
+          <w:ilvl w:val="2"/>
+          <w:numId w:val="5"/>
+        </w:numPr>
+      </w:pPr>
+      <w:r>
+        <w:t>Describe the changes: ___________________________________</w:t>
+      </w:r>
+    </w:p>
+    <w:p>
+      <w:pPr>
+        <w:pStyle w:val="ListParagraph"/>
+        <w:numPr>
+          <w:ilvl w:val="1"/>
+          <w:numId w:val="5"/>
+        </w:numPr>
+      </w:pPr>
+      <w:r>
+        <w:t>Click on the MPO polygon</w:t>
+      </w:r>
+    </w:p>
+    <w:p>
+      <w:pPr>
+        <w:pStyle w:val="ListParagraph"/>
+        <w:numPr>
+          <w:ilvl w:val="2"/>
+          <w:numId w:val="5"/>
+        </w:numPr>
+      </w:pPr>
+      <w:r>
+        <w:t xml:space="preserve">What is the </w:t>
+      </w:r>
+      <w:r>
+        <w:t>MPO N</w:t>
+      </w:r>
+      <w:r>
+        <w:t>ame? _________________________________</w:t>
+      </w:r>
+    </w:p>
+    <w:p>
+      <w:pPr>
+        <w:pStyle w:val="ListParagraph"/>
+        <w:numPr>
+          <w:ilvl w:val="1"/>
+          <w:numId w:val="5"/>
+        </w:numPr>
+        <w:rPr>
+          <w:b/>
+        </w:rPr>
+      </w:pPr>
+      <w:r>
+        <w:t xml:space="preserve">What was the old name (from the </w:t>
+      </w:r>
+      <w:r>
+        <w:t>current (published) version of the SPM on txdot.gov</w:t>
+      </w:r>
+      <w:r>
+        <w:t>)? _______________________________________________</w:t>
+      </w:r>
+    </w:p>
+    <w:p>
+      <w:pPr>
+        <w:pStyle w:val="ListParagraph"/>
+        <w:numPr>
+          <w:ilvl w:val="1"/>
+          <w:numId w:val="5"/>
+        </w:numPr>
+        <w:rPr>
+          <w:b/>
+        </w:rPr>
+      </w:pPr>
+      <w:r>
+        <w:t>Comment on any issues you found: ______________________________________________________________________________________________________________________</w:t>
+      </w:r>
+    </w:p>
+    <w:p>
+      <w:pPr>
+        <w:pStyle w:val="ListParagraph"/>
+        <w:keepNext/>
         <w:numPr>
           <w:ilvl w:val="0"/>
           <w:numId w:val="5"/>
@@ -1111,73 +1966,480 @@
         <w:rPr>
           <w:b/>
         </w:rPr>
-        <w:t>Minute Order Link in Highway Designations Popup Window</w:t>
-      </w:r>
-    </w:p>
-    <w:p>
-      <w:pPr>
-        <w:pStyle w:val="ListParagraph"/>
-        <w:numPr>
-          <w:ilvl w:val="1"/>
-          <w:numId w:val="5"/>
-        </w:numPr>
-      </w:pPr>
-      <w:r>
-        <w:t>Click on the Highway Designations overlay to turn it on</w:t>
-      </w:r>
-    </w:p>
-    <w:p>
-      <w:pPr>
-        <w:pStyle w:val="ListParagraph"/>
-        <w:numPr>
-          <w:ilvl w:val="2"/>
-          <w:numId w:val="5"/>
-        </w:numPr>
-      </w:pPr>
-      <w:r>
-        <w:t>Click on a line segment to bring up the popup window</w:t>
-      </w:r>
-    </w:p>
-    <w:p>
-      <w:pPr>
-        <w:pStyle w:val="ListParagraph"/>
-        <w:numPr>
-          <w:ilvl w:val="3"/>
-          <w:numId w:val="5"/>
-        </w:numPr>
-      </w:pPr>
-      <w:r>
-        <w:t>Popup window opens.  Minute Order number is hyperlink</w:t>
-      </w:r>
-    </w:p>
-    <w:p>
-      <w:pPr>
-        <w:pStyle w:val="ListParagraph"/>
-        <w:numPr>
-          <w:ilvl w:val="2"/>
-          <w:numId w:val="5"/>
-        </w:numPr>
-      </w:pPr>
-      <w:r>
         <w:lastRenderedPageBreak/>
-        <w:t>Click on Minute Order number hyperlink</w:t>
-      </w:r>
-    </w:p>
-    <w:p>
-      <w:pPr>
-        <w:pStyle w:val="ListParagraph"/>
-        <w:numPr>
-          <w:ilvl w:val="3"/>
-          <w:numId w:val="5"/>
-        </w:numPr>
-      </w:pPr>
-      <w:r>
-        <w:t>Web browser opens to minute order page</w:t>
-      </w:r>
-    </w:p>
-    <w:p>
-      <w:pPr>
-        <w:pStyle w:val="ListParagraph"/>
+        <w:t>Highlight Selected Features In Search Tab</w:t>
+      </w:r>
+    </w:p>
+    <w:p>
+      <w:pPr>
+        <w:pStyle w:val="ListParagraph"/>
+        <w:numPr>
+          <w:ilvl w:val="1"/>
+          <w:numId w:val="5"/>
+        </w:numPr>
+      </w:pPr>
+      <w:r>
+        <w:t>Click the Search tab</w:t>
+      </w:r>
+    </w:p>
+    <w:p>
+      <w:pPr>
+        <w:pStyle w:val="ListParagraph"/>
+        <w:numPr>
+          <w:ilvl w:val="2"/>
+          <w:numId w:val="5"/>
+        </w:numPr>
+      </w:pPr>
+      <w:r>
+        <w:t>Do you see a Clear button? ____________________________</w:t>
+      </w:r>
+    </w:p>
+    <w:p>
+      <w:pPr>
+        <w:pStyle w:val="ListParagraph"/>
+        <w:numPr>
+          <w:ilvl w:val="2"/>
+          <w:numId w:val="5"/>
+        </w:numPr>
+      </w:pPr>
+      <w:r>
+        <w:t>Do you think it’s there? ________________________________</w:t>
+      </w:r>
+    </w:p>
+    <w:p>
+      <w:pPr>
+        <w:pStyle w:val="ListParagraph"/>
+        <w:numPr>
+          <w:ilvl w:val="2"/>
+          <w:numId w:val="5"/>
+        </w:numPr>
+      </w:pPr>
+      <w:r>
+        <w:t>Maybe you can’t see it because it’s “clear.”</w:t>
+      </w:r>
+    </w:p>
+    <w:p>
+      <w:pPr>
+        <w:pStyle w:val="ListParagraph"/>
+        <w:numPr>
+          <w:ilvl w:val="1"/>
+          <w:numId w:val="5"/>
+        </w:numPr>
+      </w:pPr>
+      <w:r>
+        <w:t>Click a radio button for any search layer (e.g. City, District)</w:t>
+      </w:r>
+    </w:p>
+    <w:p>
+      <w:pPr>
+        <w:pStyle w:val="ListParagraph"/>
+        <w:numPr>
+          <w:ilvl w:val="1"/>
+          <w:numId w:val="5"/>
+        </w:numPr>
+      </w:pPr>
+      <w:r>
+        <w:t>Type a value into the text box</w:t>
+      </w:r>
+    </w:p>
+    <w:p>
+      <w:pPr>
+        <w:pStyle w:val="ListParagraph"/>
+        <w:numPr>
+          <w:ilvl w:val="2"/>
+          <w:numId w:val="5"/>
+        </w:numPr>
+      </w:pPr>
+      <w:r>
+        <w:t>After 3 or 4 characters, a list of possible matches shows up</w:t>
+      </w:r>
+    </w:p>
+    <w:p>
+      <w:pPr>
+        <w:pStyle w:val="ListParagraph"/>
+        <w:numPr>
+          <w:ilvl w:val="1"/>
+          <w:numId w:val="5"/>
+        </w:numPr>
+      </w:pPr>
+      <w:r>
+        <w:t>Click on one of the values</w:t>
+      </w:r>
+    </w:p>
+    <w:p>
+      <w:pPr>
+        <w:pStyle w:val="ListParagraph"/>
+        <w:numPr>
+          <w:ilvl w:val="2"/>
+          <w:numId w:val="5"/>
+        </w:numPr>
+      </w:pPr>
+      <w:r>
+        <w:t>The map zooms to that feature and it is highlighted with a thick line</w:t>
+      </w:r>
+    </w:p>
+    <w:p>
+      <w:pPr>
+        <w:pStyle w:val="ListParagraph"/>
+        <w:numPr>
+          <w:ilvl w:val="2"/>
+          <w:numId w:val="5"/>
+        </w:numPr>
+      </w:pPr>
+      <w:r>
+        <w:t>What color is the highlighted line? _________________________</w:t>
+      </w:r>
+    </w:p>
+    <w:p>
+      <w:pPr>
+        <w:pStyle w:val="ListParagraph"/>
+        <w:numPr>
+          <w:ilvl w:val="2"/>
+          <w:numId w:val="5"/>
+        </w:numPr>
+      </w:pPr>
+      <w:r>
+        <w:t>Do you see the Clear button now? _________________________</w:t>
+      </w:r>
+    </w:p>
+    <w:p>
+      <w:pPr>
+        <w:pStyle w:val="ListParagraph"/>
+        <w:numPr>
+          <w:ilvl w:val="1"/>
+          <w:numId w:val="5"/>
+        </w:numPr>
+      </w:pPr>
+      <w:r>
+        <w:t>Click the Clear button</w:t>
+      </w:r>
+    </w:p>
+    <w:p>
+      <w:pPr>
+        <w:pStyle w:val="ListParagraph"/>
+        <w:numPr>
+          <w:ilvl w:val="2"/>
+          <w:numId w:val="5"/>
+        </w:numPr>
+      </w:pPr>
+      <w:r>
+        <w:t>Highlighted features disappear</w:t>
+      </w:r>
+    </w:p>
+    <w:p>
+      <w:pPr>
+        <w:pStyle w:val="ListParagraph"/>
+        <w:numPr>
+          <w:ilvl w:val="1"/>
+          <w:numId w:val="5"/>
+        </w:numPr>
+      </w:pPr>
+      <w:r>
+        <w:t>Click another radio button</w:t>
+      </w:r>
+    </w:p>
+    <w:p>
+      <w:pPr>
+        <w:pStyle w:val="ListParagraph"/>
+        <w:numPr>
+          <w:ilvl w:val="1"/>
+          <w:numId w:val="5"/>
+        </w:numPr>
+      </w:pPr>
+      <w:r>
+        <w:t>Start typing a value into the text box</w:t>
+      </w:r>
+    </w:p>
+    <w:p>
+      <w:pPr>
+        <w:pStyle w:val="ListParagraph"/>
+        <w:numPr>
+          <w:ilvl w:val="2"/>
+          <w:numId w:val="5"/>
+        </w:numPr>
+      </w:pPr>
+      <w:r>
+        <w:t>After 3 or 4 characters, a list of possible matches shows up</w:t>
+      </w:r>
+    </w:p>
+    <w:p>
+      <w:pPr>
+        <w:pStyle w:val="ListParagraph"/>
+        <w:numPr>
+          <w:ilvl w:val="1"/>
+          <w:numId w:val="5"/>
+        </w:numPr>
+      </w:pPr>
+      <w:r>
+        <w:t>Click on one of the values</w:t>
+      </w:r>
+    </w:p>
+    <w:p>
+      <w:pPr>
+        <w:pStyle w:val="ListParagraph"/>
+        <w:numPr>
+          <w:ilvl w:val="2"/>
+          <w:numId w:val="5"/>
+        </w:numPr>
+      </w:pPr>
+      <w:r>
+        <w:t>The map zooms to that feature and it is highlighted with a thick yellow line</w:t>
+      </w:r>
+    </w:p>
+    <w:p>
+      <w:pPr>
+        <w:pStyle w:val="ListParagraph"/>
+        <w:numPr>
+          <w:ilvl w:val="1"/>
+          <w:numId w:val="5"/>
+        </w:numPr>
+      </w:pPr>
+      <w:r>
+        <w:t>Click another one of the values in the list (if there are more than one)</w:t>
+      </w:r>
+    </w:p>
+    <w:p>
+      <w:pPr>
+        <w:pStyle w:val="ListParagraph"/>
+        <w:numPr>
+          <w:ilvl w:val="2"/>
+          <w:numId w:val="5"/>
+        </w:numPr>
+      </w:pPr>
+      <w:r>
+        <w:t>The map zooms to that feature and it is highlighted with a thick yellow line</w:t>
+      </w:r>
+    </w:p>
+    <w:p>
+      <w:pPr>
+        <w:pStyle w:val="ListParagraph"/>
+        <w:numPr>
+          <w:ilvl w:val="2"/>
+          <w:numId w:val="5"/>
+        </w:numPr>
+      </w:pPr>
+      <w:r>
+        <w:t>The first feature (if still visible in the your current extent) is no longer highlighted</w:t>
+      </w:r>
+    </w:p>
+    <w:p>
+      <w:pPr>
+        <w:pStyle w:val="ListParagraph"/>
+        <w:numPr>
+          <w:ilvl w:val="1"/>
+          <w:numId w:val="5"/>
+        </w:numPr>
+      </w:pPr>
+      <w:r>
+        <w:t>Click in the text box to start typing another value</w:t>
+      </w:r>
+    </w:p>
+    <w:p>
+      <w:pPr>
+        <w:pStyle w:val="ListParagraph"/>
+        <w:numPr>
+          <w:ilvl w:val="2"/>
+          <w:numId w:val="5"/>
+        </w:numPr>
+      </w:pPr>
+      <w:r>
+        <w:t>The highlighted feature disappears</w:t>
+      </w:r>
+    </w:p>
+    <w:p>
+      <w:pPr>
+        <w:pStyle w:val="ListParagraph"/>
+        <w:numPr>
+          <w:ilvl w:val="1"/>
+          <w:numId w:val="5"/>
+        </w:numPr>
+      </w:pPr>
+      <w:r>
+        <w:t>Start typing a value into the text box</w:t>
+      </w:r>
+    </w:p>
+    <w:p>
+      <w:pPr>
+        <w:pStyle w:val="ListParagraph"/>
+        <w:numPr>
+          <w:ilvl w:val="2"/>
+          <w:numId w:val="5"/>
+        </w:numPr>
+      </w:pPr>
+      <w:r>
+        <w:t>After 3 or 4 characters, a list of possible matches shows up</w:t>
+      </w:r>
+    </w:p>
+    <w:p>
+      <w:pPr>
+        <w:pStyle w:val="ListParagraph"/>
+        <w:numPr>
+          <w:ilvl w:val="1"/>
+          <w:numId w:val="5"/>
+        </w:numPr>
+      </w:pPr>
+      <w:r>
+        <w:t>Click on one of the values</w:t>
+      </w:r>
+    </w:p>
+    <w:p>
+      <w:pPr>
+        <w:pStyle w:val="ListParagraph"/>
+        <w:numPr>
+          <w:ilvl w:val="2"/>
+          <w:numId w:val="5"/>
+        </w:numPr>
+      </w:pPr>
+      <w:r>
+        <w:t>The map zooms to that feature and it is highlighted with a thick yellow line</w:t>
+      </w:r>
+    </w:p>
+    <w:p>
+      <w:pPr>
+        <w:pStyle w:val="ListParagraph"/>
+        <w:numPr>
+          <w:ilvl w:val="1"/>
+          <w:numId w:val="5"/>
+        </w:numPr>
+      </w:pPr>
+      <w:r>
+        <w:t>Select another of the radio buttons</w:t>
+      </w:r>
+    </w:p>
+    <w:p>
+      <w:pPr>
+        <w:pStyle w:val="ListParagraph"/>
+        <w:numPr>
+          <w:ilvl w:val="2"/>
+          <w:numId w:val="5"/>
+        </w:numPr>
+      </w:pPr>
+      <w:r>
+        <w:t>The highlighted feature is still visible (did not disappear)</w:t>
+      </w:r>
+    </w:p>
+    <w:p>
+      <w:pPr>
+        <w:pStyle w:val="ListParagraph"/>
+        <w:numPr>
+          <w:ilvl w:val="1"/>
+          <w:numId w:val="5"/>
+        </w:numPr>
+      </w:pPr>
+      <w:r>
+        <w:t>Click on the Map tab</w:t>
+      </w:r>
+    </w:p>
+    <w:p>
+      <w:pPr>
+        <w:pStyle w:val="ListParagraph"/>
+        <w:numPr>
+          <w:ilvl w:val="2"/>
+          <w:numId w:val="5"/>
+        </w:numPr>
+      </w:pPr>
+      <w:r>
+        <w:t>Is the highlighted feature still visible? _____________________</w:t>
+      </w:r>
+    </w:p>
+    <w:p>
+      <w:pPr>
+        <w:pStyle w:val="ListParagraph"/>
+        <w:numPr>
+          <w:ilvl w:val="1"/>
+          <w:numId w:val="5"/>
+        </w:numPr>
+      </w:pPr>
+      <w:r>
+        <w:t>Turn on one of the Overlays</w:t>
+      </w:r>
+    </w:p>
+    <w:p>
+      <w:pPr>
+        <w:pStyle w:val="ListParagraph"/>
+        <w:numPr>
+          <w:ilvl w:val="2"/>
+          <w:numId w:val="5"/>
+        </w:numPr>
+      </w:pPr>
+      <w:r>
+        <w:t>The highlighted feature is still visible (did not disappear)</w:t>
+      </w:r>
+    </w:p>
+    <w:p>
+      <w:pPr>
+        <w:pStyle w:val="ListParagraph"/>
+        <w:numPr>
+          <w:ilvl w:val="1"/>
+          <w:numId w:val="5"/>
+        </w:numPr>
+      </w:pPr>
+      <w:r>
+        <w:t>Click on the Search tab</w:t>
+      </w:r>
+    </w:p>
+    <w:p>
+      <w:pPr>
+        <w:pStyle w:val="ListParagraph"/>
+        <w:numPr>
+          <w:ilvl w:val="2"/>
+          <w:numId w:val="5"/>
+        </w:numPr>
+      </w:pPr>
+      <w:r>
+        <w:lastRenderedPageBreak/>
+        <w:t>The previous search is still showing</w:t>
+      </w:r>
+      <w:r>
+        <w:t xml:space="preserve"> (radio button is still on the previous search layer and if any results were previously showing in the results box, they are still there)</w:t>
+      </w:r>
+      <w:r>
+        <w:t xml:space="preserve"> and the highlighted feature is still visible</w:t>
+      </w:r>
+    </w:p>
+    <w:p>
+      <w:pPr>
+        <w:pStyle w:val="ListParagraph"/>
+        <w:numPr>
+          <w:ilvl w:val="1"/>
+          <w:numId w:val="5"/>
+        </w:numPr>
+      </w:pPr>
+      <w:r>
+        <w:t>Click the Clear button</w:t>
+      </w:r>
+    </w:p>
+    <w:p>
+      <w:pPr>
+        <w:pStyle w:val="ListParagraph"/>
+        <w:numPr>
+          <w:ilvl w:val="2"/>
+          <w:numId w:val="5"/>
+        </w:numPr>
+      </w:pPr>
+      <w:r>
+        <w:t>The highlighted feature disappears</w:t>
+      </w:r>
+    </w:p>
+    <w:p>
+      <w:pPr>
+        <w:pStyle w:val="ListParagraph"/>
+        <w:numPr>
+          <w:ilvl w:val="1"/>
+          <w:numId w:val="5"/>
+        </w:numPr>
+        <w:rPr>
+          <w:b/>
+        </w:rPr>
+      </w:pPr>
+      <w:r>
+        <w:t>Comment on any issues you found: ______________________________________________________________________________________________________________________</w:t>
+      </w:r>
+    </w:p>
+    <w:p>
+      <w:pPr>
+        <w:pStyle w:val="ListParagraph"/>
+        <w:keepNext/>
         <w:numPr>
           <w:ilvl w:val="0"/>
           <w:numId w:val="5"/>
@@ -1190,550 +2452,135 @@
         <w:rPr>
           <w:b/>
         </w:rPr>
-        <w:t>Legend is Empty When No Overlays Are Selected (Clear Overlays)</w:t>
-      </w:r>
-    </w:p>
-    <w:p>
-      <w:pPr>
-        <w:pStyle w:val="ListParagraph"/>
-        <w:numPr>
-          <w:ilvl w:val="1"/>
-          <w:numId w:val="5"/>
-        </w:numPr>
-      </w:pPr>
-      <w:r>
-        <w:t>On the Maps tab, ensure that no overlays are selected (Clear Overlays is highlighted in red)</w:t>
-      </w:r>
-    </w:p>
-    <w:p>
-      <w:pPr>
-        <w:pStyle w:val="ListParagraph"/>
-        <w:numPr>
-          <w:ilvl w:val="1"/>
-          <w:numId w:val="5"/>
-        </w:numPr>
-      </w:pPr>
-      <w:r>
-        <w:t xml:space="preserve">Click </w:t>
-      </w:r>
-      <w:r>
-        <w:t>the Legend tab</w:t>
-      </w:r>
-    </w:p>
-    <w:p>
-      <w:pPr>
-        <w:pStyle w:val="ListParagraph"/>
-        <w:numPr>
-          <w:ilvl w:val="2"/>
-          <w:numId w:val="5"/>
-        </w:numPr>
-      </w:pPr>
-      <w:r>
-        <w:t>Map Legend reads: “Select an overlay to see its legend.”</w:t>
-      </w:r>
-    </w:p>
-    <w:p>
-      <w:pPr>
-        <w:pStyle w:val="ListParagraph"/>
-        <w:numPr>
-          <w:ilvl w:val="0"/>
-          <w:numId w:val="5"/>
-        </w:numPr>
-        <w:rPr>
-          <w:b/>
-        </w:rPr>
-      </w:pPr>
-      <w:r>
-        <w:rPr>
-          <w:b/>
-        </w:rPr>
-        <w:t>MPO Layer Updated</w:t>
-      </w:r>
-    </w:p>
-    <w:p>
-      <w:pPr>
-        <w:pStyle w:val="ListParagraph"/>
-        <w:numPr>
-          <w:ilvl w:val="1"/>
-          <w:numId w:val="5"/>
-        </w:numPr>
-      </w:pPr>
-      <w:r>
-        <w:t>Click to turn on the MPO layer</w:t>
-      </w:r>
-    </w:p>
-    <w:p>
-      <w:pPr>
-        <w:pStyle w:val="ListParagraph"/>
-        <w:numPr>
-          <w:ilvl w:val="1"/>
-          <w:numId w:val="5"/>
-        </w:numPr>
-      </w:pPr>
-      <w:r>
-        <w:t>Zoom to Midland-Odessa area</w:t>
-      </w:r>
-    </w:p>
-    <w:p>
-      <w:pPr>
-        <w:pStyle w:val="ListParagraph"/>
-        <w:numPr>
-          <w:ilvl w:val="1"/>
-          <w:numId w:val="5"/>
-        </w:numPr>
-      </w:pPr>
-      <w:r>
-        <w:t>Compare to same geographic area in the current (published) version of the SPM on txdot.gov</w:t>
-      </w:r>
-    </w:p>
-    <w:p>
-      <w:pPr>
-        <w:pStyle w:val="ListParagraph"/>
-        <w:numPr>
-          <w:ilvl w:val="2"/>
-          <w:numId w:val="5"/>
-        </w:numPr>
-      </w:pPr>
-      <w:r>
-        <w:t>The shape of the MPO has grown</w:t>
-      </w:r>
-    </w:p>
-    <w:p>
-      <w:pPr>
-        <w:pStyle w:val="ListParagraph"/>
-        <w:numPr>
-          <w:ilvl w:val="1"/>
-          <w:numId w:val="5"/>
-        </w:numPr>
-      </w:pPr>
-      <w:r>
-        <w:t>Click on the MPO polygon</w:t>
-      </w:r>
-    </w:p>
-    <w:p>
-      <w:pPr>
-        <w:pStyle w:val="ListParagraph"/>
-        <w:numPr>
-          <w:ilvl w:val="2"/>
-          <w:numId w:val="5"/>
-        </w:numPr>
-      </w:pPr>
-      <w:r>
-        <w:t>A popup shows the MPO Name as “Permian Basin” rather than Midland-Odessa Transportation Organization, as is shown in the current version on txdot.gov</w:t>
-      </w:r>
-    </w:p>
-    <w:p>
-      <w:pPr>
-        <w:pStyle w:val="ListParagraph"/>
-        <w:numPr>
-          <w:ilvl w:val="0"/>
-          <w:numId w:val="5"/>
-        </w:numPr>
-        <w:rPr>
-          <w:b/>
-        </w:rPr>
-      </w:pPr>
-      <w:r>
-        <w:rPr>
-          <w:b/>
-        </w:rPr>
-        <w:t>Highlight Selected Features In Search Tab</w:t>
-      </w:r>
-    </w:p>
-    <w:p>
-      <w:pPr>
-        <w:pStyle w:val="ListParagraph"/>
-        <w:numPr>
-          <w:ilvl w:val="1"/>
-          <w:numId w:val="5"/>
-        </w:numPr>
-      </w:pPr>
-      <w:r>
-        <w:t>Click the Search tab</w:t>
-      </w:r>
-    </w:p>
-    <w:p>
-      <w:pPr>
-        <w:pStyle w:val="ListParagraph"/>
-        <w:numPr>
-          <w:ilvl w:val="1"/>
-          <w:numId w:val="5"/>
-        </w:numPr>
-      </w:pPr>
-      <w:r>
-        <w:t>Click a radio button for any search layer (e.g. City, District)</w:t>
-      </w:r>
-    </w:p>
-    <w:p>
-      <w:pPr>
-        <w:pStyle w:val="ListParagraph"/>
-        <w:numPr>
-          <w:ilvl w:val="1"/>
-          <w:numId w:val="5"/>
-        </w:numPr>
-      </w:pPr>
-      <w:r>
-        <w:t>Type a value into the text box</w:t>
-      </w:r>
-    </w:p>
-    <w:p>
-      <w:pPr>
-        <w:pStyle w:val="ListParagraph"/>
-        <w:numPr>
-          <w:ilvl w:val="2"/>
-          <w:numId w:val="5"/>
-        </w:numPr>
-      </w:pPr>
-      <w:r>
-        <w:t>After 3 or 4 characters, a list of possible matches shows up</w:t>
-      </w:r>
-    </w:p>
-    <w:p>
-      <w:pPr>
-        <w:pStyle w:val="ListParagraph"/>
-        <w:numPr>
-          <w:ilvl w:val="1"/>
-          <w:numId w:val="5"/>
-        </w:numPr>
-      </w:pPr>
-      <w:r>
-        <w:t>Click on one of the values</w:t>
-      </w:r>
-    </w:p>
-    <w:p>
-      <w:pPr>
-        <w:pStyle w:val="ListParagraph"/>
-        <w:numPr>
-          <w:ilvl w:val="2"/>
-          <w:numId w:val="5"/>
-        </w:numPr>
-      </w:pPr>
-      <w:r>
-        <w:t>The map zooms to that feature and it is highlighted with a thick yellow line</w:t>
-      </w:r>
-    </w:p>
-    <w:p>
-      <w:pPr>
-        <w:pStyle w:val="ListParagraph"/>
-        <w:numPr>
-          <w:ilvl w:val="1"/>
-          <w:numId w:val="5"/>
-        </w:numPr>
-      </w:pPr>
-      <w:r>
-        <w:t>Click the Clear button</w:t>
-      </w:r>
-    </w:p>
-    <w:p>
-      <w:pPr>
-        <w:pStyle w:val="ListParagraph"/>
-        <w:numPr>
-          <w:ilvl w:val="2"/>
-          <w:numId w:val="5"/>
-        </w:numPr>
-      </w:pPr>
-      <w:r>
-        <w:t>Highlighted features disappear</w:t>
-      </w:r>
-    </w:p>
-    <w:p>
-      <w:pPr>
-        <w:pStyle w:val="ListParagraph"/>
-        <w:numPr>
-          <w:ilvl w:val="1"/>
-          <w:numId w:val="5"/>
-        </w:numPr>
-      </w:pPr>
-      <w:r>
-        <w:t>Click another radio button</w:t>
-      </w:r>
-    </w:p>
-    <w:p>
-      <w:pPr>
-        <w:pStyle w:val="ListParagraph"/>
-        <w:numPr>
-          <w:ilvl w:val="1"/>
-          <w:numId w:val="5"/>
-        </w:numPr>
-      </w:pPr>
-      <w:r>
-        <w:t>Start typing a value into the text box</w:t>
-      </w:r>
-    </w:p>
-    <w:p>
-      <w:pPr>
-        <w:pStyle w:val="ListParagraph"/>
-        <w:numPr>
-          <w:ilvl w:val="2"/>
-          <w:numId w:val="5"/>
-        </w:numPr>
-      </w:pPr>
-      <w:r>
-        <w:t>After 3 or 4 characters, a list of possible matches shows up</w:t>
-      </w:r>
-    </w:p>
-    <w:p>
-      <w:pPr>
-        <w:pStyle w:val="ListParagraph"/>
-        <w:numPr>
-          <w:ilvl w:val="1"/>
-          <w:numId w:val="5"/>
-        </w:numPr>
-      </w:pPr>
-      <w:r>
-        <w:t>Click on one of the values</w:t>
-      </w:r>
-    </w:p>
-    <w:p>
-      <w:pPr>
-        <w:pStyle w:val="ListParagraph"/>
-        <w:numPr>
-          <w:ilvl w:val="2"/>
-          <w:numId w:val="5"/>
-        </w:numPr>
-      </w:pPr>
-      <w:r>
-        <w:t>The map zooms to that feature and it is highlighted with a thick yellow line</w:t>
-      </w:r>
-    </w:p>
-    <w:p>
-      <w:pPr>
-        <w:pStyle w:val="ListParagraph"/>
-        <w:numPr>
-          <w:ilvl w:val="1"/>
-          <w:numId w:val="5"/>
-        </w:numPr>
-      </w:pPr>
-      <w:r>
-        <w:t>Click another one of the values in the list (if there are more than one)</w:t>
-      </w:r>
-    </w:p>
-    <w:p>
-      <w:pPr>
-        <w:pStyle w:val="ListParagraph"/>
-        <w:numPr>
-          <w:ilvl w:val="2"/>
-          <w:numId w:val="5"/>
-        </w:numPr>
-      </w:pPr>
-      <w:r>
-        <w:t>The map zooms to that feature and it is highlighted with a thick yellow line</w:t>
-      </w:r>
-    </w:p>
-    <w:p>
-      <w:pPr>
-        <w:pStyle w:val="ListParagraph"/>
-        <w:numPr>
-          <w:ilvl w:val="2"/>
-          <w:numId w:val="5"/>
-        </w:numPr>
-      </w:pPr>
-      <w:r>
-        <w:t>The first feature (if still visible in the your current extent) is no longer highlighted</w:t>
-      </w:r>
-    </w:p>
-    <w:p>
-      <w:pPr>
-        <w:pStyle w:val="ListParagraph"/>
-        <w:numPr>
-          <w:ilvl w:val="1"/>
-          <w:numId w:val="5"/>
-        </w:numPr>
-      </w:pPr>
-      <w:r>
-        <w:t>Click in the text box to start typing another value</w:t>
-      </w:r>
-    </w:p>
-    <w:p>
-      <w:pPr>
-        <w:pStyle w:val="ListParagraph"/>
-        <w:numPr>
-          <w:ilvl w:val="2"/>
-          <w:numId w:val="5"/>
-        </w:numPr>
-      </w:pPr>
-      <w:r>
-        <w:t>The highlighted feature disappears</w:t>
-      </w:r>
-    </w:p>
-    <w:p>
-      <w:pPr>
-        <w:pStyle w:val="ListParagraph"/>
-        <w:numPr>
-          <w:ilvl w:val="1"/>
-          <w:numId w:val="5"/>
-        </w:numPr>
-      </w:pPr>
-      <w:r>
-        <w:lastRenderedPageBreak/>
-        <w:t>Start typing a value into the text box</w:t>
-      </w:r>
-    </w:p>
-    <w:p>
-      <w:pPr>
-        <w:pStyle w:val="ListParagraph"/>
-        <w:numPr>
-          <w:ilvl w:val="2"/>
-          <w:numId w:val="5"/>
-        </w:numPr>
-      </w:pPr>
-      <w:r>
-        <w:t>After 3 or 4 characters, a list of possible matches shows up</w:t>
-      </w:r>
-    </w:p>
-    <w:p>
-      <w:pPr>
-        <w:pStyle w:val="ListParagraph"/>
-        <w:numPr>
-          <w:ilvl w:val="1"/>
-          <w:numId w:val="5"/>
-        </w:numPr>
-      </w:pPr>
-      <w:r>
-        <w:t>Click on one of the values</w:t>
-      </w:r>
-    </w:p>
-    <w:p>
-      <w:pPr>
-        <w:pStyle w:val="ListParagraph"/>
-        <w:numPr>
-          <w:ilvl w:val="2"/>
-          <w:numId w:val="5"/>
-        </w:numPr>
-      </w:pPr>
-      <w:r>
-        <w:t>The map zooms to that feature and it is highlighted with a thick yellow line</w:t>
-      </w:r>
-    </w:p>
-    <w:p>
-      <w:pPr>
-        <w:pStyle w:val="ListParagraph"/>
-        <w:numPr>
-          <w:ilvl w:val="1"/>
-          <w:numId w:val="5"/>
-        </w:numPr>
-      </w:pPr>
-      <w:r>
-        <w:t>Select another of the radio buttons</w:t>
-      </w:r>
-    </w:p>
-    <w:p>
-      <w:pPr>
-        <w:pStyle w:val="ListParagraph"/>
-        <w:numPr>
-          <w:ilvl w:val="2"/>
-          <w:numId w:val="5"/>
-        </w:numPr>
-      </w:pPr>
-      <w:r>
-        <w:t>The highlighted feature is still visible (did not disappear)</w:t>
-      </w:r>
-    </w:p>
-    <w:p>
-      <w:pPr>
-        <w:pStyle w:val="ListParagraph"/>
-        <w:numPr>
-          <w:ilvl w:val="1"/>
-          <w:numId w:val="5"/>
-        </w:numPr>
-      </w:pPr>
-      <w:r>
-        <w:t>Click on the Map tab</w:t>
-      </w:r>
-    </w:p>
-    <w:p>
-      <w:pPr>
-        <w:pStyle w:val="ListParagraph"/>
-        <w:numPr>
-          <w:ilvl w:val="2"/>
-          <w:numId w:val="5"/>
-        </w:numPr>
-      </w:pPr>
-      <w:r>
-        <w:t>The highlighted feature is still visible (did not disappear)</w:t>
-      </w:r>
-    </w:p>
-    <w:p>
-      <w:pPr>
-        <w:pStyle w:val="ListParagraph"/>
-        <w:numPr>
-          <w:ilvl w:val="1"/>
-          <w:numId w:val="5"/>
-        </w:numPr>
-      </w:pPr>
-      <w:r>
-        <w:t>Turn on one of the Overlays</w:t>
-      </w:r>
-    </w:p>
-    <w:p>
-      <w:pPr>
-        <w:pStyle w:val="ListParagraph"/>
-        <w:numPr>
-          <w:ilvl w:val="2"/>
-          <w:numId w:val="5"/>
-        </w:numPr>
-      </w:pPr>
-      <w:r>
-        <w:t>The highlighted feature is still visible (did not disappear)</w:t>
-      </w:r>
-    </w:p>
-    <w:p>
-      <w:pPr>
-        <w:pStyle w:val="ListParagraph"/>
-        <w:numPr>
-          <w:ilvl w:val="1"/>
-          <w:numId w:val="5"/>
-        </w:numPr>
-      </w:pPr>
-      <w:r>
-        <w:t>Click on the Search tab</w:t>
-      </w:r>
-    </w:p>
-    <w:p>
-      <w:pPr>
-        <w:pStyle w:val="ListParagraph"/>
-        <w:numPr>
-          <w:ilvl w:val="2"/>
-          <w:numId w:val="5"/>
-        </w:numPr>
-      </w:pPr>
-      <w:r>
-        <w:t>The previous search is still showing</w:t>
-      </w:r>
-      <w:r>
-        <w:t xml:space="preserve"> (radio button is still on the previous search layer and if any results were previously showing in the results box, they are still there)</w:t>
-      </w:r>
-      <w:r>
-        <w:t xml:space="preserve"> and the highlighted feature is still visible</w:t>
-      </w:r>
-    </w:p>
-    <w:p>
-      <w:pPr>
-        <w:pStyle w:val="ListParagraph"/>
-        <w:numPr>
-          <w:ilvl w:val="1"/>
-          <w:numId w:val="5"/>
-        </w:numPr>
-      </w:pPr>
-      <w:r>
-        <w:t>Click the Clear button</w:t>
-      </w:r>
-    </w:p>
-    <w:p>
-      <w:pPr>
-        <w:pStyle w:val="ListParagraph"/>
-        <w:numPr>
-          <w:ilvl w:val="2"/>
-          <w:numId w:val="5"/>
-        </w:numPr>
-      </w:pPr>
-      <w:r>
-        <w:t>The highlighted feature disappears</w:t>
-      </w:r>
+        <w:t>Version number added</w:t>
+      </w:r>
+    </w:p>
+    <w:p>
+      <w:pPr>
+        <w:pStyle w:val="ListParagraph"/>
+        <w:numPr>
+          <w:ilvl w:val="1"/>
+          <w:numId w:val="5"/>
+        </w:numPr>
+        <w:rPr>
+          <w:b/>
+        </w:rPr>
+      </w:pPr>
+      <w:r>
+        <w:t>Go to the About tab</w:t>
+      </w:r>
+    </w:p>
+    <w:p>
+      <w:pPr>
+        <w:pStyle w:val="ListParagraph"/>
+        <w:numPr>
+          <w:ilvl w:val="2"/>
+          <w:numId w:val="5"/>
+        </w:numPr>
+        <w:rPr>
+          <w:b/>
+        </w:rPr>
+      </w:pPr>
+      <w:r>
+        <w:t>What is the version number of this application? _____________________________________</w:t>
+      </w:r>
+    </w:p>
+    <w:p>
+      <w:pPr>
+        <w:pStyle w:val="ListParagraph"/>
+        <w:numPr>
+          <w:ilvl w:val="2"/>
+          <w:numId w:val="5"/>
+        </w:numPr>
+        <w:rPr>
+          <w:b/>
+        </w:rPr>
+      </w:pPr>
+      <w:r>
+        <w:t>Next to the number is the word “info.” That’s just a fun way for use to name the version.  It is based on the number (i.e. dial 411 for info)</w:t>
+      </w:r>
+    </w:p>
+    <w:p>
+      <w:pPr>
+        <w:pStyle w:val="ListParagraph"/>
+        <w:numPr>
+          <w:ilvl w:val="2"/>
+          <w:numId w:val="5"/>
+        </w:numPr>
+        <w:rPr>
+          <w:b/>
+        </w:rPr>
+      </w:pPr>
+      <w:r>
+        <w:t>Can you guess what number the next version will be?  Google your guess and write down your guess for the next version name: _____________________________________</w:t>
+      </w:r>
+    </w:p>
+    <w:p>
+      <w:pPr>
+        <w:pStyle w:val="ListParagraph"/>
+        <w:numPr>
+          <w:ilvl w:val="1"/>
+          <w:numId w:val="5"/>
+        </w:numPr>
+        <w:rPr>
+          <w:b/>
+        </w:rPr>
+      </w:pPr>
+      <w:r>
+        <w:t>Comment on any issues you found: ______________________________________________________________________________________________________________________</w:t>
+      </w:r>
+    </w:p>
+    <w:p>
+      <w:pPr>
+        <w:rPr>
+          <w:b/>
+        </w:rPr>
+      </w:pPr>
+    </w:p>
+    <w:p>
+      <w:pPr>
+        <w:rPr>
+          <w:b/>
+        </w:rPr>
+      </w:pPr>
+      <w:r>
+        <w:rPr>
+          <w:b/>
+        </w:rPr>
+        <w:t>Which enhancement did you like the best? __________________________________________________________________________________________________________________________________________________________________________________________________________________</w:t>
+      </w:r>
+    </w:p>
+    <w:p>
+      <w:pPr>
+        <w:rPr>
+          <w:b/>
+        </w:rPr>
+      </w:pPr>
+      <w:r>
+        <w:rPr>
+          <w:b/>
+        </w:rPr>
+        <w:t>Is there an enhancement you would have liked to have seen developed? __________________________________________________________________________________________________________________________________________________________________________________________________________________</w:t>
+      </w:r>
+    </w:p>
+    <w:p>
+      <w:pPr>
+        <w:rPr>
+          <w:b/>
+        </w:rPr>
+      </w:pPr>
+      <w:r>
+        <w:rPr>
+          <w:b/>
+        </w:rPr>
+        <w:t>Please provide additional feedback on any aspect of the application.  __________________________________________________________________________________________________________________________________________________________________________________________________________________</w:t>
+      </w:r>
+    </w:p>
+    <w:p/>
+    <w:p>
       <w:bookmarkStart w:id="0" w:name="_GoBack"/>
       <w:bookmarkEnd w:id="0"/>
     </w:p>
-    <w:p/>
     <w:sectPr>
       <w:pgSz w:w="12240" w:h="15840"/>
       <w:pgMar w:top="1440" w:right="1440" w:bottom="1440" w:left="1440" w:header="720" w:footer="720" w:gutter="0"/>

</xml_diff>

<commit_message>
multiple fixes following updates
</commit_message>
<xml_diff>
--- a/StatewidePlanningMap/SPM_TestScript.docx
+++ b/StatewidePlanningMap/SPM_TestScript.docx
@@ -92,10 +92,25 @@
         <w:t>all</w:t>
       </w:r>
       <w:r>
-        <w:t xml:space="preserve"> functions </w:t>
-      </w:r>
-      <w:r>
-        <w:t xml:space="preserve">work properly prior to launching.  Once </w:t>
+        <w:t xml:space="preserve"> </w:t>
+      </w:r>
+      <w:r>
+        <w:t>functionality</w:t>
+      </w:r>
+      <w:r>
+        <w:t xml:space="preserve"> </w:t>
+      </w:r>
+      <w:r>
+        <w:t>work</w:t>
+      </w:r>
+      <w:r>
+        <w:t>s</w:t>
+      </w:r>
+      <w:r>
+        <w:t xml:space="preserve"> pro</w:t>
+      </w:r>
+      <w:r>
+        <w:t>perly prior to launching.  After the base functionality has been tested, the enhancements will be tested in the next section.</w:t>
       </w:r>
     </w:p>
     <w:p>
@@ -284,6 +299,7 @@
         </w:numPr>
       </w:pPr>
       <w:r>
+        <w:lastRenderedPageBreak/>
         <w:t>Zoom and pan around each basemap</w:t>
       </w:r>
     </w:p>
@@ -296,7 +312,6 @@
         </w:numPr>
       </w:pPr>
       <w:r>
-        <w:lastRenderedPageBreak/>
         <w:t>Click to open the</w:t>
       </w:r>
       <w:r>
@@ -554,21 +569,10 @@
         <w:rPr>
           <w:b/>
         </w:rPr>
-        <w:t xml:space="preserve">Sketch </w:t>
-      </w:r>
-      <w:proofErr w:type="gramStart"/>
-      <w:r>
-        <w:rPr>
-          <w:b/>
-        </w:rPr>
-        <w:t xml:space="preserve">Tool </w:t>
-      </w:r>
-      <w:r>
-        <w:t xml:space="preserve"> tab</w:t>
-      </w:r>
-      <w:proofErr w:type="gramEnd"/>
-      <w:r>
-        <w:t>.  Choose from the dropdown options. Click in the map pane to draw a route.  Click Calculate Cost.  Click Clear.</w:t>
+        <w:t xml:space="preserve">Sketch Tool </w:t>
+      </w:r>
+      <w:r>
+        <w:t>tab.  Choose from the dropdown options. Click in the map pane to draw a route.  Click Calculate Cost.  Click Clear.</w:t>
       </w:r>
     </w:p>
     <w:p>
@@ -736,6 +740,7 @@
         </w:numPr>
       </w:pPr>
       <w:r>
+        <w:lastRenderedPageBreak/>
         <w:t>A disclaimer appears with several paragraphs of text</w:t>
       </w:r>
     </w:p>
@@ -748,81 +753,433 @@
         </w:numPr>
       </w:pPr>
       <w:r>
+        <w:t>Select 5 overlays randomly (not just the first 5).  Click an asset for each of the selected overlays.</w:t>
+      </w:r>
+    </w:p>
+    <w:p>
+      <w:pPr>
+        <w:pStyle w:val="ListParagraph"/>
+        <w:numPr>
+          <w:ilvl w:val="1"/>
+          <w:numId w:val="5"/>
+        </w:numPr>
+      </w:pPr>
+      <w:r>
+        <w:t>Expected Results:</w:t>
+      </w:r>
+    </w:p>
+    <w:p>
+      <w:pPr>
+        <w:pStyle w:val="ListParagraph"/>
+        <w:numPr>
+          <w:ilvl w:val="2"/>
+          <w:numId w:val="11"/>
+        </w:numPr>
+      </w:pPr>
+      <w:r>
+        <w:t>Some overlays have labels on the map.</w:t>
+      </w:r>
+    </w:p>
+    <w:p>
+      <w:pPr>
+        <w:pStyle w:val="ListParagraph"/>
+        <w:numPr>
+          <w:ilvl w:val="2"/>
+          <w:numId w:val="11"/>
+        </w:numPr>
+      </w:pPr>
+      <w:r>
+        <w:t>A pop-up window appears.</w:t>
+      </w:r>
+    </w:p>
+    <w:p>
+      <w:pPr>
+        <w:pStyle w:val="ListParagraph"/>
+        <w:numPr>
+          <w:ilvl w:val="2"/>
+          <w:numId w:val="11"/>
+        </w:numPr>
+      </w:pPr>
+      <w:r>
+        <w:t>The pop-up window contains data for the fields displayed.</w:t>
+      </w:r>
+    </w:p>
+    <w:p>
+      <w:pPr>
+        <w:pStyle w:val="ListParagraph"/>
+        <w:numPr>
+          <w:ilvl w:val="2"/>
+          <w:numId w:val="11"/>
+        </w:numPr>
+      </w:pPr>
+      <w:r>
+        <w:t>The data displayed in the pop-up window is not cryptic coded values.</w:t>
+      </w:r>
+    </w:p>
+    <w:p>
+      <w:pPr>
+        <w:pStyle w:val="Heading1"/>
+      </w:pPr>
+      <w:r>
+        <w:t>Section 2: Enhancements Test</w:t>
+      </w:r>
+    </w:p>
+    <w:p>
+      <w:r>
+        <w:t>This section covers new enhancements made to the application, which must be fully tested prior to launching.</w:t>
+      </w:r>
+    </w:p>
+    <w:p>
+      <w:pPr>
+        <w:pStyle w:val="ListParagraph"/>
+        <w:numPr>
+          <w:ilvl w:val="0"/>
+          <w:numId w:val="5"/>
+        </w:numPr>
+        <w:rPr>
+          <w:b/>
+        </w:rPr>
+      </w:pPr>
+      <w:r>
+        <w:rPr>
+          <w:b/>
+        </w:rPr>
+        <w:t>Take the Survey</w:t>
+      </w:r>
+    </w:p>
+    <w:p>
+      <w:pPr>
+        <w:pStyle w:val="ListParagraph"/>
+        <w:numPr>
+          <w:ilvl w:val="1"/>
+          <w:numId w:val="5"/>
+        </w:numPr>
+        <w:rPr>
+          <w:b/>
+        </w:rPr>
+      </w:pPr>
+      <w:r>
+        <w:t>Open the application</w:t>
+      </w:r>
+    </w:p>
+    <w:p>
+      <w:pPr>
+        <w:pStyle w:val="ListParagraph"/>
+        <w:numPr>
+          <w:ilvl w:val="2"/>
+          <w:numId w:val="5"/>
+        </w:numPr>
+        <w:rPr>
+          <w:b/>
+        </w:rPr>
+      </w:pPr>
+      <w:r>
+        <w:t>The screen is greyed out and a popup box appears in the middle of the screen</w:t>
+      </w:r>
+    </w:p>
+    <w:p>
+      <w:pPr>
+        <w:pStyle w:val="ListParagraph"/>
+        <w:numPr>
+          <w:ilvl w:val="1"/>
+          <w:numId w:val="5"/>
+        </w:numPr>
+        <w:rPr>
+          <w:b/>
+        </w:rPr>
+      </w:pPr>
+      <w:r>
+        <w:t>Click the No Thanks button</w:t>
+      </w:r>
+    </w:p>
+    <w:p>
+      <w:pPr>
+        <w:pStyle w:val="ListParagraph"/>
+        <w:numPr>
+          <w:ilvl w:val="2"/>
+          <w:numId w:val="5"/>
+        </w:numPr>
+        <w:rPr>
+          <w:b/>
+        </w:rPr>
+      </w:pPr>
+      <w:r>
+        <w:t>The popup disappears and the map becomes active</w:t>
+      </w:r>
+    </w:p>
+    <w:p>
+      <w:pPr>
+        <w:pStyle w:val="ListParagraph"/>
+        <w:numPr>
+          <w:ilvl w:val="1"/>
+          <w:numId w:val="5"/>
+        </w:numPr>
+        <w:rPr>
+          <w:b/>
+        </w:rPr>
+      </w:pPr>
+      <w:r>
+        <w:t>Refresh the map (click the refresh button in your browser or press F5)</w:t>
+      </w:r>
+    </w:p>
+    <w:p>
+      <w:pPr>
+        <w:pStyle w:val="ListParagraph"/>
+        <w:numPr>
+          <w:ilvl w:val="2"/>
+          <w:numId w:val="5"/>
+        </w:numPr>
+        <w:rPr>
+          <w:b/>
+        </w:rPr>
+      </w:pPr>
+      <w:r>
+        <w:t>The popup appears again</w:t>
+      </w:r>
+    </w:p>
+    <w:p>
+      <w:pPr>
+        <w:pStyle w:val="ListParagraph"/>
+        <w:numPr>
+          <w:ilvl w:val="1"/>
+          <w:numId w:val="5"/>
+        </w:numPr>
+        <w:rPr>
+          <w:b/>
+        </w:rPr>
+      </w:pPr>
+      <w:r>
+        <w:t>Click the Take the Survey button</w:t>
+      </w:r>
+    </w:p>
+    <w:p>
+      <w:pPr>
+        <w:pStyle w:val="ListParagraph"/>
+        <w:numPr>
+          <w:ilvl w:val="2"/>
+          <w:numId w:val="5"/>
+        </w:numPr>
+        <w:rPr>
+          <w:b/>
+        </w:rPr>
+      </w:pPr>
+      <w:r>
+        <w:t>Another browser tab opens to a Survey Monkey page</w:t>
+      </w:r>
+    </w:p>
+    <w:p>
+      <w:pPr>
+        <w:pStyle w:val="ListParagraph"/>
+        <w:numPr>
+          <w:ilvl w:val="2"/>
+          <w:numId w:val="5"/>
+        </w:numPr>
+        <w:rPr>
+          <w:b/>
+        </w:rPr>
+      </w:pPr>
+      <w:r>
+        <w:t>Copy the URL here:_______________________________</w:t>
+      </w:r>
+    </w:p>
+    <w:p>
+      <w:pPr>
+        <w:pStyle w:val="ListParagraph"/>
+        <w:numPr>
+          <w:ilvl w:val="2"/>
+          <w:numId w:val="5"/>
+        </w:numPr>
+        <w:rPr>
+          <w:b/>
+        </w:rPr>
+      </w:pPr>
+      <w:r>
+        <w:t>Take the survey if you would like to</w:t>
+      </w:r>
+    </w:p>
+    <w:p>
+      <w:pPr>
+        <w:pStyle w:val="ListParagraph"/>
+        <w:numPr>
+          <w:ilvl w:val="1"/>
+          <w:numId w:val="5"/>
+        </w:numPr>
+        <w:rPr>
+          <w:b/>
+        </w:rPr>
+      </w:pPr>
+      <w:r>
+        <w:t>Refresh the map (click the refresh button in your browser or press F5)</w:t>
+      </w:r>
+    </w:p>
+    <w:p>
+      <w:pPr>
+        <w:pStyle w:val="ListParagraph"/>
+        <w:numPr>
+          <w:ilvl w:val="2"/>
+          <w:numId w:val="5"/>
+        </w:numPr>
+        <w:rPr>
+          <w:b/>
+        </w:rPr>
+      </w:pPr>
+      <w:r>
+        <w:t>The popup appears again</w:t>
+      </w:r>
+    </w:p>
+    <w:p>
+      <w:pPr>
+        <w:pStyle w:val="ListParagraph"/>
+        <w:numPr>
+          <w:ilvl w:val="1"/>
+          <w:numId w:val="5"/>
+        </w:numPr>
+      </w:pPr>
+      <w:r>
+        <w:t xml:space="preserve">Check </w:t>
+      </w:r>
+      <w:r>
+        <w:t>the “Do no show this message again” box</w:t>
+      </w:r>
+    </w:p>
+    <w:p>
+      <w:pPr>
+        <w:pStyle w:val="ListParagraph"/>
+        <w:numPr>
+          <w:ilvl w:val="2"/>
+          <w:numId w:val="5"/>
+        </w:numPr>
+      </w:pPr>
+      <w:r>
+        <w:t>Nothing happens</w:t>
+      </w:r>
+    </w:p>
+    <w:p>
+      <w:pPr>
+        <w:pStyle w:val="ListParagraph"/>
+        <w:numPr>
+          <w:ilvl w:val="1"/>
+          <w:numId w:val="5"/>
+        </w:numPr>
+      </w:pPr>
+      <w:r>
+        <w:t>Click the No Thanks button</w:t>
+      </w:r>
+    </w:p>
+    <w:p>
+      <w:pPr>
+        <w:pStyle w:val="ListParagraph"/>
+        <w:numPr>
+          <w:ilvl w:val="2"/>
+          <w:numId w:val="5"/>
+        </w:numPr>
+        <w:rPr>
+          <w:b/>
+        </w:rPr>
+      </w:pPr>
+      <w:r>
+        <w:t>The popup disappears and the map becomes active</w:t>
+      </w:r>
+    </w:p>
+    <w:p>
+      <w:pPr>
+        <w:pStyle w:val="ListParagraph"/>
+        <w:numPr>
+          <w:ilvl w:val="1"/>
+          <w:numId w:val="5"/>
+        </w:numPr>
+        <w:rPr>
+          <w:b/>
+        </w:rPr>
+      </w:pPr>
+      <w:r>
+        <w:t>Refresh the map (click the refresh button in your browser or press F5)</w:t>
+      </w:r>
+    </w:p>
+    <w:p>
+      <w:pPr>
+        <w:pStyle w:val="ListParagraph"/>
+        <w:numPr>
+          <w:ilvl w:val="2"/>
+          <w:numId w:val="5"/>
+        </w:numPr>
+        <w:rPr>
+          <w:b/>
+        </w:rPr>
+      </w:pPr>
+      <w:r>
+        <w:t>The popup does not appear again not matter how many times you refresh the application</w:t>
+      </w:r>
+    </w:p>
+    <w:p>
+      <w:pPr>
+        <w:pStyle w:val="ListParagraph"/>
+        <w:numPr>
+          <w:ilvl w:val="1"/>
+          <w:numId w:val="5"/>
+        </w:numPr>
+        <w:rPr>
+          <w:b/>
+        </w:rPr>
+      </w:pPr>
+      <w:r>
+        <w:t>Click the Take the Survey button at the bottom of the table of contents pane.</w:t>
+      </w:r>
+    </w:p>
+    <w:p>
+      <w:pPr>
+        <w:pStyle w:val="ListParagraph"/>
+        <w:numPr>
+          <w:ilvl w:val="2"/>
+          <w:numId w:val="5"/>
+        </w:numPr>
+        <w:rPr>
+          <w:b/>
+        </w:rPr>
+      </w:pPr>
+      <w:r>
+        <w:t>Another browser tab opens to a Survey Monkey page</w:t>
+      </w:r>
+    </w:p>
+    <w:p>
+      <w:pPr>
+        <w:pStyle w:val="ListParagraph"/>
+        <w:numPr>
+          <w:ilvl w:val="2"/>
+          <w:numId w:val="5"/>
+        </w:numPr>
+        <w:rPr>
+          <w:b/>
+        </w:rPr>
+      </w:pPr>
+      <w:r>
+        <w:t xml:space="preserve">Do you see a monkey? </w:t>
+      </w:r>
+      <w:r>
+        <w:softHyphen/>
+      </w:r>
+      <w:r>
+        <w:softHyphen/>
+      </w:r>
+      <w:r>
+        <w:softHyphen/>
+        <w:t>_______________________</w:t>
+      </w:r>
+    </w:p>
+    <w:p>
+      <w:pPr>
+        <w:pStyle w:val="ListParagraph"/>
+        <w:numPr>
+          <w:ilvl w:val="1"/>
+          <w:numId w:val="5"/>
+        </w:numPr>
+        <w:rPr>
+          <w:b/>
+        </w:rPr>
+      </w:pPr>
+      <w:r>
         <w:lastRenderedPageBreak/>
-        <w:t>Select 5 overlays randomly (not just the first 5).  Click an asset for each of the selected overlays.</w:t>
-      </w:r>
-    </w:p>
-    <w:p>
-      <w:pPr>
-        <w:pStyle w:val="ListParagraph"/>
-        <w:numPr>
-          <w:ilvl w:val="1"/>
-          <w:numId w:val="5"/>
-        </w:numPr>
-      </w:pPr>
-      <w:r>
-        <w:t>Expected Results:</w:t>
-      </w:r>
-    </w:p>
-    <w:p>
-      <w:pPr>
-        <w:pStyle w:val="ListParagraph"/>
-        <w:numPr>
-          <w:ilvl w:val="2"/>
-          <w:numId w:val="11"/>
-        </w:numPr>
-      </w:pPr>
-      <w:r>
-        <w:t>Some overlays have labels on the map.</w:t>
-      </w:r>
-    </w:p>
-    <w:p>
-      <w:pPr>
-        <w:pStyle w:val="ListParagraph"/>
-        <w:numPr>
-          <w:ilvl w:val="2"/>
-          <w:numId w:val="11"/>
-        </w:numPr>
-      </w:pPr>
-      <w:r>
-        <w:t>A pop-up window appears.</w:t>
-      </w:r>
-    </w:p>
-    <w:p>
-      <w:pPr>
-        <w:pStyle w:val="ListParagraph"/>
-        <w:numPr>
-          <w:ilvl w:val="2"/>
-          <w:numId w:val="11"/>
-        </w:numPr>
-      </w:pPr>
-      <w:r>
-        <w:t>The pop-up window contains data for the fields displayed.</w:t>
-      </w:r>
-    </w:p>
-    <w:p>
-      <w:pPr>
-        <w:pStyle w:val="ListParagraph"/>
-        <w:numPr>
-          <w:ilvl w:val="2"/>
-          <w:numId w:val="11"/>
-        </w:numPr>
-      </w:pPr>
-      <w:r>
-        <w:t>The data displayed in the pop-up window is not cryptic coded values.</w:t>
-      </w:r>
-    </w:p>
-    <w:p>
-      <w:pPr>
-        <w:pStyle w:val="Heading1"/>
-      </w:pPr>
-      <w:r>
-        <w:t>Section 2: Enhancements Test</w:t>
-      </w:r>
-    </w:p>
-    <w:p>
-      <w:r>
-        <w:t>This section covers new enhancements made to the application, which must be fully tested prior to launching.</w:t>
+        <w:t>Comment on any issues you found: ______________________________________________________________________________________________________________________</w:t>
       </w:r>
     </w:p>
     <w:p>
@@ -832,14 +1189,26 @@
           <w:ilvl w:val="0"/>
           <w:numId w:val="5"/>
         </w:numPr>
-      </w:pPr>
-      <w:r>
+        <w:rPr>
+          <w:b/>
+        </w:rPr>
+      </w:pPr>
+      <w:r>
+        <w:rPr>
+          <w:b/>
+        </w:rPr>
         <w:t>Jump to Google</w:t>
       </w:r>
       <w:r>
+        <w:rPr>
+          <w:b/>
+        </w:rPr>
         <w:t>/Bing</w:t>
       </w:r>
       <w:r>
+        <w:rPr>
+          <w:b/>
+        </w:rPr>
         <w:t xml:space="preserve"> button</w:t>
       </w:r>
     </w:p>
@@ -888,238 +1257,1330 @@
         <w:t xml:space="preserve">A </w:t>
       </w:r>
       <w:r>
-        <w:t xml:space="preserve">dropdown list will open containing google maps and </w:t>
+        <w:t xml:space="preserve">dropdown list will open containing </w:t>
+      </w:r>
+      <w:r>
+        <w:t>Google</w:t>
+      </w:r>
+      <w:r>
+        <w:t xml:space="preserve"> maps and </w:t>
+      </w:r>
+      <w:r>
+        <w:t>Bing</w:t>
+      </w:r>
+      <w:r>
+        <w:t xml:space="preserve"> maps</w:t>
+      </w:r>
+    </w:p>
+    <w:p>
+      <w:pPr>
+        <w:pStyle w:val="ListParagraph"/>
+        <w:numPr>
+          <w:ilvl w:val="2"/>
+          <w:numId w:val="5"/>
+        </w:numPr>
+      </w:pPr>
+      <w:r>
+        <w:t xml:space="preserve">Select </w:t>
+      </w:r>
+      <w:r>
+        <w:t>Google</w:t>
+      </w:r>
+      <w:r>
+        <w:t xml:space="preserve"> to open a new web browser window for </w:t>
+      </w:r>
+      <w:r>
+        <w:t>Google Maps</w:t>
+      </w:r>
+    </w:p>
+    <w:p>
+      <w:pPr>
+        <w:pStyle w:val="ListParagraph"/>
+        <w:numPr>
+          <w:ilvl w:val="3"/>
+          <w:numId w:val="5"/>
+        </w:numPr>
+      </w:pPr>
+      <w:r>
+        <w:t>Note how many days until Santa takes off in the Google Maps window_________________________________</w:t>
+      </w:r>
+    </w:p>
+    <w:p>
+      <w:pPr>
+        <w:pStyle w:val="ListParagraph"/>
+        <w:numPr>
+          <w:ilvl w:val="1"/>
+          <w:numId w:val="5"/>
+        </w:numPr>
+      </w:pPr>
+      <w:r>
+        <w:t xml:space="preserve">Confirm that the area on </w:t>
+      </w:r>
+      <w:r>
+        <w:t>G</w:t>
+      </w:r>
+      <w:r>
+        <w:t xml:space="preserve">oogle </w:t>
+      </w:r>
+      <w:r>
+        <w:t xml:space="preserve">and/or </w:t>
+      </w:r>
+      <w:r>
+        <w:t>Bing</w:t>
+      </w:r>
+      <w:r>
+        <w:t xml:space="preserve"> </w:t>
+      </w:r>
+      <w:r>
+        <w:t>maps is the same area and zoom extent from the Statewide Planning Map</w:t>
+      </w:r>
+    </w:p>
+    <w:p>
+      <w:pPr>
+        <w:pStyle w:val="ListParagraph"/>
+        <w:numPr>
+          <w:ilvl w:val="1"/>
+          <w:numId w:val="5"/>
+        </w:numPr>
+      </w:pPr>
+      <w:r>
+        <w:t xml:space="preserve">Select </w:t>
+      </w:r>
+      <w:r>
+        <w:t>the Bing</w:t>
+      </w:r>
+      <w:r>
+        <w:t xml:space="preserve"> to open a new web browser window for </w:t>
+      </w:r>
+      <w:r>
+        <w:t>Bing Maps</w:t>
+      </w:r>
+    </w:p>
+    <w:p>
+      <w:pPr>
+        <w:pStyle w:val="ListParagraph"/>
+        <w:numPr>
+          <w:ilvl w:val="1"/>
+          <w:numId w:val="5"/>
+        </w:numPr>
+        <w:rPr>
+          <w:b/>
+        </w:rPr>
+      </w:pPr>
+      <w:r>
+        <w:t>Comment on any issues you found: ______________________________________________________________________________________________________________________</w:t>
+      </w:r>
+    </w:p>
+    <w:p>
+      <w:pPr>
+        <w:pStyle w:val="ListParagraph"/>
+        <w:numPr>
+          <w:ilvl w:val="0"/>
+          <w:numId w:val="5"/>
+        </w:numPr>
+        <w:rPr>
+          <w:b/>
+        </w:rPr>
+      </w:pPr>
+      <w:r>
+        <w:rPr>
+          <w:b/>
+        </w:rPr>
+        <w:t>Legend Descriptions for Railroad Layer</w:t>
+      </w:r>
+    </w:p>
+    <w:p>
+      <w:pPr>
+        <w:pStyle w:val="ListParagraph"/>
+        <w:numPr>
+          <w:ilvl w:val="1"/>
+          <w:numId w:val="5"/>
+        </w:numPr>
+      </w:pPr>
+      <w:r>
+        <w:t>Click on the Railroad overlay to turn it on</w:t>
+      </w:r>
+    </w:p>
+    <w:p>
+      <w:pPr>
+        <w:pStyle w:val="ListParagraph"/>
+        <w:numPr>
+          <w:ilvl w:val="1"/>
+          <w:numId w:val="5"/>
+        </w:numPr>
+      </w:pPr>
+      <w:r>
+        <w:t>Go to the Legend tab</w:t>
+      </w:r>
+    </w:p>
+    <w:p>
+      <w:pPr>
+        <w:pStyle w:val="ListParagraph"/>
+        <w:numPr>
+          <w:ilvl w:val="2"/>
+          <w:numId w:val="5"/>
+        </w:numPr>
+      </w:pPr>
+      <w:r>
+        <w:t>The Legend shows the text descriptions of each of the four railroads, rather than code</w:t>
+      </w:r>
+      <w:r>
+        <w:t>s</w:t>
+      </w:r>
+    </w:p>
+    <w:p>
+      <w:pPr>
+        <w:pStyle w:val="ListParagraph"/>
+        <w:numPr>
+          <w:ilvl w:val="1"/>
+          <w:numId w:val="5"/>
+        </w:numPr>
+      </w:pPr>
+      <w:r>
+        <w:t>Click on a railroad line in the map to open the pop-up window</w:t>
+      </w:r>
+    </w:p>
+    <w:p>
+      <w:pPr>
+        <w:pStyle w:val="ListParagraph"/>
+        <w:numPr>
+          <w:ilvl w:val="2"/>
+          <w:numId w:val="5"/>
+        </w:numPr>
+      </w:pPr>
+      <w:r>
+        <w:t>The popup window show</w:t>
+      </w:r>
+      <w:r>
+        <w:t>s the text descriptions for Railroad Name, Railroad Abbreviation, Status, and Type</w:t>
+      </w:r>
+    </w:p>
+    <w:p>
+      <w:pPr>
+        <w:pStyle w:val="ListParagraph"/>
+        <w:numPr>
+          <w:ilvl w:val="2"/>
+          <w:numId w:val="5"/>
+        </w:numPr>
+      </w:pPr>
+      <w:r>
+        <w:t>What is the title of the popup? ____________________</w:t>
+      </w:r>
+    </w:p>
+    <w:p>
+      <w:pPr>
+        <w:pStyle w:val="ListParagraph"/>
+        <w:numPr>
+          <w:ilvl w:val="1"/>
+          <w:numId w:val="5"/>
+        </w:numPr>
+      </w:pPr>
+      <w:r>
+        <w:t>Close the popup</w:t>
+      </w:r>
+    </w:p>
+    <w:p>
+      <w:pPr>
+        <w:pStyle w:val="ListParagraph"/>
+        <w:numPr>
+          <w:ilvl w:val="1"/>
+          <w:numId w:val="5"/>
+        </w:numPr>
+        <w:rPr>
+          <w:b/>
+        </w:rPr>
+      </w:pPr>
+      <w:r>
+        <w:t>Comment on any issues you found: ______________________________________________________________________________________________________________________</w:t>
+      </w:r>
+    </w:p>
+    <w:p>
+      <w:pPr>
+        <w:pStyle w:val="ListParagraph"/>
+        <w:numPr>
+          <w:ilvl w:val="0"/>
+          <w:numId w:val="5"/>
+        </w:numPr>
+        <w:rPr>
+          <w:b/>
+        </w:rPr>
+      </w:pPr>
+      <w:r>
+        <w:rPr>
+          <w:b/>
+        </w:rPr>
+        <w:t xml:space="preserve">Spelling Error in Area Office Layer </w:t>
+      </w:r>
+    </w:p>
+    <w:p>
+      <w:pPr>
+        <w:pStyle w:val="ListParagraph"/>
+        <w:numPr>
+          <w:ilvl w:val="1"/>
+          <w:numId w:val="5"/>
+        </w:numPr>
+      </w:pPr>
+      <w:r>
+        <w:t>Click on the Area Office overlay to turn it on</w:t>
+      </w:r>
+    </w:p>
+    <w:p>
+      <w:pPr>
+        <w:pStyle w:val="ListParagraph"/>
+        <w:numPr>
+          <w:ilvl w:val="2"/>
+          <w:numId w:val="5"/>
+        </w:numPr>
+      </w:pPr>
+      <w:r>
+        <w:t>Layer draws and is semi-transparent</w:t>
+      </w:r>
+    </w:p>
+    <w:p>
+      <w:pPr>
+        <w:pStyle w:val="ListParagraph"/>
+        <w:numPr>
+          <w:ilvl w:val="3"/>
+          <w:numId w:val="5"/>
+        </w:numPr>
+      </w:pPr>
+      <w:r>
+        <w:t>What color is the layer symbology? _______________</w:t>
+      </w:r>
+    </w:p>
+    <w:p>
+      <w:pPr>
+        <w:pStyle w:val="ListParagraph"/>
+        <w:numPr>
+          <w:ilvl w:val="2"/>
+          <w:numId w:val="5"/>
+        </w:numPr>
+      </w:pPr>
+      <w:r>
+        <w:t>Click on the Area Offices in the Abilene District to bring up the popup window for the Snyder Area Office.  Confirm the spelling of Snyder is correct.</w:t>
+      </w:r>
+    </w:p>
+    <w:p>
+      <w:pPr>
+        <w:pStyle w:val="ListParagraph"/>
+        <w:numPr>
+          <w:ilvl w:val="3"/>
+          <w:numId w:val="5"/>
+        </w:numPr>
+      </w:pPr>
+      <w:r>
+        <w:t>What are the names of the other two Area Offices in Abilene? _________________________________</w:t>
+      </w:r>
+    </w:p>
+    <w:p>
+      <w:pPr>
+        <w:pStyle w:val="ListParagraph"/>
+        <w:numPr>
+          <w:ilvl w:val="1"/>
+          <w:numId w:val="5"/>
+        </w:numPr>
+        <w:rPr>
+          <w:b/>
+        </w:rPr>
+      </w:pPr>
+      <w:r>
+        <w:lastRenderedPageBreak/>
+        <w:t>Comment on any issues you found: ______________________________________________________________________________________________________________________</w:t>
+      </w:r>
+    </w:p>
+    <w:p>
+      <w:pPr>
+        <w:pStyle w:val="ListParagraph"/>
+        <w:numPr>
+          <w:ilvl w:val="0"/>
+          <w:numId w:val="5"/>
+        </w:numPr>
+        <w:rPr>
+          <w:b/>
+        </w:rPr>
+      </w:pPr>
+      <w:r>
+        <w:rPr>
+          <w:b/>
+        </w:rPr>
+        <w:t>Minute Order Link in Highway Designations Popup Window</w:t>
+      </w:r>
+    </w:p>
+    <w:p>
+      <w:pPr>
+        <w:pStyle w:val="ListParagraph"/>
+        <w:numPr>
+          <w:ilvl w:val="1"/>
+          <w:numId w:val="5"/>
+        </w:numPr>
+      </w:pPr>
+      <w:r>
+        <w:t>Click on the Highway Designations overlay to turn it on</w:t>
+      </w:r>
+    </w:p>
+    <w:p>
+      <w:pPr>
+        <w:pStyle w:val="ListParagraph"/>
+        <w:numPr>
+          <w:ilvl w:val="2"/>
+          <w:numId w:val="5"/>
+        </w:numPr>
+      </w:pPr>
+      <w:r>
+        <w:t>Click on a line segment to bring up the popup window</w:t>
+      </w:r>
+    </w:p>
+    <w:p>
+      <w:pPr>
+        <w:pStyle w:val="ListParagraph"/>
+        <w:numPr>
+          <w:ilvl w:val="3"/>
+          <w:numId w:val="5"/>
+        </w:numPr>
+      </w:pPr>
+      <w:r>
+        <w:t>Popup window opens.  Minute Order number is hyperlink</w:t>
+      </w:r>
+    </w:p>
+    <w:p>
+      <w:pPr>
+        <w:pStyle w:val="ListParagraph"/>
+        <w:numPr>
+          <w:ilvl w:val="2"/>
+          <w:numId w:val="5"/>
+        </w:numPr>
+      </w:pPr>
+      <w:r>
+        <w:t xml:space="preserve">Click around on several line segments until you find one marked as a </w:t>
       </w:r>
       <w:proofErr w:type="spellStart"/>
       <w:r>
-        <w:t>bing</w:t>
+        <w:t>redesignation</w:t>
       </w:r>
       <w:proofErr w:type="spellEnd"/>
       <w:r>
-        <w:t xml:space="preserve"> maps</w:t>
-      </w:r>
-    </w:p>
-    <w:p>
-      <w:pPr>
-        <w:pStyle w:val="ListParagraph"/>
-        <w:numPr>
-          <w:ilvl w:val="2"/>
-          <w:numId w:val="5"/>
-        </w:numPr>
-      </w:pPr>
-      <w:r>
-        <w:t>Select either to open a new web browser window for the respective webpage</w:t>
-      </w:r>
+        <w:t xml:space="preserve"> in the Description</w:t>
+      </w:r>
+      <w:r>
+        <w:t xml:space="preserve"> field</w:t>
+      </w:r>
+    </w:p>
+    <w:p>
+      <w:pPr>
+        <w:pStyle w:val="ListParagraph"/>
+        <w:numPr>
+          <w:ilvl w:val="2"/>
+          <w:numId w:val="5"/>
+        </w:numPr>
+      </w:pPr>
+      <w:r>
+        <w:t>Click on Minute Order number hyperlink</w:t>
+      </w:r>
+    </w:p>
+    <w:p>
+      <w:pPr>
+        <w:pStyle w:val="ListParagraph"/>
+        <w:numPr>
+          <w:ilvl w:val="3"/>
+          <w:numId w:val="5"/>
+        </w:numPr>
+      </w:pPr>
+      <w:r>
+        <w:t>Web browser opens to minute order page</w:t>
+      </w:r>
+    </w:p>
+    <w:p>
+      <w:pPr>
+        <w:pStyle w:val="ListParagraph"/>
+        <w:numPr>
+          <w:ilvl w:val="2"/>
+          <w:numId w:val="5"/>
+        </w:numPr>
+      </w:pPr>
+      <w:r>
+        <w:t>What does the orange text near the top of the page say? _____________________________________________</w:t>
+      </w:r>
+    </w:p>
+    <w:p>
+      <w:pPr>
+        <w:pStyle w:val="ListParagraph"/>
+        <w:numPr>
+          <w:ilvl w:val="2"/>
+          <w:numId w:val="5"/>
+        </w:numPr>
+      </w:pPr>
+      <w:r>
+        <w:t>Close the tab.</w:t>
+      </w:r>
+      <w:r>
+        <w:t xml:space="preserve">  Stand up.  Turn around.  Sit back down.</w:t>
+      </w:r>
+    </w:p>
+    <w:p>
+      <w:pPr>
+        <w:pStyle w:val="ListParagraph"/>
+        <w:numPr>
+          <w:ilvl w:val="1"/>
+          <w:numId w:val="5"/>
+        </w:numPr>
+        <w:rPr>
+          <w:b/>
+        </w:rPr>
+      </w:pPr>
+      <w:r>
+        <w:t>Comment on any issues you found: ______________________________________________________________________________________________________________________</w:t>
+      </w:r>
+    </w:p>
+    <w:p>
+      <w:pPr>
+        <w:pStyle w:val="ListParagraph"/>
+        <w:numPr>
+          <w:ilvl w:val="0"/>
+          <w:numId w:val="5"/>
+        </w:numPr>
+        <w:rPr>
+          <w:b/>
+        </w:rPr>
+      </w:pPr>
+      <w:r>
+        <w:rPr>
+          <w:b/>
+        </w:rPr>
+        <w:t>Legend is Empty When No Overlays Are Selected (Clear Overlays)</w:t>
+      </w:r>
+    </w:p>
+    <w:p>
+      <w:pPr>
+        <w:pStyle w:val="ListParagraph"/>
+        <w:numPr>
+          <w:ilvl w:val="1"/>
+          <w:numId w:val="5"/>
+        </w:numPr>
+      </w:pPr>
+      <w:r>
+        <w:t>On the Maps tab, ensure that no overlays are selected (Clear Overlays is highlighted in red)</w:t>
+      </w:r>
+    </w:p>
+    <w:p>
+      <w:pPr>
+        <w:pStyle w:val="ListParagraph"/>
+        <w:numPr>
+          <w:ilvl w:val="1"/>
+          <w:numId w:val="5"/>
+        </w:numPr>
+      </w:pPr>
+      <w:r>
+        <w:t xml:space="preserve">Click </w:t>
+      </w:r>
+      <w:r>
+        <w:t>the Legend tab</w:t>
+      </w:r>
+    </w:p>
+    <w:p>
+      <w:pPr>
+        <w:pStyle w:val="ListParagraph"/>
+        <w:numPr>
+          <w:ilvl w:val="2"/>
+          <w:numId w:val="5"/>
+        </w:numPr>
+      </w:pPr>
+      <w:r>
+        <w:t>Map Legend reads: “Select an overlay to see its legend.”</w:t>
+      </w:r>
+    </w:p>
+    <w:p>
+      <w:pPr>
+        <w:pStyle w:val="ListParagraph"/>
+        <w:numPr>
+          <w:ilvl w:val="2"/>
+          <w:numId w:val="5"/>
+        </w:numPr>
+      </w:pPr>
+      <w:r>
+        <w:t>What do you think it should say? ___________________________</w:t>
+      </w:r>
+    </w:p>
+    <w:p>
+      <w:pPr>
+        <w:pStyle w:val="ListParagraph"/>
+        <w:numPr>
+          <w:ilvl w:val="1"/>
+          <w:numId w:val="5"/>
+        </w:numPr>
+        <w:rPr>
+          <w:b/>
+        </w:rPr>
+      </w:pPr>
+      <w:r>
+        <w:t>Comment on any issues you found: ______________________________________________________________________________________________________________________</w:t>
+      </w:r>
+    </w:p>
+    <w:p>
+      <w:pPr>
+        <w:pStyle w:val="ListParagraph"/>
+        <w:numPr>
+          <w:ilvl w:val="0"/>
+          <w:numId w:val="5"/>
+        </w:numPr>
+        <w:rPr>
+          <w:b/>
+        </w:rPr>
+      </w:pPr>
+      <w:r>
+        <w:rPr>
+          <w:b/>
+        </w:rPr>
+        <w:t>MPO Layer Updated</w:t>
+      </w:r>
+    </w:p>
+    <w:p>
+      <w:pPr>
+        <w:pStyle w:val="ListParagraph"/>
+        <w:numPr>
+          <w:ilvl w:val="1"/>
+          <w:numId w:val="5"/>
+        </w:numPr>
+      </w:pPr>
+      <w:r>
+        <w:t xml:space="preserve">In the Maps tab, </w:t>
+      </w:r>
+      <w:r>
+        <w:t>turn on the MPO layer</w:t>
+      </w:r>
+    </w:p>
+    <w:p>
+      <w:pPr>
+        <w:pStyle w:val="ListParagraph"/>
+        <w:numPr>
+          <w:ilvl w:val="1"/>
+          <w:numId w:val="5"/>
+        </w:numPr>
+      </w:pPr>
+      <w:r>
+        <w:t>Zoom to Midland-Odessa area</w:t>
+      </w:r>
+    </w:p>
+    <w:p>
+      <w:pPr>
+        <w:pStyle w:val="ListParagraph"/>
+        <w:numPr>
+          <w:ilvl w:val="1"/>
+          <w:numId w:val="5"/>
+        </w:numPr>
+      </w:pPr>
+      <w:r>
+        <w:t>Compare to same geographic area in the current (published) version of the SPM on txdot.gov</w:t>
+      </w:r>
+    </w:p>
+    <w:p>
+      <w:pPr>
+        <w:pStyle w:val="ListParagraph"/>
+        <w:numPr>
+          <w:ilvl w:val="2"/>
+          <w:numId w:val="5"/>
+        </w:numPr>
+      </w:pPr>
+      <w:r>
+        <w:t>Describe the changes: ___________________________________</w:t>
+      </w:r>
+    </w:p>
+    <w:p>
+      <w:pPr>
+        <w:pStyle w:val="ListParagraph"/>
+        <w:numPr>
+          <w:ilvl w:val="1"/>
+          <w:numId w:val="5"/>
+        </w:numPr>
+      </w:pPr>
+      <w:r>
+        <w:t>Click on the MPO polygon</w:t>
+      </w:r>
+    </w:p>
+    <w:p>
+      <w:pPr>
+        <w:pStyle w:val="ListParagraph"/>
+        <w:numPr>
+          <w:ilvl w:val="2"/>
+          <w:numId w:val="5"/>
+        </w:numPr>
+      </w:pPr>
+      <w:r>
+        <w:t xml:space="preserve">What is the </w:t>
+      </w:r>
+      <w:r>
+        <w:t>MPO N</w:t>
+      </w:r>
+      <w:r>
+        <w:t>ame? _________________________________</w:t>
+      </w:r>
+    </w:p>
+    <w:p>
+      <w:pPr>
+        <w:pStyle w:val="ListParagraph"/>
+        <w:numPr>
+          <w:ilvl w:val="1"/>
+          <w:numId w:val="5"/>
+        </w:numPr>
+        <w:rPr>
+          <w:b/>
+        </w:rPr>
+      </w:pPr>
+      <w:r>
+        <w:t xml:space="preserve">What was the old name (from the </w:t>
+      </w:r>
+      <w:r>
+        <w:t>current (published) version of the SPM on txdot.gov</w:t>
+      </w:r>
+      <w:r>
+        <w:t>)? _______________________________________________</w:t>
+      </w:r>
+    </w:p>
+    <w:p>
+      <w:pPr>
+        <w:pStyle w:val="ListParagraph"/>
+        <w:numPr>
+          <w:ilvl w:val="1"/>
+          <w:numId w:val="5"/>
+        </w:numPr>
+        <w:rPr>
+          <w:b/>
+        </w:rPr>
+      </w:pPr>
+      <w:r>
+        <w:t>Comment on any issues you found: ______________________________________________________________________________________________________________________</w:t>
+      </w:r>
+    </w:p>
+    <w:p>
+      <w:pPr>
+        <w:pStyle w:val="ListParagraph"/>
+        <w:keepNext/>
+        <w:numPr>
+          <w:ilvl w:val="0"/>
+          <w:numId w:val="5"/>
+        </w:numPr>
+        <w:rPr>
+          <w:b/>
+        </w:rPr>
+      </w:pPr>
+      <w:r>
+        <w:rPr>
+          <w:b/>
+        </w:rPr>
+        <w:lastRenderedPageBreak/>
+        <w:t>Highlight Selected Features In Search Tab</w:t>
+      </w:r>
+    </w:p>
+    <w:p>
+      <w:pPr>
+        <w:pStyle w:val="ListParagraph"/>
+        <w:numPr>
+          <w:ilvl w:val="1"/>
+          <w:numId w:val="5"/>
+        </w:numPr>
+      </w:pPr>
+      <w:r>
+        <w:t>Click the Search tab</w:t>
+      </w:r>
+    </w:p>
+    <w:p>
+      <w:pPr>
+        <w:pStyle w:val="ListParagraph"/>
+        <w:numPr>
+          <w:ilvl w:val="2"/>
+          <w:numId w:val="5"/>
+        </w:numPr>
+      </w:pPr>
+      <w:r>
+        <w:t>Do you see a Clear button? ____________________________</w:t>
+      </w:r>
+    </w:p>
+    <w:p>
+      <w:pPr>
+        <w:pStyle w:val="ListParagraph"/>
+        <w:numPr>
+          <w:ilvl w:val="2"/>
+          <w:numId w:val="5"/>
+        </w:numPr>
+      </w:pPr>
+      <w:r>
+        <w:t>Do you think it’s there? ________________________________</w:t>
+      </w:r>
+    </w:p>
+    <w:p>
+      <w:pPr>
+        <w:pStyle w:val="ListParagraph"/>
+        <w:numPr>
+          <w:ilvl w:val="2"/>
+          <w:numId w:val="5"/>
+        </w:numPr>
+      </w:pPr>
+      <w:r>
+        <w:t>Maybe you can’t see it because it’s “clear.”</w:t>
+      </w:r>
+    </w:p>
+    <w:p>
+      <w:pPr>
+        <w:pStyle w:val="ListParagraph"/>
+        <w:numPr>
+          <w:ilvl w:val="1"/>
+          <w:numId w:val="5"/>
+        </w:numPr>
+      </w:pPr>
+      <w:r>
+        <w:t>Click a radio button for any search layer (e.g. City, District)</w:t>
+      </w:r>
+    </w:p>
+    <w:p>
+      <w:pPr>
+        <w:pStyle w:val="ListParagraph"/>
+        <w:numPr>
+          <w:ilvl w:val="1"/>
+          <w:numId w:val="5"/>
+        </w:numPr>
+      </w:pPr>
+      <w:r>
+        <w:t>Type a value into the text box</w:t>
+      </w:r>
+    </w:p>
+    <w:p>
+      <w:pPr>
+        <w:pStyle w:val="ListParagraph"/>
+        <w:numPr>
+          <w:ilvl w:val="2"/>
+          <w:numId w:val="5"/>
+        </w:numPr>
+      </w:pPr>
+      <w:r>
+        <w:t>After 3 or 4 characters, a list of possible matches shows up</w:t>
+      </w:r>
+    </w:p>
+    <w:p>
+      <w:pPr>
+        <w:pStyle w:val="ListParagraph"/>
+        <w:numPr>
+          <w:ilvl w:val="1"/>
+          <w:numId w:val="5"/>
+        </w:numPr>
+      </w:pPr>
+      <w:r>
+        <w:t>Click on one of the values</w:t>
+      </w:r>
+    </w:p>
+    <w:p>
+      <w:pPr>
+        <w:pStyle w:val="ListParagraph"/>
+        <w:numPr>
+          <w:ilvl w:val="2"/>
+          <w:numId w:val="5"/>
+        </w:numPr>
+      </w:pPr>
+      <w:r>
+        <w:t>The map zooms to that feature and it is highlighted with a thick line</w:t>
+      </w:r>
+    </w:p>
+    <w:p>
+      <w:pPr>
+        <w:pStyle w:val="ListParagraph"/>
+        <w:numPr>
+          <w:ilvl w:val="2"/>
+          <w:numId w:val="5"/>
+        </w:numPr>
+      </w:pPr>
+      <w:r>
+        <w:t>What color is the highlighted line? _________________________</w:t>
+      </w:r>
+    </w:p>
+    <w:p>
+      <w:pPr>
+        <w:pStyle w:val="ListParagraph"/>
+        <w:numPr>
+          <w:ilvl w:val="2"/>
+          <w:numId w:val="5"/>
+        </w:numPr>
+      </w:pPr>
+      <w:r>
+        <w:t>Do you see the Clear button now? _________________________</w:t>
+      </w:r>
+    </w:p>
+    <w:p>
+      <w:pPr>
+        <w:pStyle w:val="ListParagraph"/>
+        <w:numPr>
+          <w:ilvl w:val="1"/>
+          <w:numId w:val="5"/>
+        </w:numPr>
+      </w:pPr>
+      <w:r>
+        <w:t>Click the Clear button</w:t>
+      </w:r>
+    </w:p>
+    <w:p>
+      <w:pPr>
+        <w:pStyle w:val="ListParagraph"/>
+        <w:numPr>
+          <w:ilvl w:val="2"/>
+          <w:numId w:val="5"/>
+        </w:numPr>
+      </w:pPr>
+      <w:r>
+        <w:t>Highlighted features disappear</w:t>
+      </w:r>
+    </w:p>
+    <w:p>
+      <w:pPr>
+        <w:pStyle w:val="ListParagraph"/>
+        <w:numPr>
+          <w:ilvl w:val="1"/>
+          <w:numId w:val="5"/>
+        </w:numPr>
+      </w:pPr>
+      <w:r>
+        <w:t>Click another radio button</w:t>
+      </w:r>
+    </w:p>
+    <w:p>
+      <w:pPr>
+        <w:pStyle w:val="ListParagraph"/>
+        <w:numPr>
+          <w:ilvl w:val="1"/>
+          <w:numId w:val="5"/>
+        </w:numPr>
+      </w:pPr>
+      <w:r>
+        <w:t>Start typing a value into the text box</w:t>
+      </w:r>
+    </w:p>
+    <w:p>
+      <w:pPr>
+        <w:pStyle w:val="ListParagraph"/>
+        <w:numPr>
+          <w:ilvl w:val="2"/>
+          <w:numId w:val="5"/>
+        </w:numPr>
+      </w:pPr>
+      <w:r>
+        <w:t>After 3 or 4 characters, a list of possible matches shows up</w:t>
+      </w:r>
+    </w:p>
+    <w:p>
+      <w:pPr>
+        <w:pStyle w:val="ListParagraph"/>
+        <w:numPr>
+          <w:ilvl w:val="1"/>
+          <w:numId w:val="5"/>
+        </w:numPr>
+      </w:pPr>
+      <w:r>
+        <w:t>Click on one of the values</w:t>
+      </w:r>
+    </w:p>
+    <w:p>
+      <w:pPr>
+        <w:pStyle w:val="ListParagraph"/>
+        <w:numPr>
+          <w:ilvl w:val="2"/>
+          <w:numId w:val="5"/>
+        </w:numPr>
+      </w:pPr>
+      <w:r>
+        <w:t>The map zooms to that feature and it is highlighted with a thick yellow line</w:t>
+      </w:r>
+    </w:p>
+    <w:p>
+      <w:pPr>
+        <w:pStyle w:val="ListParagraph"/>
+        <w:numPr>
+          <w:ilvl w:val="1"/>
+          <w:numId w:val="5"/>
+        </w:numPr>
+      </w:pPr>
+      <w:r>
+        <w:t>Click another one of the values in the list (if there are more than one)</w:t>
+      </w:r>
+    </w:p>
+    <w:p>
+      <w:pPr>
+        <w:pStyle w:val="ListParagraph"/>
+        <w:numPr>
+          <w:ilvl w:val="2"/>
+          <w:numId w:val="5"/>
+        </w:numPr>
+      </w:pPr>
+      <w:r>
+        <w:t>The map zooms to that feature and it is highlighted with a thick yellow line</w:t>
+      </w:r>
+    </w:p>
+    <w:p>
+      <w:pPr>
+        <w:pStyle w:val="ListParagraph"/>
+        <w:numPr>
+          <w:ilvl w:val="2"/>
+          <w:numId w:val="5"/>
+        </w:numPr>
+      </w:pPr>
+      <w:r>
+        <w:t>The first feature (if still visible in the your current extent) is no longer highlighted</w:t>
+      </w:r>
+    </w:p>
+    <w:p>
+      <w:pPr>
+        <w:pStyle w:val="ListParagraph"/>
+        <w:numPr>
+          <w:ilvl w:val="1"/>
+          <w:numId w:val="5"/>
+        </w:numPr>
+      </w:pPr>
+      <w:r>
+        <w:t>Click in the text box to start typing another value</w:t>
+      </w:r>
+    </w:p>
+    <w:p>
+      <w:pPr>
+        <w:pStyle w:val="ListParagraph"/>
+        <w:numPr>
+          <w:ilvl w:val="2"/>
+          <w:numId w:val="5"/>
+        </w:numPr>
+      </w:pPr>
+      <w:r>
+        <w:t>The highlighted feature disappears</w:t>
+      </w:r>
+    </w:p>
+    <w:p>
+      <w:pPr>
+        <w:pStyle w:val="ListParagraph"/>
+        <w:numPr>
+          <w:ilvl w:val="1"/>
+          <w:numId w:val="5"/>
+        </w:numPr>
+      </w:pPr>
+      <w:r>
+        <w:t>Start typing a value into the text box</w:t>
+      </w:r>
+    </w:p>
+    <w:p>
+      <w:pPr>
+        <w:pStyle w:val="ListParagraph"/>
+        <w:numPr>
+          <w:ilvl w:val="2"/>
+          <w:numId w:val="5"/>
+        </w:numPr>
+      </w:pPr>
+      <w:r>
+        <w:t>After 3 or 4 characters, a list of possible matches shows up</w:t>
+      </w:r>
+    </w:p>
+    <w:p>
+      <w:pPr>
+        <w:pStyle w:val="ListParagraph"/>
+        <w:numPr>
+          <w:ilvl w:val="1"/>
+          <w:numId w:val="5"/>
+        </w:numPr>
+      </w:pPr>
+      <w:r>
+        <w:t>Click on one of the values</w:t>
+      </w:r>
+    </w:p>
+    <w:p>
+      <w:pPr>
+        <w:pStyle w:val="ListParagraph"/>
+        <w:numPr>
+          <w:ilvl w:val="2"/>
+          <w:numId w:val="5"/>
+        </w:numPr>
+      </w:pPr>
+      <w:r>
+        <w:t>The map zooms to that feature and it is highlighted with a thick yellow line</w:t>
+      </w:r>
+    </w:p>
+    <w:p>
+      <w:pPr>
+        <w:pStyle w:val="ListParagraph"/>
+        <w:numPr>
+          <w:ilvl w:val="1"/>
+          <w:numId w:val="5"/>
+        </w:numPr>
+      </w:pPr>
+      <w:r>
+        <w:t>Select another of the radio buttons</w:t>
+      </w:r>
+    </w:p>
+    <w:p>
+      <w:pPr>
+        <w:pStyle w:val="ListParagraph"/>
+        <w:numPr>
+          <w:ilvl w:val="2"/>
+          <w:numId w:val="5"/>
+        </w:numPr>
+      </w:pPr>
+      <w:r>
+        <w:t>The highlighted feature is still visible (did not disappear)</w:t>
+      </w:r>
+    </w:p>
+    <w:p>
+      <w:pPr>
+        <w:pStyle w:val="ListParagraph"/>
+        <w:numPr>
+          <w:ilvl w:val="1"/>
+          <w:numId w:val="5"/>
+        </w:numPr>
+      </w:pPr>
+      <w:r>
+        <w:t>Click on the Map tab</w:t>
+      </w:r>
+    </w:p>
+    <w:p>
+      <w:pPr>
+        <w:pStyle w:val="ListParagraph"/>
+        <w:numPr>
+          <w:ilvl w:val="2"/>
+          <w:numId w:val="5"/>
+        </w:numPr>
+      </w:pPr>
+      <w:r>
+        <w:t>Is the highlighted feature still visible? _____________________</w:t>
+      </w:r>
+    </w:p>
+    <w:p>
+      <w:pPr>
+        <w:pStyle w:val="ListParagraph"/>
+        <w:numPr>
+          <w:ilvl w:val="1"/>
+          <w:numId w:val="5"/>
+        </w:numPr>
+      </w:pPr>
+      <w:r>
+        <w:t>Turn on one of the Overlays</w:t>
+      </w:r>
+    </w:p>
+    <w:p>
+      <w:pPr>
+        <w:pStyle w:val="ListParagraph"/>
+        <w:numPr>
+          <w:ilvl w:val="2"/>
+          <w:numId w:val="5"/>
+        </w:numPr>
+      </w:pPr>
+      <w:r>
+        <w:t>The highlighted feature is still visible (did not disappear)</w:t>
+      </w:r>
+    </w:p>
+    <w:p>
+      <w:pPr>
+        <w:pStyle w:val="ListParagraph"/>
+        <w:numPr>
+          <w:ilvl w:val="1"/>
+          <w:numId w:val="5"/>
+        </w:numPr>
+      </w:pPr>
+      <w:r>
+        <w:t>Click on the Search tab</w:t>
+      </w:r>
+    </w:p>
+    <w:p>
+      <w:pPr>
+        <w:pStyle w:val="ListParagraph"/>
+        <w:numPr>
+          <w:ilvl w:val="2"/>
+          <w:numId w:val="5"/>
+        </w:numPr>
+      </w:pPr>
+      <w:r>
+        <w:lastRenderedPageBreak/>
+        <w:t>The previous search is still showing</w:t>
+      </w:r>
+      <w:r>
+        <w:t xml:space="preserve"> (radio button is still on the previous search layer and if any results were previously showing in the results box, they are still there)</w:t>
+      </w:r>
+      <w:r>
+        <w:t xml:space="preserve"> and the highlighted feature is still visible</w:t>
+      </w:r>
+    </w:p>
+    <w:p>
+      <w:pPr>
+        <w:pStyle w:val="ListParagraph"/>
+        <w:numPr>
+          <w:ilvl w:val="1"/>
+          <w:numId w:val="5"/>
+        </w:numPr>
+      </w:pPr>
+      <w:r>
+        <w:t>Click the Clear button</w:t>
+      </w:r>
+    </w:p>
+    <w:p>
+      <w:pPr>
+        <w:pStyle w:val="ListParagraph"/>
+        <w:numPr>
+          <w:ilvl w:val="2"/>
+          <w:numId w:val="5"/>
+        </w:numPr>
+      </w:pPr>
+      <w:r>
+        <w:t>The highlighted feature disappears</w:t>
+      </w:r>
+    </w:p>
+    <w:p>
+      <w:pPr>
+        <w:pStyle w:val="ListParagraph"/>
+        <w:numPr>
+          <w:ilvl w:val="1"/>
+          <w:numId w:val="5"/>
+        </w:numPr>
+        <w:rPr>
+          <w:b/>
+        </w:rPr>
+      </w:pPr>
+      <w:r>
+        <w:t>Comment on any issues you found: ______________________________________________________________________________________________________________________</w:t>
+      </w:r>
+    </w:p>
+    <w:p>
+      <w:pPr>
+        <w:pStyle w:val="ListParagraph"/>
+        <w:keepNext/>
+        <w:numPr>
+          <w:ilvl w:val="0"/>
+          <w:numId w:val="5"/>
+        </w:numPr>
+        <w:rPr>
+          <w:b/>
+        </w:rPr>
+      </w:pPr>
+      <w:r>
+        <w:rPr>
+          <w:b/>
+        </w:rPr>
+        <w:t>Version number added</w:t>
+      </w:r>
+    </w:p>
+    <w:p>
+      <w:pPr>
+        <w:pStyle w:val="ListParagraph"/>
+        <w:numPr>
+          <w:ilvl w:val="1"/>
+          <w:numId w:val="5"/>
+        </w:numPr>
+        <w:rPr>
+          <w:b/>
+        </w:rPr>
+      </w:pPr>
+      <w:r>
+        <w:t>Go to the About tab</w:t>
+      </w:r>
+    </w:p>
+    <w:p>
+      <w:pPr>
+        <w:pStyle w:val="ListParagraph"/>
+        <w:numPr>
+          <w:ilvl w:val="2"/>
+          <w:numId w:val="5"/>
+        </w:numPr>
+        <w:rPr>
+          <w:b/>
+        </w:rPr>
+      </w:pPr>
+      <w:r>
+        <w:t>What is the version number of this application? _____________________________________</w:t>
+      </w:r>
+    </w:p>
+    <w:p>
+      <w:pPr>
+        <w:pStyle w:val="ListParagraph"/>
+        <w:numPr>
+          <w:ilvl w:val="2"/>
+          <w:numId w:val="5"/>
+        </w:numPr>
+        <w:rPr>
+          <w:b/>
+        </w:rPr>
+      </w:pPr>
+      <w:r>
+        <w:t>Next to the number is the word “info.” That’s just a fun way for use to name the version.  It is based on the number (i.e. dial 411 for info)</w:t>
+      </w:r>
+    </w:p>
+    <w:p>
+      <w:pPr>
+        <w:pStyle w:val="ListParagraph"/>
+        <w:numPr>
+          <w:ilvl w:val="2"/>
+          <w:numId w:val="5"/>
+        </w:numPr>
+        <w:rPr>
+          <w:b/>
+        </w:rPr>
+      </w:pPr>
+      <w:r>
+        <w:t>Can you guess what number the next version will be?  Google your guess and write down your guess for the next version name: _____________________________________</w:t>
+      </w:r>
+    </w:p>
+    <w:p>
+      <w:pPr>
+        <w:pStyle w:val="ListParagraph"/>
+        <w:numPr>
+          <w:ilvl w:val="1"/>
+          <w:numId w:val="5"/>
+        </w:numPr>
+        <w:rPr>
+          <w:b/>
+        </w:rPr>
+      </w:pPr>
+      <w:r>
+        <w:t>Comment on any issues you found: ______________________________________________________________________________________________________________________</w:t>
+      </w:r>
+    </w:p>
+    <w:p>
+      <w:pPr>
+        <w:rPr>
+          <w:b/>
+        </w:rPr>
+      </w:pPr>
+    </w:p>
+    <w:p>
+      <w:pPr>
+        <w:rPr>
+          <w:b/>
+        </w:rPr>
+      </w:pPr>
+      <w:r>
+        <w:rPr>
+          <w:b/>
+        </w:rPr>
+        <w:t>Which enhancement did you like the best? __________________________________________________________________________________________________________________________________________________________________________________________________________________</w:t>
+      </w:r>
+    </w:p>
+    <w:p>
+      <w:pPr>
+        <w:rPr>
+          <w:b/>
+        </w:rPr>
+      </w:pPr>
+      <w:r>
+        <w:rPr>
+          <w:b/>
+        </w:rPr>
+        <w:t>Is there an enhancement you would have liked to have seen developed? __________________________________________________________________________________________________________________________________________________________________________________________________________________</w:t>
+      </w:r>
+    </w:p>
+    <w:p>
+      <w:pPr>
+        <w:rPr>
+          <w:b/>
+        </w:rPr>
+      </w:pPr>
+      <w:r>
+        <w:rPr>
+          <w:b/>
+        </w:rPr>
+        <w:t>Please provide additional feedback on any aspect of the application.  __________________________________________________________________________________________________________________________________________________________________________________________________________________</w:t>
+      </w:r>
+    </w:p>
+    <w:p/>
+    <w:p>
       <w:bookmarkStart w:id="0" w:name="_GoBack"/>
       <w:bookmarkEnd w:id="0"/>
     </w:p>
-    <w:p>
-      <w:pPr>
-        <w:pStyle w:val="ListParagraph"/>
-        <w:numPr>
-          <w:ilvl w:val="1"/>
-          <w:numId w:val="5"/>
-        </w:numPr>
-      </w:pPr>
-      <w:r>
-        <w:t xml:space="preserve">Confirm that the area on google </w:t>
-      </w:r>
-      <w:r>
-        <w:t xml:space="preserve">and/or </w:t>
-      </w:r>
-      <w:proofErr w:type="spellStart"/>
-      <w:r>
-        <w:t>bing</w:t>
-      </w:r>
-      <w:proofErr w:type="spellEnd"/>
-      <w:r>
-        <w:t xml:space="preserve"> </w:t>
-      </w:r>
-      <w:r>
-        <w:t>maps is the same area and zoom extent from the Statewide Planning Map</w:t>
-      </w:r>
-    </w:p>
-    <w:p>
-      <w:pPr>
-        <w:pStyle w:val="ListParagraph"/>
-        <w:numPr>
-          <w:ilvl w:val="0"/>
-          <w:numId w:val="5"/>
-        </w:numPr>
-      </w:pPr>
-      <w:r>
-        <w:t>Legend Descriptions for Railroad Layer</w:t>
-      </w:r>
-    </w:p>
-    <w:p>
-      <w:pPr>
-        <w:pStyle w:val="ListParagraph"/>
-        <w:numPr>
-          <w:ilvl w:val="1"/>
-          <w:numId w:val="5"/>
-        </w:numPr>
-      </w:pPr>
-      <w:r>
-        <w:t>Click on the Railroad overlay to turn it on</w:t>
-      </w:r>
-    </w:p>
-    <w:p>
-      <w:pPr>
-        <w:pStyle w:val="ListParagraph"/>
-        <w:numPr>
-          <w:ilvl w:val="1"/>
-          <w:numId w:val="5"/>
-        </w:numPr>
-      </w:pPr>
-      <w:r>
-        <w:t>Go to the Legend tab</w:t>
-      </w:r>
-    </w:p>
-    <w:p>
-      <w:pPr>
-        <w:pStyle w:val="ListParagraph"/>
-        <w:numPr>
-          <w:ilvl w:val="2"/>
-          <w:numId w:val="5"/>
-        </w:numPr>
-      </w:pPr>
-      <w:r>
-        <w:t>The Legend shows the text descriptions of each of the four railroads, rather than a code</w:t>
-      </w:r>
-    </w:p>
-    <w:p>
-      <w:pPr>
-        <w:pStyle w:val="ListParagraph"/>
-        <w:numPr>
-          <w:ilvl w:val="1"/>
-          <w:numId w:val="5"/>
-        </w:numPr>
-      </w:pPr>
-      <w:r>
-        <w:t>Click on a railroad line in the map to open the pop-up window</w:t>
-      </w:r>
-    </w:p>
-    <w:p>
-      <w:pPr>
-        <w:pStyle w:val="ListParagraph"/>
-        <w:numPr>
-          <w:ilvl w:val="2"/>
-          <w:numId w:val="5"/>
-        </w:numPr>
-      </w:pPr>
-      <w:r>
-        <w:t>The popup window shoes the text descriptions for Railroad Name, Railroad Abbreviation, Status, and Type</w:t>
-      </w:r>
-    </w:p>
-    <w:p>
-      <w:pPr>
-        <w:pStyle w:val="ListParagraph"/>
-        <w:numPr>
-          <w:ilvl w:val="0"/>
-          <w:numId w:val="5"/>
-        </w:numPr>
-      </w:pPr>
-      <w:r>
-        <w:t xml:space="preserve">Spelling Error in Area Office Layer </w:t>
-      </w:r>
-    </w:p>
-    <w:p>
-      <w:pPr>
-        <w:pStyle w:val="ListParagraph"/>
-        <w:numPr>
-          <w:ilvl w:val="1"/>
-          <w:numId w:val="5"/>
-        </w:numPr>
-      </w:pPr>
-      <w:r>
-        <w:t>Click on the Area Office overlay to turn it on</w:t>
-      </w:r>
-    </w:p>
-    <w:p>
-      <w:pPr>
-        <w:pStyle w:val="ListParagraph"/>
-        <w:numPr>
-          <w:ilvl w:val="2"/>
-          <w:numId w:val="5"/>
-        </w:numPr>
-      </w:pPr>
-      <w:r>
-        <w:t>Click on the Area Offices in the Abilene District to bring up the popup window for the Snyder Area Office.  Confirm the spelling of Snyder is correct.</w:t>
-      </w:r>
-    </w:p>
-    <w:p>
-      <w:pPr>
-        <w:pStyle w:val="ListParagraph"/>
-        <w:numPr>
-          <w:ilvl w:val="0"/>
-          <w:numId w:val="5"/>
-        </w:numPr>
-      </w:pPr>
-      <w:r>
-        <w:t>Minute Order Link in Highway Designations Popup Window</w:t>
-      </w:r>
-    </w:p>
-    <w:p>
-      <w:pPr>
-        <w:pStyle w:val="ListParagraph"/>
-        <w:numPr>
-          <w:ilvl w:val="1"/>
-          <w:numId w:val="5"/>
-        </w:numPr>
-      </w:pPr>
-      <w:r>
-        <w:t>Click on the Highway Designations overlay to turn it on</w:t>
-      </w:r>
-    </w:p>
-    <w:p>
-      <w:pPr>
-        <w:pStyle w:val="ListParagraph"/>
-        <w:numPr>
-          <w:ilvl w:val="2"/>
-          <w:numId w:val="5"/>
-        </w:numPr>
-      </w:pPr>
-      <w:r>
-        <w:t>Click on a line segment to bring up the popup window</w:t>
-      </w:r>
-    </w:p>
-    <w:p>
-      <w:pPr>
-        <w:pStyle w:val="ListParagraph"/>
-        <w:numPr>
-          <w:ilvl w:val="3"/>
-          <w:numId w:val="5"/>
-        </w:numPr>
-      </w:pPr>
-      <w:r>
-        <w:t>Popup window opens.  Minute Order number is hyperlink</w:t>
-      </w:r>
-    </w:p>
-    <w:p>
-      <w:pPr>
-        <w:pStyle w:val="ListParagraph"/>
-        <w:numPr>
-          <w:ilvl w:val="2"/>
-          <w:numId w:val="5"/>
-        </w:numPr>
-      </w:pPr>
-      <w:r>
-        <w:t>Click on Minute Order number hyperlink</w:t>
-      </w:r>
-    </w:p>
-    <w:p>
-      <w:pPr>
-        <w:pStyle w:val="ListParagraph"/>
-        <w:numPr>
-          <w:ilvl w:val="3"/>
-          <w:numId w:val="5"/>
-        </w:numPr>
-      </w:pPr>
-      <w:r>
-        <w:t>Web browser opens to minute order page</w:t>
-      </w:r>
-    </w:p>
-    <w:p/>
     <w:sectPr>
       <w:pgSz w:w="12240" w:h="15840"/>
       <w:pgMar w:top="1440" w:right="1440" w:bottom="1440" w:left="1440" w:header="720" w:footer="720" w:gutter="0"/>

</xml_diff>

<commit_message>
fixed State Senate popup link
</commit_message>
<xml_diff>
--- a/StatewidePlanningMap/SPM_TestScript.docx
+++ b/StatewidePlanningMap/SPM_TestScript.docx
@@ -18,6 +18,19 @@
     </w:p>
     <w:p>
       <w:pPr>
+        <w:rPr>
+          <w:rStyle w:val="SubtleEmphasis"/>
+        </w:rPr>
+      </w:pPr>
+      <w:r>
+        <w:rPr>
+          <w:rStyle w:val="SubtleEmphasis"/>
+        </w:rPr>
+        <w:t>Version 4.3.0 Longview</w:t>
+      </w:r>
+    </w:p>
+    <w:p>
+      <w:pPr>
         <w:pStyle w:val="Heading1"/>
       </w:pPr>
       <w:r>
@@ -35,6 +48,9 @@
         <w:t>o test each new upgrade to the Statewide Planning Map</w:t>
       </w:r>
       <w:r>
+        <w:t>,</w:t>
+      </w:r>
+      <w:r>
         <w:t xml:space="preserve"> and ensure that base functionality is not compromised</w:t>
       </w:r>
       <w:r>
@@ -51,9 +67,29 @@
     </w:p>
     <w:p>
       <w:r>
-        <w:t>You will be sent a copy of the HTML for the SPM, which you can save and run off of your desktop.  Once the code passes UAT, the application will be updated on our internal server (</w:t>
+        <w:t>Test the application on our GitHub test page (</w:t>
       </w:r>
       <w:hyperlink r:id="rId6" w:history="1">
+        <w:r>
+          <w:rPr>
+            <w:rStyle w:val="Hyperlink"/>
+          </w:rPr>
+          <w:t>http://txdot.github.io/javascript/StatewidePlanningMap/StatewidePlanningMap.html</w:t>
+        </w:r>
+      </w:hyperlink>
+      <w:proofErr w:type="gramStart"/>
+      <w:r>
+        <w:t>) .</w:t>
+      </w:r>
+      <w:bookmarkStart w:id="0" w:name="_GoBack"/>
+      <w:bookmarkEnd w:id="0"/>
+      <w:proofErr w:type="gramEnd"/>
+    </w:p>
+    <w:p>
+      <w:r>
+        <w:t>Once the code passes UAT, the application will be updated on our internal server (</w:t>
+      </w:r>
+      <w:hyperlink r:id="rId7" w:history="1">
         <w:r>
           <w:rPr>
             <w:rStyle w:val="Hyperlink"/>
@@ -62,9 +98,14 @@
         </w:r>
       </w:hyperlink>
       <w:r>
-        <w:t>).  After testing again in the internal version, the application will be updated on the external server (</w:t>
-      </w:r>
-      <w:hyperlink r:id="rId7" w:history="1">
+        <w:t xml:space="preserve">).  </w:t>
+      </w:r>
+    </w:p>
+    <w:p>
+      <w:r>
+        <w:t>After testing again in the internal version, the application will be updated on the external server (</w:t>
+      </w:r>
+      <w:hyperlink r:id="rId8" w:history="1">
         <w:r>
           <w:rPr>
             <w:rStyle w:val="Hyperlink"/>
@@ -179,7 +220,13 @@
         </w:numPr>
       </w:pPr>
       <w:r>
-        <w:t>The zoom control buttons appear in the upper left corner of the map pane.</w:t>
+        <w:t xml:space="preserve">The zoom control </w:t>
+      </w:r>
+      <w:r>
+        <w:t xml:space="preserve">and search </w:t>
+      </w:r>
+      <w:r>
+        <w:t>buttons appear in the upper left corner of the map pane.</w:t>
       </w:r>
     </w:p>
     <w:p>
@@ -206,7 +253,10 @@
         <w:t>Pan and zoom</w:t>
       </w:r>
       <w:r>
-        <w:t xml:space="preserve"> around the map pane.  Zoom in to the fullest extent (zoom level 15 – note: the zoom level is displayed in the lower left corner of the display)</w:t>
+        <w:t xml:space="preserve"> around the map pane.</w:t>
+      </w:r>
+      <w:r>
+        <w:t xml:space="preserve">  Zoom in to the fullest extent (z20).</w:t>
       </w:r>
     </w:p>
     <w:p>
@@ -254,6 +304,7 @@
         </w:numPr>
       </w:pPr>
       <w:r>
+        <w:lastRenderedPageBreak/>
         <w:t xml:space="preserve">Click to open each of the </w:t>
       </w:r>
       <w:r>
@@ -265,6 +316,17 @@
       <w:r>
         <w:t xml:space="preserve"> located near the top of the table of contents pane.</w:t>
       </w:r>
+      <w:r>
+        <w:t xml:space="preserve">  This is an enhancement: Google Imagery and </w:t>
+      </w:r>
+      <w:proofErr w:type="spellStart"/>
+      <w:r>
+        <w:t>Esri’s</w:t>
+      </w:r>
+      <w:proofErr w:type="spellEnd"/>
+      <w:r>
+        <w:t xml:space="preserve"> light gray basemap have been added.  </w:t>
+      </w:r>
     </w:p>
     <w:p>
       <w:pPr>
@@ -299,74 +361,475 @@
         </w:numPr>
       </w:pPr>
       <w:r>
+        <w:t>Zoom and pan around each basemap</w:t>
+      </w:r>
+    </w:p>
+    <w:p>
+      <w:pPr>
+        <w:pStyle w:val="ListParagraph"/>
+        <w:numPr>
+          <w:ilvl w:val="0"/>
+          <w:numId w:val="5"/>
+        </w:numPr>
+      </w:pPr>
+      <w:r>
+        <w:t xml:space="preserve">Click the </w:t>
+      </w:r>
+      <w:r>
+        <w:rPr>
+          <w:b/>
+        </w:rPr>
+        <w:t>Measure</w:t>
+      </w:r>
+      <w:r>
+        <w:t xml:space="preserve"> tab.  Select a unit of measure.  Single click on the map, then double click at another location to measure the distance.  Toggle between the units of measure.  Click Clear.</w:t>
+      </w:r>
+    </w:p>
+    <w:p>
+      <w:pPr>
+        <w:pStyle w:val="ListParagraph"/>
+        <w:numPr>
+          <w:ilvl w:val="1"/>
+          <w:numId w:val="5"/>
+        </w:numPr>
+      </w:pPr>
+      <w:r>
+        <w:t>Expected Results:</w:t>
+      </w:r>
+    </w:p>
+    <w:p>
+      <w:pPr>
+        <w:pStyle w:val="ListParagraph"/>
+        <w:numPr>
+          <w:ilvl w:val="2"/>
+          <w:numId w:val="8"/>
+        </w:numPr>
+      </w:pPr>
+      <w:r>
+        <w:t>Each unit of measure is selectable</w:t>
+      </w:r>
+    </w:p>
+    <w:p>
+      <w:pPr>
+        <w:pStyle w:val="ListParagraph"/>
+        <w:numPr>
+          <w:ilvl w:val="2"/>
+          <w:numId w:val="8"/>
+        </w:numPr>
+      </w:pPr>
+      <w:r>
+        <w:t>You are able to draw a line measuring a distance.</w:t>
+      </w:r>
+    </w:p>
+    <w:p>
+      <w:pPr>
+        <w:pStyle w:val="ListParagraph"/>
+        <w:numPr>
+          <w:ilvl w:val="2"/>
+          <w:numId w:val="8"/>
+        </w:numPr>
+      </w:pPr>
+      <w:r>
+        <w:t xml:space="preserve">The </w:t>
+      </w:r>
+      <w:proofErr w:type="gramStart"/>
+      <w:r>
+        <w:t>unit of measure changes as you select</w:t>
+      </w:r>
+      <w:proofErr w:type="gramEnd"/>
+      <w:r>
+        <w:t xml:space="preserve"> each one.</w:t>
+      </w:r>
+    </w:p>
+    <w:p>
+      <w:pPr>
+        <w:pStyle w:val="ListParagraph"/>
+        <w:numPr>
+          <w:ilvl w:val="2"/>
+          <w:numId w:val="8"/>
+        </w:numPr>
+      </w:pPr>
+      <w:r>
+        <w:t>The clear button clears the red measure line.</w:t>
+      </w:r>
+    </w:p>
+    <w:p>
+      <w:pPr>
+        <w:pStyle w:val="ListParagraph"/>
+        <w:numPr>
+          <w:ilvl w:val="0"/>
+          <w:numId w:val="5"/>
+        </w:numPr>
+      </w:pPr>
+      <w:r>
+        <w:t xml:space="preserve">Click the </w:t>
+      </w:r>
+      <w:r>
+        <w:rPr>
+          <w:b/>
+        </w:rPr>
+        <w:t>Query</w:t>
+      </w:r>
+      <w:r>
+        <w:t xml:space="preserve"> tab</w:t>
+      </w:r>
+      <w:r>
+        <w:t>.  Enter a query and click Run Query.  Click the highlighted layer.</w:t>
+      </w:r>
+    </w:p>
+    <w:p>
+      <w:pPr>
+        <w:pStyle w:val="ListParagraph"/>
+        <w:numPr>
+          <w:ilvl w:val="1"/>
+          <w:numId w:val="5"/>
+        </w:numPr>
+      </w:pPr>
+      <w:r>
+        <w:t>Expected Results:</w:t>
+      </w:r>
+    </w:p>
+    <w:p>
+      <w:pPr>
+        <w:pStyle w:val="ListParagraph"/>
+        <w:numPr>
+          <w:ilvl w:val="2"/>
+          <w:numId w:val="9"/>
+        </w:numPr>
+      </w:pPr>
+      <w:r>
+        <w:t>The map will zoom to the selected route.</w:t>
+      </w:r>
+    </w:p>
+    <w:p>
+      <w:pPr>
+        <w:pStyle w:val="ListParagraph"/>
+        <w:numPr>
+          <w:ilvl w:val="2"/>
+          <w:numId w:val="9"/>
+        </w:numPr>
+      </w:pPr>
+      <w:r>
+        <w:t>A pop-up window for Roadway Inventory will pop up after the highlighted route is selected.  The pop up will contain attributes for the selected route.</w:t>
+      </w:r>
+    </w:p>
+    <w:p>
+      <w:pPr>
+        <w:pStyle w:val="ListParagraph"/>
+        <w:numPr>
+          <w:ilvl w:val="0"/>
+          <w:numId w:val="5"/>
+        </w:numPr>
+      </w:pPr>
+      <w:r>
+        <w:t xml:space="preserve">Click the </w:t>
+      </w:r>
+      <w:r>
+        <w:rPr>
+          <w:b/>
+        </w:rPr>
+        <w:t xml:space="preserve">Sketch Tool </w:t>
+      </w:r>
+      <w:r>
+        <w:t>tab.  Choose from the dropdown options. Click in the map pane to draw a route.  Click Calculate Cost.  Click Clear.</w:t>
+      </w:r>
+    </w:p>
+    <w:p>
+      <w:pPr>
+        <w:pStyle w:val="ListParagraph"/>
+        <w:numPr>
+          <w:ilvl w:val="1"/>
+          <w:numId w:val="5"/>
+        </w:numPr>
+      </w:pPr>
+      <w:r>
+        <w:t>Expected Results:</w:t>
+      </w:r>
+    </w:p>
+    <w:p>
+      <w:pPr>
+        <w:pStyle w:val="ListParagraph"/>
+        <w:numPr>
+          <w:ilvl w:val="2"/>
+          <w:numId w:val="10"/>
+        </w:numPr>
+      </w:pPr>
+      <w:r>
+        <w:t>The route you have drawn will show in the map pane in red.</w:t>
+      </w:r>
+    </w:p>
+    <w:p>
+      <w:pPr>
+        <w:pStyle w:val="ListParagraph"/>
+        <w:numPr>
+          <w:ilvl w:val="2"/>
+          <w:numId w:val="10"/>
+        </w:numPr>
+      </w:pPr>
+      <w:r>
+        <w:t xml:space="preserve">The Project Length and Estimated </w:t>
+      </w:r>
+      <w:r>
+        <w:t>Construction</w:t>
+      </w:r>
+      <w:r>
+        <w:t xml:space="preserve"> Cost details will appear below the Calculate Cost button.</w:t>
+      </w:r>
+    </w:p>
+    <w:p>
+      <w:pPr>
+        <w:pStyle w:val="ListParagraph"/>
+        <w:numPr>
+          <w:ilvl w:val="2"/>
+          <w:numId w:val="10"/>
+        </w:numPr>
+      </w:pPr>
+      <w:r>
+        <w:t xml:space="preserve">The red line will disappear after you click </w:t>
+      </w:r>
+      <w:r>
+        <w:t xml:space="preserve">the </w:t>
+      </w:r>
+      <w:r>
+        <w:t>Clear</w:t>
+      </w:r>
+      <w:r>
+        <w:t xml:space="preserve"> button</w:t>
+      </w:r>
+      <w:r>
+        <w:t>.</w:t>
+      </w:r>
+    </w:p>
+    <w:p>
+      <w:pPr>
+        <w:pStyle w:val="ListParagraph"/>
+        <w:numPr>
+          <w:ilvl w:val="0"/>
+          <w:numId w:val="5"/>
+        </w:numPr>
+      </w:pPr>
+      <w:r>
+        <w:t xml:space="preserve">Click the </w:t>
+      </w:r>
+      <w:r>
+        <w:rPr>
+          <w:b/>
+        </w:rPr>
+        <w:t xml:space="preserve">Legend </w:t>
+      </w:r>
+      <w:r>
+        <w:t>tab.  Go back to the Maps tab and select an overlay, then return to the Legend tab.  Repeat for several overlays randomly.</w:t>
+      </w:r>
+    </w:p>
+    <w:p>
+      <w:pPr>
+        <w:pStyle w:val="ListParagraph"/>
+        <w:numPr>
+          <w:ilvl w:val="1"/>
+          <w:numId w:val="5"/>
+        </w:numPr>
+      </w:pPr>
+      <w:r>
+        <w:t>Expected Results:</w:t>
+      </w:r>
+    </w:p>
+    <w:p>
+      <w:pPr>
+        <w:pStyle w:val="ListParagraph"/>
+        <w:numPr>
+          <w:ilvl w:val="2"/>
+          <w:numId w:val="11"/>
+        </w:numPr>
+      </w:pPr>
+      <w:r>
+        <w:t>The Legend is updated for each overlay.</w:t>
+      </w:r>
+    </w:p>
+    <w:p>
+      <w:pPr>
+        <w:pStyle w:val="ListParagraph"/>
+        <w:numPr>
+          <w:ilvl w:val="2"/>
+          <w:numId w:val="11"/>
+        </w:numPr>
+      </w:pPr>
+      <w:r>
+        <w:t>The Legend shows the title or description of the layer and the symbology below it.</w:t>
+      </w:r>
+    </w:p>
+    <w:p>
+      <w:pPr>
+        <w:pStyle w:val="ListParagraph"/>
+        <w:numPr>
+          <w:ilvl w:val="0"/>
+          <w:numId w:val="5"/>
+        </w:numPr>
+      </w:pPr>
+      <w:r>
+        <w:t xml:space="preserve">Click the </w:t>
+      </w:r>
+      <w:r>
+        <w:rPr>
+          <w:b/>
+        </w:rPr>
+        <w:t xml:space="preserve">About </w:t>
+      </w:r>
+      <w:r>
+        <w:t>tab.</w:t>
+      </w:r>
+    </w:p>
+    <w:p>
+      <w:pPr>
+        <w:pStyle w:val="ListParagraph"/>
+        <w:numPr>
+          <w:ilvl w:val="1"/>
+          <w:numId w:val="5"/>
+        </w:numPr>
+      </w:pPr>
+      <w:r>
+        <w:t>Expected Results:</w:t>
+      </w:r>
+    </w:p>
+    <w:p>
+      <w:pPr>
+        <w:pStyle w:val="ListParagraph"/>
+        <w:numPr>
+          <w:ilvl w:val="2"/>
+          <w:numId w:val="11"/>
+        </w:numPr>
+      </w:pPr>
+      <w:r>
+        <w:t>A disclaimer appears with several paragraphs of text</w:t>
+      </w:r>
+    </w:p>
+    <w:p>
+      <w:pPr>
+        <w:pStyle w:val="ListParagraph"/>
+        <w:numPr>
+          <w:ilvl w:val="0"/>
+          <w:numId w:val="5"/>
+        </w:numPr>
+      </w:pPr>
+      <w:r>
+        <w:t>C</w:t>
+      </w:r>
+      <w:r>
+        <w:t xml:space="preserve">lick to </w:t>
+      </w:r>
+      <w:r>
+        <w:t>expand</w:t>
+      </w:r>
+      <w:r>
+        <w:t xml:space="preserve"> the </w:t>
+      </w:r>
+      <w:r>
+        <w:rPr>
+          <w:b/>
+        </w:rPr>
+        <w:t>Search</w:t>
+      </w:r>
+      <w:r>
+        <w:t xml:space="preserve"> </w:t>
+      </w:r>
+      <w:r>
+        <w:t>widget,</w:t>
+      </w:r>
+      <w:r>
+        <w:t xml:space="preserve"> located </w:t>
+      </w:r>
+      <w:r>
+        <w:t>i</w:t>
+      </w:r>
+      <w:r>
+        <w:t xml:space="preserve">n the upper left-hand corner of the map pane.  </w:t>
+      </w:r>
+    </w:p>
+    <w:p>
+      <w:pPr>
+        <w:pStyle w:val="ListParagraph"/>
+        <w:numPr>
+          <w:ilvl w:val="1"/>
+          <w:numId w:val="5"/>
+        </w:numPr>
+      </w:pPr>
+      <w:r>
+        <w:t>Expected Results:</w:t>
+      </w:r>
+    </w:p>
+    <w:p>
+      <w:pPr>
+        <w:pStyle w:val="ListParagraph"/>
+        <w:numPr>
+          <w:ilvl w:val="2"/>
+          <w:numId w:val="6"/>
+        </w:numPr>
+      </w:pPr>
+      <w:r>
         <w:lastRenderedPageBreak/>
-        <w:t>Zoom and pan around each basemap</w:t>
-      </w:r>
-    </w:p>
-    <w:p>
-      <w:pPr>
-        <w:pStyle w:val="ListParagraph"/>
-        <w:numPr>
-          <w:ilvl w:val="0"/>
-          <w:numId w:val="5"/>
-        </w:numPr>
-      </w:pPr>
-      <w:r>
-        <w:t>Click to open the</w:t>
-      </w:r>
-      <w:r>
-        <w:t xml:space="preserve"> </w:t>
-      </w:r>
-      <w:r>
-        <w:rPr>
-          <w:b/>
-        </w:rPr>
-        <w:t>Search</w:t>
-      </w:r>
-      <w:r>
-        <w:t xml:space="preserve"> tab located at</w:t>
-      </w:r>
-      <w:r>
-        <w:t xml:space="preserve"> the top of the table of contents pane.</w:t>
+        <w:t xml:space="preserve">Search </w:t>
+      </w:r>
+      <w:r>
+        <w:t>widget expands, text prompt appears in grey-out font in the text box, and a drop-down carrot appears on the left side.</w:t>
+      </w:r>
+    </w:p>
+    <w:p>
+      <w:pPr>
+        <w:pStyle w:val="ListParagraph"/>
+        <w:numPr>
+          <w:ilvl w:val="1"/>
+          <w:numId w:val="5"/>
+        </w:numPr>
+      </w:pPr>
+      <w:r>
+        <w:t xml:space="preserve">Type a </w:t>
+      </w:r>
+      <w:r>
+        <w:t xml:space="preserve">“1255” </w:t>
+      </w:r>
+      <w:r>
+        <w:t xml:space="preserve">in the search box.  </w:t>
+      </w:r>
+    </w:p>
+    <w:p>
+      <w:pPr>
+        <w:pStyle w:val="ListParagraph"/>
+        <w:numPr>
+          <w:ilvl w:val="2"/>
+          <w:numId w:val="5"/>
+        </w:numPr>
+      </w:pPr>
+      <w:r>
+        <w:t>Expected Results:</w:t>
+      </w:r>
+    </w:p>
+    <w:p>
+      <w:pPr>
+        <w:pStyle w:val="ListParagraph"/>
+        <w:numPr>
+          <w:ilvl w:val="3"/>
+          <w:numId w:val="5"/>
+        </w:numPr>
+      </w:pPr>
+      <w:r>
+        <w:t>You see type-ahead results in the search box</w:t>
+      </w:r>
+      <w:r>
+        <w:t>, split into Control Section, CSJ, and On-System Highway sections.</w:t>
+      </w:r>
+    </w:p>
+    <w:p>
+      <w:pPr>
+        <w:pStyle w:val="ListParagraph"/>
+        <w:numPr>
+          <w:ilvl w:val="1"/>
+          <w:numId w:val="5"/>
+        </w:numPr>
+      </w:pPr>
+      <w:r>
+        <w:t>Type a city, district, highway, or control section number in the search box.</w:t>
       </w:r>
       <w:r>
         <w:t xml:space="preserve">  </w:t>
-      </w:r>
-    </w:p>
-    <w:p>
-      <w:pPr>
-        <w:pStyle w:val="ListParagraph"/>
-        <w:numPr>
-          <w:ilvl w:val="1"/>
-          <w:numId w:val="5"/>
-        </w:numPr>
-      </w:pPr>
-      <w:r>
-        <w:t>Expected Results:</w:t>
-      </w:r>
-    </w:p>
-    <w:p>
-      <w:pPr>
-        <w:pStyle w:val="ListParagraph"/>
-        <w:numPr>
-          <w:ilvl w:val="2"/>
-          <w:numId w:val="6"/>
-        </w:numPr>
-      </w:pPr>
-      <w:r>
-        <w:t>Search options appear (City, Control Section, County, District, On System Highway, Search box)</w:t>
-      </w:r>
-    </w:p>
-    <w:p>
-      <w:pPr>
-        <w:pStyle w:val="ListParagraph"/>
-        <w:numPr>
-          <w:ilvl w:val="1"/>
-          <w:numId w:val="5"/>
-        </w:numPr>
-      </w:pPr>
-      <w:r>
-        <w:t>Select the City radio button and enter a city name into the search box.  Repeat for each of the search options.</w:t>
       </w:r>
     </w:p>
     <w:p>
@@ -392,6 +855,9 @@
       <w:r>
         <w:t>You see type-ahead results as you type in the search box</w:t>
       </w:r>
+      <w:r>
+        <w:t>.</w:t>
+      </w:r>
     </w:p>
     <w:p>
       <w:pPr>
@@ -404,6 +870,9 @@
       <w:r>
         <w:t>The map pane zooms to the selected feature</w:t>
       </w:r>
+      <w:r>
+        <w:t>.</w:t>
+      </w:r>
     </w:p>
     <w:p>
       <w:pPr>
@@ -414,16 +883,7 @@
         </w:numPr>
       </w:pPr>
       <w:r>
-        <w:t xml:space="preserve">Click the </w:t>
-      </w:r>
-      <w:r>
-        <w:rPr>
-          <w:b/>
-        </w:rPr>
-        <w:t>Measure</w:t>
-      </w:r>
-      <w:r>
-        <w:t xml:space="preserve"> tab.  Select a unit of measure.  Single click on the map, then double click at another location to measure the distance.  Toggle between the units of measure.  Click Clear.</w:t>
+        <w:t>Select 5 overlays randomly (not just the first 5).  Click an asset for each of the selected overlays.</w:t>
       </w:r>
     </w:p>
     <w:p>
@@ -443,56 +903,321 @@
         <w:pStyle w:val="ListParagraph"/>
         <w:numPr>
           <w:ilvl w:val="2"/>
-          <w:numId w:val="8"/>
-        </w:numPr>
-      </w:pPr>
-      <w:r>
-        <w:t>Each unit of measure is selectable</w:t>
-      </w:r>
-    </w:p>
-    <w:p>
-      <w:pPr>
-        <w:pStyle w:val="ListParagraph"/>
-        <w:numPr>
-          <w:ilvl w:val="2"/>
-          <w:numId w:val="8"/>
-        </w:numPr>
-      </w:pPr>
-      <w:r>
-        <w:t>You are able to draw a line measuring a distance.</w:t>
-      </w:r>
-    </w:p>
-    <w:p>
-      <w:pPr>
-        <w:pStyle w:val="ListParagraph"/>
-        <w:numPr>
-          <w:ilvl w:val="2"/>
-          <w:numId w:val="8"/>
-        </w:numPr>
-      </w:pPr>
-      <w:r>
-        <w:t xml:space="preserve">The </w:t>
+          <w:numId w:val="11"/>
+        </w:numPr>
+      </w:pPr>
+      <w:r>
+        <w:t>Some overlays have labels on the map.</w:t>
+      </w:r>
+    </w:p>
+    <w:p>
+      <w:pPr>
+        <w:pStyle w:val="ListParagraph"/>
+        <w:numPr>
+          <w:ilvl w:val="2"/>
+          <w:numId w:val="11"/>
+        </w:numPr>
+      </w:pPr>
+      <w:r>
+        <w:t>A pop-up window appears.</w:t>
+      </w:r>
+    </w:p>
+    <w:p>
+      <w:pPr>
+        <w:pStyle w:val="ListParagraph"/>
+        <w:numPr>
+          <w:ilvl w:val="2"/>
+          <w:numId w:val="11"/>
+        </w:numPr>
+      </w:pPr>
+      <w:r>
+        <w:t>The pop-up window contains data for the fields displayed.</w:t>
+      </w:r>
+    </w:p>
+    <w:p>
+      <w:pPr>
+        <w:pStyle w:val="ListParagraph"/>
+        <w:numPr>
+          <w:ilvl w:val="2"/>
+          <w:numId w:val="11"/>
+        </w:numPr>
+      </w:pPr>
+      <w:r>
+        <w:t>The data displayed in the pop-up window is not cryptic coded values.</w:t>
+      </w:r>
+    </w:p>
+    <w:p>
+      <w:pPr>
+        <w:pStyle w:val="Heading1"/>
+      </w:pPr>
+      <w:r>
+        <w:t>Section 2: Enhancements Test</w:t>
+      </w:r>
+    </w:p>
+    <w:p>
+      <w:r>
+        <w:t>This section covers new enhancements made to the application, which must be fully tested prior to launching.</w:t>
+      </w:r>
+    </w:p>
+    <w:p>
+      <w:pPr>
+        <w:pStyle w:val="ListParagraph"/>
+        <w:numPr>
+          <w:ilvl w:val="0"/>
+          <w:numId w:val="5"/>
+        </w:numPr>
+        <w:rPr>
+          <w:b/>
+        </w:rPr>
+      </w:pPr>
+      <w:r>
+        <w:rPr>
+          <w:b/>
+        </w:rPr>
+        <w:t>2 Layers on at once</w:t>
+      </w:r>
+      <w:r>
+        <w:rPr>
+          <w:b/>
+        </w:rPr>
+        <w:t xml:space="preserve"> &amp; Legend update</w:t>
+      </w:r>
+    </w:p>
+    <w:p>
+      <w:pPr>
+        <w:pStyle w:val="ListParagraph"/>
+        <w:numPr>
+          <w:ilvl w:val="1"/>
+          <w:numId w:val="5"/>
+        </w:numPr>
+        <w:rPr>
+          <w:b/>
+        </w:rPr>
+      </w:pPr>
+      <w:r>
+        <w:t>Click to turn on 2 overl</w:t>
+      </w:r>
+      <w:r>
+        <w:t>ays</w:t>
+      </w:r>
+      <w:r>
+        <w:t>.</w:t>
+      </w:r>
+    </w:p>
+    <w:p>
+      <w:pPr>
+        <w:pStyle w:val="ListParagraph"/>
+        <w:numPr>
+          <w:ilvl w:val="2"/>
+          <w:numId w:val="5"/>
+        </w:numPr>
+        <w:rPr>
+          <w:b/>
+        </w:rPr>
+      </w:pPr>
+      <w:r>
+        <w:t>Do both layers turn on</w:t>
       </w:r>
       <w:proofErr w:type="gramStart"/>
       <w:r>
-        <w:t>unit of measure changes as you select</w:t>
+        <w:t>?_</w:t>
       </w:r>
       <w:proofErr w:type="gramEnd"/>
       <w:r>
-        <w:t xml:space="preserve"> each one.</w:t>
-      </w:r>
-    </w:p>
-    <w:p>
-      <w:pPr>
-        <w:pStyle w:val="ListParagraph"/>
-        <w:numPr>
-          <w:ilvl w:val="2"/>
-          <w:numId w:val="8"/>
-        </w:numPr>
-      </w:pPr>
-      <w:r>
-        <w:t>The clear button clears the red measure line.</w:t>
-      </w:r>
+        <w:t>_________________________________</w:t>
+      </w:r>
+    </w:p>
+    <w:p>
+      <w:pPr>
+        <w:pStyle w:val="ListParagraph"/>
+        <w:numPr>
+          <w:ilvl w:val="1"/>
+          <w:numId w:val="5"/>
+        </w:numPr>
+      </w:pPr>
+      <w:r>
+        <w:t>Go to the Legend tab.</w:t>
+      </w:r>
+    </w:p>
+    <w:p>
+      <w:pPr>
+        <w:pStyle w:val="ListParagraph"/>
+        <w:numPr>
+          <w:ilvl w:val="2"/>
+          <w:numId w:val="5"/>
+        </w:numPr>
+      </w:pPr>
+      <w:r>
+        <w:t>Both overlays legend items appear.</w:t>
+      </w:r>
+    </w:p>
+    <w:p>
+      <w:pPr>
+        <w:pStyle w:val="ListParagraph"/>
+        <w:numPr>
+          <w:ilvl w:val="1"/>
+          <w:numId w:val="5"/>
+        </w:numPr>
+      </w:pPr>
+      <w:r>
+        <w:t>Click a third overlay to turn it on.</w:t>
+      </w:r>
+    </w:p>
+    <w:p>
+      <w:pPr>
+        <w:pStyle w:val="ListParagraph"/>
+        <w:numPr>
+          <w:ilvl w:val="2"/>
+          <w:numId w:val="5"/>
+        </w:numPr>
+      </w:pPr>
+      <w:r>
+        <w:t>A popup warns you that only 2 overlays are allowed at once.</w:t>
+      </w:r>
+    </w:p>
+    <w:p>
+      <w:pPr>
+        <w:pStyle w:val="ListParagraph"/>
+        <w:numPr>
+          <w:ilvl w:val="1"/>
+          <w:numId w:val="5"/>
+        </w:numPr>
+      </w:pPr>
+      <w:r>
+        <w:t>Close the popup, and click one of the current overlays to turn it off.</w:t>
+      </w:r>
+    </w:p>
+    <w:p>
+      <w:pPr>
+        <w:pStyle w:val="ListParagraph"/>
+        <w:numPr>
+          <w:ilvl w:val="1"/>
+          <w:numId w:val="5"/>
+        </w:numPr>
+        <w:rPr>
+          <w:b/>
+        </w:rPr>
+      </w:pPr>
+      <w:r>
+        <w:t xml:space="preserve">Click </w:t>
+      </w:r>
+      <w:r>
+        <w:t xml:space="preserve">the remaining overlay to turn </w:t>
+      </w:r>
+      <w:r>
+        <w:t>it</w:t>
+      </w:r>
+      <w:r>
+        <w:t xml:space="preserve"> off.</w:t>
+      </w:r>
+    </w:p>
+    <w:p>
+      <w:pPr>
+        <w:pStyle w:val="ListParagraph"/>
+        <w:numPr>
+          <w:ilvl w:val="2"/>
+          <w:numId w:val="5"/>
+        </w:numPr>
+      </w:pPr>
+      <w:r>
+        <w:t>All</w:t>
+      </w:r>
+      <w:r>
+        <w:t xml:space="preserve"> overlays turn off.</w:t>
+      </w:r>
+    </w:p>
+    <w:p>
+      <w:pPr>
+        <w:pStyle w:val="ListParagraph"/>
+        <w:numPr>
+          <w:ilvl w:val="1"/>
+          <w:numId w:val="5"/>
+        </w:numPr>
+        <w:rPr>
+          <w:b/>
+        </w:rPr>
+      </w:pPr>
+      <w:r>
+        <w:t>Note: the last layer you turn on will draw on top, thus you can control which layers appears on top.</w:t>
+      </w:r>
+    </w:p>
+    <w:p>
+      <w:pPr>
+        <w:pStyle w:val="ListParagraph"/>
+        <w:numPr>
+          <w:ilvl w:val="2"/>
+          <w:numId w:val="5"/>
+        </w:numPr>
+        <w:rPr>
+          <w:b/>
+        </w:rPr>
+      </w:pPr>
+      <w:r>
+        <w:t>Toggle two layers on and off to see how the last appears on the top.</w:t>
+      </w:r>
+    </w:p>
+    <w:p>
+      <w:pPr>
+        <w:pStyle w:val="ListParagraph"/>
+        <w:numPr>
+          <w:ilvl w:val="3"/>
+          <w:numId w:val="5"/>
+        </w:numPr>
+        <w:rPr>
+          <w:b/>
+        </w:rPr>
+      </w:pPr>
+      <w:r>
+        <w:t>The last layer always shows up on top.</w:t>
+      </w:r>
+    </w:p>
+    <w:p>
+      <w:pPr>
+        <w:pStyle w:val="ListParagraph"/>
+        <w:numPr>
+          <w:ilvl w:val="2"/>
+          <w:numId w:val="5"/>
+        </w:numPr>
+      </w:pPr>
+      <w:r>
+        <w:t>Check the Legend for each new layer you turn on.</w:t>
+      </w:r>
+    </w:p>
+    <w:p>
+      <w:pPr>
+        <w:pStyle w:val="ListParagraph"/>
+        <w:numPr>
+          <w:ilvl w:val="3"/>
+          <w:numId w:val="5"/>
+        </w:numPr>
+      </w:pPr>
+      <w:r>
+        <w:t>The Legend is updated properly.</w:t>
+      </w:r>
+    </w:p>
+    <w:p>
+      <w:pPr>
+        <w:pStyle w:val="ListParagraph"/>
+        <w:numPr>
+          <w:ilvl w:val="1"/>
+          <w:numId w:val="5"/>
+        </w:numPr>
+        <w:rPr>
+          <w:b/>
+        </w:rPr>
+      </w:pPr>
+      <w:r>
+        <w:lastRenderedPageBreak/>
+        <w:t>Comment on any issues you found: ______________________________________________________________________________________________________________________</w:t>
+      </w:r>
+    </w:p>
+    <w:p>
+      <w:pPr>
+        <w:pStyle w:val="ListParagraph"/>
+        <w:rPr>
+          <w:b/>
+        </w:rPr>
+      </w:pPr>
     </w:p>
     <w:p>
       <w:pPr>
@@ -501,21 +1226,15 @@
           <w:ilvl w:val="0"/>
           <w:numId w:val="5"/>
         </w:numPr>
-      </w:pPr>
-      <w:r>
-        <w:t xml:space="preserve">Click the </w:t>
-      </w:r>
-      <w:r>
-        <w:rPr>
-          <w:b/>
-        </w:rPr>
-        <w:t>Query</w:t>
-      </w:r>
-      <w:r>
-        <w:t xml:space="preserve"> tab</w:t>
-      </w:r>
-      <w:r>
-        <w:t>.  Enter a query and click Run Query.  Click the highlighted layer.</w:t>
+        <w:rPr>
+          <w:b/>
+        </w:rPr>
+      </w:pPr>
+      <w:r>
+        <w:rPr>
+          <w:b/>
+        </w:rPr>
+        <w:t>Expanded Zoom Levels</w:t>
       </w:r>
     </w:p>
     <w:p>
@@ -525,34 +1244,144 @@
           <w:ilvl w:val="1"/>
           <w:numId w:val="5"/>
         </w:numPr>
-      </w:pPr>
-      <w:r>
-        <w:t>Expected Results:</w:t>
-      </w:r>
-    </w:p>
-    <w:p>
-      <w:pPr>
-        <w:pStyle w:val="ListParagraph"/>
-        <w:numPr>
-          <w:ilvl w:val="2"/>
-          <w:numId w:val="9"/>
-        </w:numPr>
-      </w:pPr>
-      <w:r>
-        <w:t>The map will zoom to the selected route.</w:t>
-      </w:r>
-    </w:p>
-    <w:p>
-      <w:pPr>
-        <w:pStyle w:val="ListParagraph"/>
-        <w:numPr>
-          <w:ilvl w:val="2"/>
-          <w:numId w:val="9"/>
-        </w:numPr>
-      </w:pPr>
-      <w:r>
-        <w:t>A pop-up window for Roadway Inventory will pop up after the highlighted route is selected.  The pop up will contain attributes for the selected route.</w:t>
-      </w:r>
+        <w:rPr>
+          <w:b/>
+        </w:rPr>
+      </w:pPr>
+      <w:r>
+        <w:t xml:space="preserve">With the TxDOT basemap selected, zoom </w:t>
+      </w:r>
+      <w:r>
+        <w:t xml:space="preserve">in </w:t>
+      </w:r>
+      <w:r>
+        <w:t>all the way to the maximum extent.</w:t>
+      </w:r>
+    </w:p>
+    <w:p>
+      <w:pPr>
+        <w:pStyle w:val="ListParagraph"/>
+        <w:numPr>
+          <w:ilvl w:val="2"/>
+          <w:numId w:val="5"/>
+        </w:numPr>
+        <w:rPr>
+          <w:b/>
+        </w:rPr>
+      </w:pPr>
+      <w:r>
+        <w:t>The TxDOT basemap now goes to zoom level 16 (previously 15).</w:t>
+      </w:r>
+    </w:p>
+    <w:p>
+      <w:pPr>
+        <w:pStyle w:val="ListParagraph"/>
+        <w:numPr>
+          <w:ilvl w:val="2"/>
+          <w:numId w:val="5"/>
+        </w:numPr>
+        <w:rPr>
+          <w:b/>
+        </w:rPr>
+      </w:pPr>
+      <w:r>
+        <w:t>After z16, the basemap automatically switches to Google Imagery.</w:t>
+      </w:r>
+    </w:p>
+    <w:p>
+      <w:pPr>
+        <w:pStyle w:val="ListParagraph"/>
+        <w:numPr>
+          <w:ilvl w:val="1"/>
+          <w:numId w:val="5"/>
+        </w:numPr>
+        <w:rPr>
+          <w:b/>
+        </w:rPr>
+      </w:pPr>
+      <w:r>
+        <w:t>Zoom out past z16 (e.g. z15, z14, etc.).</w:t>
+      </w:r>
+    </w:p>
+    <w:p>
+      <w:pPr>
+        <w:pStyle w:val="ListParagraph"/>
+        <w:numPr>
+          <w:ilvl w:val="2"/>
+          <w:numId w:val="5"/>
+        </w:numPr>
+        <w:rPr>
+          <w:b/>
+        </w:rPr>
+      </w:pPr>
+      <w:r>
+        <w:t>The basemap automatically switches back to the TxDOT basemap.</w:t>
+      </w:r>
+    </w:p>
+    <w:p>
+      <w:pPr>
+        <w:pStyle w:val="ListParagraph"/>
+        <w:numPr>
+          <w:ilvl w:val="1"/>
+          <w:numId w:val="5"/>
+        </w:numPr>
+        <w:rPr>
+          <w:b/>
+        </w:rPr>
+      </w:pPr>
+      <w:r>
+        <w:t>Zoom all the way out to the lowest extent.</w:t>
+      </w:r>
+    </w:p>
+    <w:p>
+      <w:pPr>
+        <w:pStyle w:val="ListParagraph"/>
+        <w:numPr>
+          <w:ilvl w:val="2"/>
+          <w:numId w:val="5"/>
+        </w:numPr>
+        <w:rPr>
+          <w:b/>
+        </w:rPr>
+      </w:pPr>
+      <w:r>
+        <w:t>The map will zoom all the way out to the extent of the world.</w:t>
+      </w:r>
+    </w:p>
+    <w:p>
+      <w:pPr>
+        <w:pStyle w:val="ListParagraph"/>
+        <w:numPr>
+          <w:ilvl w:val="1"/>
+          <w:numId w:val="5"/>
+        </w:numPr>
+        <w:rPr>
+          <w:b/>
+        </w:rPr>
+      </w:pPr>
+      <w:r>
+        <w:t>Comment on any issues you found:</w:t>
+      </w:r>
+    </w:p>
+    <w:p>
+      <w:pPr>
+        <w:pStyle w:val="ListParagraph"/>
+        <w:ind w:left="1440"/>
+        <w:rPr>
+          <w:b/>
+        </w:rPr>
+      </w:pPr>
+      <w:r>
+        <w:t>______________________________________________________________________________________________________________________</w:t>
+      </w:r>
+    </w:p>
+    <w:p>
+      <w:pPr>
+        <w:pStyle w:val="ListParagraph"/>
+        <w:rPr>
+          <w:b/>
+        </w:rPr>
+      </w:pPr>
     </w:p>
     <w:p>
       <w:pPr>
@@ -561,18 +1390,15 @@
           <w:ilvl w:val="0"/>
           <w:numId w:val="5"/>
         </w:numPr>
-      </w:pPr>
-      <w:r>
-        <w:t xml:space="preserve">Click the </w:t>
-      </w:r>
-      <w:r>
-        <w:rPr>
-          <w:b/>
-        </w:rPr>
-        <w:t xml:space="preserve">Sketch Tool </w:t>
-      </w:r>
-      <w:r>
-        <w:t>tab.  Choose from the dropdown options. Click in the map pane to draw a route.  Click Calculate Cost.  Click Clear.</w:t>
+        <w:rPr>
+          <w:b/>
+        </w:rPr>
+      </w:pPr>
+      <w:r>
+        <w:rPr>
+          <w:b/>
+        </w:rPr>
+        <w:t>Roadway Inventory Overlay</w:t>
       </w:r>
     </w:p>
     <w:p>
@@ -584,58 +1410,19 @@
         </w:numPr>
       </w:pPr>
       <w:r>
-        <w:t>Expected Results:</w:t>
-      </w:r>
-    </w:p>
-    <w:p>
-      <w:pPr>
-        <w:pStyle w:val="ListParagraph"/>
-        <w:numPr>
-          <w:ilvl w:val="2"/>
-          <w:numId w:val="10"/>
-        </w:numPr>
-      </w:pPr>
-      <w:r>
-        <w:t>The route you have drawn will show in the map pane in red.</w:t>
-      </w:r>
-    </w:p>
-    <w:p>
-      <w:pPr>
-        <w:pStyle w:val="ListParagraph"/>
-        <w:numPr>
-          <w:ilvl w:val="2"/>
-          <w:numId w:val="10"/>
-        </w:numPr>
-      </w:pPr>
-      <w:r>
-        <w:t xml:space="preserve">The Project Length and Estimated </w:t>
-      </w:r>
-      <w:r>
-        <w:t>Construction</w:t>
-      </w:r>
-      <w:r>
-        <w:t xml:space="preserve"> Cost details will appear below the Calculate Cost button.</w:t>
-      </w:r>
-    </w:p>
-    <w:p>
-      <w:pPr>
-        <w:pStyle w:val="ListParagraph"/>
-        <w:numPr>
-          <w:ilvl w:val="2"/>
-          <w:numId w:val="10"/>
-        </w:numPr>
-      </w:pPr>
-      <w:r>
-        <w:t xml:space="preserve">The red line will disappear after you click </w:t>
-      </w:r>
-      <w:r>
-        <w:t xml:space="preserve">the </w:t>
-      </w:r>
-      <w:r>
-        <w:t>Clear</w:t>
-      </w:r>
-      <w:r>
-        <w:t xml:space="preserve"> button</w:t>
+        <w:t xml:space="preserve">Click </w:t>
+      </w:r>
+      <w:r>
+        <w:t xml:space="preserve">to turn </w:t>
+      </w:r>
+      <w:r>
+        <w:t xml:space="preserve">on the </w:t>
+      </w:r>
+      <w:r>
+        <w:t>Roadway Inventory</w:t>
+      </w:r>
+      <w:r>
+        <w:t xml:space="preserve"> overly</w:t>
       </w:r>
       <w:r>
         <w:t>.</w:t>
@@ -645,21 +1432,96 @@
       <w:pPr>
         <w:pStyle w:val="ListParagraph"/>
         <w:numPr>
+          <w:ilvl w:val="1"/>
+          <w:numId w:val="5"/>
+        </w:numPr>
+      </w:pPr>
+      <w:r>
+        <w:t>Click on a segment in the map to open the pop up window</w:t>
+      </w:r>
+    </w:p>
+    <w:p>
+      <w:pPr>
+        <w:pStyle w:val="ListParagraph"/>
+        <w:numPr>
+          <w:ilvl w:val="2"/>
+          <w:numId w:val="5"/>
+        </w:numPr>
+      </w:pPr>
+      <w:r>
+        <w:t>Are all fields populated</w:t>
+      </w:r>
+      <w:proofErr w:type="gramStart"/>
+      <w:r>
+        <w:t>?_</w:t>
+      </w:r>
+      <w:proofErr w:type="gramEnd"/>
+      <w:r>
+        <w:t>_________________________________</w:t>
+      </w:r>
+    </w:p>
+    <w:p>
+      <w:pPr>
+        <w:pStyle w:val="ListParagraph"/>
+        <w:numPr>
+          <w:ilvl w:val="2"/>
+          <w:numId w:val="5"/>
+        </w:numPr>
+      </w:pPr>
+      <w:r>
+        <w:t xml:space="preserve">What </w:t>
+      </w:r>
+      <w:r>
+        <w:t>attribute shows up between Number of Lanes and Surface Width in the popup</w:t>
+      </w:r>
+      <w:proofErr w:type="gramStart"/>
+      <w:r>
+        <w:t>?_</w:t>
+      </w:r>
+      <w:proofErr w:type="gramEnd"/>
+      <w:r>
+        <w:t>_____________</w:t>
+      </w:r>
+    </w:p>
+    <w:p>
+      <w:pPr>
+        <w:pStyle w:val="ListParagraph"/>
+        <w:numPr>
+          <w:ilvl w:val="1"/>
+          <w:numId w:val="5"/>
+        </w:numPr>
+        <w:rPr>
+          <w:b/>
+        </w:rPr>
+      </w:pPr>
+      <w:r>
+        <w:t>Comment on any issues you found: ______________________________________________________________________________________________________________________</w:t>
+      </w:r>
+    </w:p>
+    <w:p>
+      <w:pPr>
+        <w:pStyle w:val="ListParagraph"/>
+        <w:rPr>
+          <w:b/>
+        </w:rPr>
+      </w:pPr>
+    </w:p>
+    <w:p>
+      <w:pPr>
+        <w:pStyle w:val="ListParagraph"/>
+        <w:numPr>
           <w:ilvl w:val="0"/>
           <w:numId w:val="5"/>
         </w:numPr>
-      </w:pPr>
-      <w:r>
-        <w:t xml:space="preserve">Click the </w:t>
-      </w:r>
-      <w:r>
-        <w:rPr>
-          <w:b/>
-        </w:rPr>
-        <w:t xml:space="preserve">Legend </w:t>
-      </w:r>
-      <w:r>
-        <w:t>tab.  Go back to the Maps tab and select an overlay, then return to the Legend tab.  Repeat for several overlays randomly.</w:t>
+        <w:rPr>
+          <w:b/>
+        </w:rPr>
+      </w:pPr>
+      <w:r>
+        <w:rPr>
+          <w:b/>
+        </w:rPr>
+        <w:t>Cemetery Overlay</w:t>
       </w:r>
     </w:p>
     <w:p>
@@ -671,32 +1533,78 @@
         </w:numPr>
       </w:pPr>
       <w:r>
-        <w:t>Expected Results:</w:t>
-      </w:r>
-    </w:p>
-    <w:p>
-      <w:pPr>
-        <w:pStyle w:val="ListParagraph"/>
-        <w:numPr>
-          <w:ilvl w:val="2"/>
-          <w:numId w:val="11"/>
-        </w:numPr>
-      </w:pPr>
-      <w:r>
-        <w:t>The Legend is updated for each overlay.</w:t>
-      </w:r>
-    </w:p>
-    <w:p>
-      <w:pPr>
-        <w:pStyle w:val="ListParagraph"/>
-        <w:numPr>
-          <w:ilvl w:val="2"/>
-          <w:numId w:val="11"/>
-        </w:numPr>
-      </w:pPr>
-      <w:r>
-        <w:t>The Legend shows the title or description of the layer and the symbology below it.</w:t>
-      </w:r>
+        <w:t xml:space="preserve">Click </w:t>
+      </w:r>
+      <w:r>
+        <w:t xml:space="preserve">to turn </w:t>
+      </w:r>
+      <w:r>
+        <w:t xml:space="preserve">on the </w:t>
+      </w:r>
+      <w:r>
+        <w:t>Cemetery overlay.</w:t>
+      </w:r>
+    </w:p>
+    <w:p>
+      <w:pPr>
+        <w:pStyle w:val="ListParagraph"/>
+        <w:numPr>
+          <w:ilvl w:val="1"/>
+          <w:numId w:val="5"/>
+        </w:numPr>
+      </w:pPr>
+      <w:r>
+        <w:t>Select a point in the map to open the pop up window</w:t>
+      </w:r>
+    </w:p>
+    <w:p>
+      <w:pPr>
+        <w:pStyle w:val="ListParagraph"/>
+        <w:numPr>
+          <w:ilvl w:val="2"/>
+          <w:numId w:val="5"/>
+        </w:numPr>
+      </w:pPr>
+      <w:r>
+        <w:t xml:space="preserve">What </w:t>
+      </w:r>
+      <w:r>
+        <w:t xml:space="preserve">attributes show up </w:t>
+      </w:r>
+      <w:r>
+        <w:t>in the pop up window</w:t>
+      </w:r>
+      <w:proofErr w:type="gramStart"/>
+      <w:r>
+        <w:t>?_</w:t>
+      </w:r>
+      <w:proofErr w:type="gramEnd"/>
+      <w:r>
+        <w:t>___________</w:t>
+      </w:r>
+    </w:p>
+    <w:p>
+      <w:pPr>
+        <w:pStyle w:val="ListParagraph"/>
+        <w:numPr>
+          <w:ilvl w:val="1"/>
+          <w:numId w:val="5"/>
+        </w:numPr>
+        <w:rPr>
+          <w:b/>
+        </w:rPr>
+      </w:pPr>
+      <w:r>
+        <w:t>Comment on any issues you found: ______________________________________________________________________________________________________________________</w:t>
+      </w:r>
+    </w:p>
+    <w:p>
+      <w:pPr>
+        <w:pStyle w:val="ListParagraph"/>
+        <w:rPr>
+          <w:b/>
+        </w:rPr>
+      </w:pPr>
     </w:p>
     <w:p>
       <w:pPr>
@@ -705,18 +1613,15 @@
           <w:ilvl w:val="0"/>
           <w:numId w:val="5"/>
         </w:numPr>
-      </w:pPr>
-      <w:r>
-        <w:t xml:space="preserve">Click the </w:t>
-      </w:r>
-      <w:r>
-        <w:rPr>
-          <w:b/>
-        </w:rPr>
-        <w:t xml:space="preserve">About </w:t>
-      </w:r>
-      <w:r>
-        <w:t>tab.</w:t>
+        <w:rPr>
+          <w:b/>
+        </w:rPr>
+      </w:pPr>
+      <w:r>
+        <w:rPr>
+          <w:b/>
+        </w:rPr>
+        <w:t>Control Section Popup</w:t>
       </w:r>
     </w:p>
     <w:p>
@@ -728,110 +1633,189 @@
         </w:numPr>
       </w:pPr>
       <w:r>
-        <w:t>Expected Results:</w:t>
-      </w:r>
-    </w:p>
-    <w:p>
-      <w:pPr>
-        <w:pStyle w:val="ListParagraph"/>
-        <w:numPr>
-          <w:ilvl w:val="2"/>
-          <w:numId w:val="11"/>
-        </w:numPr>
+        <w:t xml:space="preserve">Click to turn on the </w:t>
+      </w:r>
+      <w:r>
+        <w:t>Control Section</w:t>
+      </w:r>
+      <w:r>
+        <w:t xml:space="preserve"> overlay.</w:t>
+      </w:r>
+    </w:p>
+    <w:p>
+      <w:pPr>
+        <w:pStyle w:val="ListParagraph"/>
+        <w:numPr>
+          <w:ilvl w:val="1"/>
+          <w:numId w:val="5"/>
+        </w:numPr>
+      </w:pPr>
+      <w:r>
+        <w:t>What is the last attribute in the popup</w:t>
+      </w:r>
+      <w:proofErr w:type="gramStart"/>
+      <w:r>
+        <w:t>?_</w:t>
+      </w:r>
+      <w:proofErr w:type="gramEnd"/>
+      <w:r>
+        <w:t>___________________________</w:t>
+      </w:r>
+    </w:p>
+    <w:p>
+      <w:pPr>
+        <w:pStyle w:val="ListParagraph"/>
+        <w:numPr>
+          <w:ilvl w:val="1"/>
+          <w:numId w:val="5"/>
+        </w:numPr>
+        <w:rPr>
+          <w:b/>
+        </w:rPr>
       </w:pPr>
       <w:r>
         <w:lastRenderedPageBreak/>
-        <w:t>A disclaimer appears with several paragraphs of text</w:t>
-      </w:r>
-    </w:p>
-    <w:p>
-      <w:pPr>
-        <w:pStyle w:val="ListParagraph"/>
+        <w:t>Comment on any issues you found: ______________________________________________________________________________________________________________________</w:t>
+      </w:r>
+    </w:p>
+    <w:p>
+      <w:pPr>
+        <w:pStyle w:val="ListParagraph"/>
+        <w:rPr>
+          <w:b/>
+        </w:rPr>
+      </w:pPr>
+    </w:p>
+    <w:p>
+      <w:pPr>
+        <w:pStyle w:val="ListParagraph"/>
+        <w:keepNext/>
         <w:numPr>
           <w:ilvl w:val="0"/>
           <w:numId w:val="5"/>
         </w:numPr>
-      </w:pPr>
-      <w:r>
-        <w:t>Select 5 overlays randomly (not just the first 5).  Click an asset for each of the selected overlays.</w:t>
-      </w:r>
-    </w:p>
-    <w:p>
-      <w:pPr>
-        <w:pStyle w:val="ListParagraph"/>
+        <w:rPr>
+          <w:b/>
+        </w:rPr>
+      </w:pPr>
+      <w:r>
+        <w:rPr>
+          <w:b/>
+        </w:rPr>
+        <w:t>About Tab</w:t>
+      </w:r>
+    </w:p>
+    <w:p>
+      <w:pPr>
+        <w:pStyle w:val="ListParagraph"/>
+        <w:keepNext/>
         <w:numPr>
           <w:ilvl w:val="1"/>
           <w:numId w:val="5"/>
         </w:numPr>
-      </w:pPr>
-      <w:r>
-        <w:t>Expected Results:</w:t>
-      </w:r>
-    </w:p>
-    <w:p>
-      <w:pPr>
-        <w:pStyle w:val="ListParagraph"/>
-        <w:numPr>
-          <w:ilvl w:val="2"/>
-          <w:numId w:val="11"/>
-        </w:numPr>
-      </w:pPr>
-      <w:r>
-        <w:t>Some overlays have labels on the map.</w:t>
-      </w:r>
-    </w:p>
-    <w:p>
-      <w:pPr>
-        <w:pStyle w:val="ListParagraph"/>
-        <w:numPr>
-          <w:ilvl w:val="2"/>
-          <w:numId w:val="11"/>
-        </w:numPr>
-      </w:pPr>
-      <w:r>
-        <w:t>A pop-up window appears.</w:t>
-      </w:r>
-    </w:p>
-    <w:p>
-      <w:pPr>
-        <w:pStyle w:val="ListParagraph"/>
-        <w:numPr>
-          <w:ilvl w:val="2"/>
-          <w:numId w:val="11"/>
-        </w:numPr>
-      </w:pPr>
-      <w:r>
-        <w:t>The pop-up window contains data for the fields displayed.</w:t>
-      </w:r>
-    </w:p>
-    <w:p>
-      <w:pPr>
-        <w:pStyle w:val="ListParagraph"/>
-        <w:numPr>
-          <w:ilvl w:val="2"/>
-          <w:numId w:val="11"/>
-        </w:numPr>
-      </w:pPr>
-      <w:r>
-        <w:t>The data displayed in the pop-up window is not cryptic coded values.</w:t>
-      </w:r>
-    </w:p>
-    <w:p>
-      <w:pPr>
-        <w:pStyle w:val="Heading1"/>
-      </w:pPr>
-      <w:r>
-        <w:t>Section 2: Enhancements Test</w:t>
-      </w:r>
-    </w:p>
-    <w:p>
-      <w:r>
-        <w:t>This section covers new enhancements made to the application, which must be fully tested prior to launching.</w:t>
-      </w:r>
-    </w:p>
-    <w:p>
-      <w:pPr>
-        <w:pStyle w:val="ListParagraph"/>
+        <w:rPr>
+          <w:b/>
+        </w:rPr>
+      </w:pPr>
+      <w:r>
+        <w:t xml:space="preserve">Click on </w:t>
+      </w:r>
+      <w:r>
+        <w:t>the About Tab?</w:t>
+      </w:r>
+    </w:p>
+    <w:p>
+      <w:pPr>
+        <w:pStyle w:val="ListParagraph"/>
+        <w:keepNext/>
+        <w:numPr>
+          <w:ilvl w:val="2"/>
+          <w:numId w:val="5"/>
+        </w:numPr>
+        <w:rPr>
+          <w:b/>
+        </w:rPr>
+      </w:pPr>
+      <w:r>
+        <w:t>What is the version name</w:t>
+      </w:r>
+      <w:proofErr w:type="gramStart"/>
+      <w:r>
+        <w:t>?_</w:t>
+      </w:r>
+      <w:proofErr w:type="gramEnd"/>
+      <w:r>
+        <w:t>_______________________________</w:t>
+      </w:r>
+    </w:p>
+    <w:p>
+      <w:pPr>
+        <w:pStyle w:val="ListParagraph"/>
+        <w:keepNext/>
+        <w:numPr>
+          <w:ilvl w:val="1"/>
+          <w:numId w:val="5"/>
+        </w:numPr>
+        <w:rPr>
+          <w:b/>
+        </w:rPr>
+      </w:pPr>
+      <w:r>
+        <w:t>Click on the version name.</w:t>
+      </w:r>
+    </w:p>
+    <w:p>
+      <w:pPr>
+        <w:pStyle w:val="ListParagraph"/>
+        <w:keepNext/>
+        <w:numPr>
+          <w:ilvl w:val="2"/>
+          <w:numId w:val="5"/>
+        </w:numPr>
+        <w:rPr>
+          <w:b/>
+        </w:rPr>
+      </w:pPr>
+      <w:r>
+        <w:t>What is the API version number the application was upgraded to</w:t>
+      </w:r>
+      <w:proofErr w:type="gramStart"/>
+      <w:r>
+        <w:t>?_</w:t>
+      </w:r>
+      <w:proofErr w:type="gramEnd"/>
+      <w:r>
+        <w:t>__________________________________________________</w:t>
+      </w:r>
+    </w:p>
+    <w:p>
+      <w:pPr>
+        <w:pStyle w:val="ListParagraph"/>
+        <w:numPr>
+          <w:ilvl w:val="1"/>
+          <w:numId w:val="5"/>
+        </w:numPr>
+        <w:rPr>
+          <w:b/>
+        </w:rPr>
+      </w:pPr>
+      <w:r>
+        <w:t>Comment on any issues you found: ______________________________________________________________________________________________________________________</w:t>
+      </w:r>
+    </w:p>
+    <w:p>
+      <w:pPr>
+        <w:pStyle w:val="ListParagraph"/>
+        <w:keepNext/>
+        <w:rPr>
+          <w:b/>
+        </w:rPr>
+      </w:pPr>
+    </w:p>
+    <w:p>
+      <w:pPr>
+        <w:pStyle w:val="ListParagraph"/>
+        <w:keepNext/>
         <w:numPr>
           <w:ilvl w:val="0"/>
           <w:numId w:val="5"/>
@@ -844,7 +1828,7 @@
         <w:rPr>
           <w:b/>
         </w:rPr>
-        <w:t>Top 100</w:t>
+        <w:t>Maintenance Office Popup</w:t>
       </w:r>
     </w:p>
     <w:p>
@@ -854,12 +1838,29 @@
           <w:ilvl w:val="1"/>
           <w:numId w:val="5"/>
         </w:numPr>
-        <w:rPr>
-          <w:b/>
-        </w:rPr>
-      </w:pPr>
-      <w:r>
-        <w:t>Click on the Top 100 overlay to turn it on</w:t>
+      </w:pPr>
+      <w:r>
+        <w:t>Click to turn on the Control Section overlay.</w:t>
+      </w:r>
+    </w:p>
+    <w:p>
+      <w:pPr>
+        <w:pStyle w:val="ListParagraph"/>
+        <w:numPr>
+          <w:ilvl w:val="2"/>
+          <w:numId w:val="5"/>
+        </w:numPr>
+      </w:pPr>
+      <w:r>
+        <w:t>What is the last attribute in the popup</w:t>
+      </w:r>
+      <w:proofErr w:type="gramStart"/>
+      <w:r>
+        <w:t>?_</w:t>
+      </w:r>
+      <w:proofErr w:type="gramEnd"/>
+      <w:r>
+        <w:t>___________________________</w:t>
       </w:r>
     </w:p>
     <w:p>
@@ -874,797 +1875,26 @@
         </w:rPr>
       </w:pPr>
       <w:r>
-        <w:t>Select a segment in the map to open the pop up window</w:t>
-      </w:r>
-    </w:p>
-    <w:p>
-      <w:pPr>
-        <w:pStyle w:val="ListParagraph"/>
-        <w:numPr>
-          <w:ilvl w:val="2"/>
-          <w:numId w:val="5"/>
-        </w:numPr>
-        <w:rPr>
-          <w:b/>
-        </w:rPr>
-      </w:pPr>
-      <w:r>
-        <w:t>Are all fields populated</w:t>
-      </w:r>
-      <w:proofErr w:type="gramStart"/>
-      <w:r>
-        <w:t>?_</w:t>
-      </w:r>
-      <w:proofErr w:type="gramEnd"/>
-      <w:r>
-        <w:t>_________________________________</w:t>
-      </w:r>
-    </w:p>
-    <w:p>
-      <w:pPr>
-        <w:pStyle w:val="ListParagraph"/>
-        <w:numPr>
-          <w:ilvl w:val="2"/>
-          <w:numId w:val="5"/>
-        </w:numPr>
-        <w:rPr>
-          <w:b/>
-        </w:rPr>
-      </w:pPr>
-      <w:r>
-        <w:t>What is the year at the top of the pop up window</w:t>
-      </w:r>
-      <w:proofErr w:type="gramStart"/>
-      <w:r>
-        <w:t>?_</w:t>
-      </w:r>
-      <w:proofErr w:type="gramEnd"/>
-      <w:r>
-        <w:t>_____________</w:t>
-      </w:r>
-    </w:p>
-    <w:p>
-      <w:pPr>
-        <w:pStyle w:val="ListParagraph"/>
-        <w:numPr>
-          <w:ilvl w:val="1"/>
-          <w:numId w:val="5"/>
-        </w:numPr>
-        <w:rPr>
-          <w:b/>
-        </w:rPr>
-      </w:pPr>
-      <w:r>
         <w:t>Comment on any issues you found: ______________________________________________________________________________________________________________________</w:t>
       </w:r>
     </w:p>
     <w:p>
       <w:pPr>
-        <w:pStyle w:val="ListParagraph"/>
-        <w:rPr>
-          <w:b/>
-        </w:rPr>
-      </w:pPr>
-    </w:p>
-    <w:p>
-      <w:pPr>
-        <w:pStyle w:val="ListParagraph"/>
-        <w:numPr>
-          <w:ilvl w:val="0"/>
-          <w:numId w:val="5"/>
-        </w:numPr>
-        <w:rPr>
-          <w:b/>
-        </w:rPr>
-      </w:pPr>
-      <w:r>
-        <w:rPr>
-          <w:b/>
-        </w:rPr>
-        <w:t>Top 100 Search</w:t>
-      </w:r>
-    </w:p>
-    <w:p>
-      <w:pPr>
-        <w:pStyle w:val="ListParagraph"/>
-        <w:numPr>
-          <w:ilvl w:val="1"/>
-          <w:numId w:val="5"/>
-        </w:numPr>
-        <w:rPr>
-          <w:b/>
-        </w:rPr>
-      </w:pPr>
-      <w:r>
-        <w:t>Select Search</w:t>
-      </w:r>
-    </w:p>
-    <w:p>
-      <w:pPr>
-        <w:pStyle w:val="ListParagraph"/>
-        <w:numPr>
-          <w:ilvl w:val="1"/>
-          <w:numId w:val="5"/>
-        </w:numPr>
-        <w:rPr>
-          <w:b/>
-        </w:rPr>
-      </w:pPr>
-      <w:r>
-        <w:t>Select Top 100</w:t>
-      </w:r>
-    </w:p>
-    <w:p>
-      <w:pPr>
-        <w:pStyle w:val="ListParagraph"/>
-        <w:numPr>
-          <w:ilvl w:val="1"/>
-          <w:numId w:val="5"/>
-        </w:numPr>
-        <w:rPr>
-          <w:b/>
-        </w:rPr>
-      </w:pPr>
-      <w:r>
-        <w:t>Type a rank between 1 and 100</w:t>
-      </w:r>
-    </w:p>
-    <w:p>
-      <w:pPr>
-        <w:pStyle w:val="ListParagraph"/>
-        <w:numPr>
-          <w:ilvl w:val="1"/>
-          <w:numId w:val="5"/>
-        </w:numPr>
-        <w:rPr>
-          <w:b/>
-        </w:rPr>
-      </w:pPr>
-      <w:r>
-        <w:t>When you begin typing does it start populating a list after the first character entry</w:t>
-      </w:r>
-      <w:proofErr w:type="gramStart"/>
-      <w:r>
-        <w:t>?_</w:t>
-      </w:r>
-      <w:proofErr w:type="gramEnd"/>
-      <w:r>
-        <w:t>_____________________________________________</w:t>
-      </w:r>
-    </w:p>
-    <w:p>
-      <w:pPr>
-        <w:pStyle w:val="ListParagraph"/>
-        <w:numPr>
-          <w:ilvl w:val="1"/>
-          <w:numId w:val="5"/>
-        </w:numPr>
-        <w:rPr>
-          <w:b/>
-        </w:rPr>
-      </w:pPr>
-      <w:r>
-        <w:t>Select a rank from the list</w:t>
-      </w:r>
-    </w:p>
-    <w:p>
-      <w:pPr>
-        <w:pStyle w:val="ListParagraph"/>
-        <w:numPr>
-          <w:ilvl w:val="1"/>
-          <w:numId w:val="5"/>
-        </w:numPr>
-        <w:rPr>
-          <w:b/>
-        </w:rPr>
-      </w:pPr>
-      <w:r>
-        <w:t>When selecting a rank, does the map zoom to the segment</w:t>
-      </w:r>
-      <w:proofErr w:type="gramStart"/>
-      <w:r>
-        <w:t>?_</w:t>
-      </w:r>
-      <w:proofErr w:type="gramEnd"/>
-      <w:r>
-        <w:t>__________</w:t>
-      </w:r>
-    </w:p>
-    <w:p>
-      <w:pPr>
-        <w:pStyle w:val="ListParagraph"/>
-        <w:numPr>
-          <w:ilvl w:val="1"/>
-          <w:numId w:val="5"/>
-        </w:numPr>
-        <w:rPr>
-          <w:b/>
-        </w:rPr>
-      </w:pPr>
-      <w:r>
-        <w:t>Which road is listed as rank 1</w:t>
-      </w:r>
-      <w:proofErr w:type="gramStart"/>
-      <w:r>
-        <w:t>?_</w:t>
-      </w:r>
-      <w:proofErr w:type="gramEnd"/>
-      <w:r>
-        <w:t>_________________________________</w:t>
-      </w:r>
-    </w:p>
-    <w:p>
-      <w:pPr>
-        <w:pStyle w:val="ListParagraph"/>
-        <w:numPr>
-          <w:ilvl w:val="1"/>
-          <w:numId w:val="5"/>
-        </w:numPr>
-        <w:rPr>
-          <w:b/>
-        </w:rPr>
-      </w:pPr>
-      <w:r>
-        <w:t>Comment on any issues you found:</w:t>
-      </w:r>
-    </w:p>
-    <w:p>
-      <w:pPr>
-        <w:pStyle w:val="ListParagraph"/>
-        <w:ind w:left="1440"/>
-        <w:rPr>
-          <w:b/>
-        </w:rPr>
-      </w:pPr>
-      <w:r>
-        <w:t>______________________________________________________________________________________________________________________</w:t>
-      </w:r>
-    </w:p>
-    <w:p>
-      <w:pPr>
-        <w:pStyle w:val="ListParagraph"/>
-        <w:rPr>
-          <w:b/>
-        </w:rPr>
-      </w:pPr>
-    </w:p>
-    <w:p>
-      <w:pPr>
-        <w:pStyle w:val="ListParagraph"/>
-        <w:numPr>
-          <w:ilvl w:val="0"/>
-          <w:numId w:val="5"/>
-        </w:numPr>
-        <w:rPr>
-          <w:b/>
-        </w:rPr>
-      </w:pPr>
-      <w:r>
-        <w:rPr>
-          <w:b/>
-        </w:rPr>
-        <w:t>Future Traffic &amp; Truck Percent</w:t>
-      </w:r>
-    </w:p>
-    <w:p>
-      <w:pPr>
-        <w:pStyle w:val="ListParagraph"/>
-        <w:numPr>
-          <w:ilvl w:val="1"/>
-          <w:numId w:val="5"/>
-        </w:numPr>
-      </w:pPr>
-      <w:r>
-        <w:t>Click on the Future Traffic &amp; Truck Percent overly to turn it on</w:t>
-      </w:r>
-    </w:p>
-    <w:p>
-      <w:pPr>
-        <w:pStyle w:val="ListParagraph"/>
-        <w:numPr>
-          <w:ilvl w:val="1"/>
-          <w:numId w:val="5"/>
-        </w:numPr>
-      </w:pPr>
-      <w:r>
-        <w:t>Click on a segment in the map to open the pop up window</w:t>
-      </w:r>
-    </w:p>
-    <w:p>
-      <w:pPr>
-        <w:pStyle w:val="ListParagraph"/>
-        <w:numPr>
-          <w:ilvl w:val="2"/>
-          <w:numId w:val="5"/>
-        </w:numPr>
-      </w:pPr>
-      <w:r>
-        <w:t>Are all fields populated</w:t>
-      </w:r>
-      <w:proofErr w:type="gramStart"/>
-      <w:r>
-        <w:t>?_</w:t>
-      </w:r>
-      <w:proofErr w:type="gramEnd"/>
-      <w:r>
-        <w:t>_________________________________</w:t>
-      </w:r>
-    </w:p>
-    <w:p>
-      <w:pPr>
-        <w:pStyle w:val="ListParagraph"/>
-        <w:numPr>
-          <w:ilvl w:val="2"/>
-          <w:numId w:val="5"/>
-        </w:numPr>
-      </w:pPr>
-      <w:r>
-        <w:lastRenderedPageBreak/>
-        <w:t>What are the two years listed in the AADT fields</w:t>
-      </w:r>
-      <w:proofErr w:type="gramStart"/>
-      <w:r>
-        <w:t>?_</w:t>
-      </w:r>
-      <w:proofErr w:type="gramEnd"/>
-      <w:r>
-        <w:t>_____________</w:t>
-      </w:r>
-    </w:p>
-    <w:p>
-      <w:pPr>
-        <w:pStyle w:val="ListParagraph"/>
-        <w:numPr>
-          <w:ilvl w:val="1"/>
-          <w:numId w:val="5"/>
-        </w:numPr>
-        <w:rPr>
-          <w:b/>
-        </w:rPr>
-      </w:pPr>
-      <w:r>
-        <w:t>Comment on any issues you found: ______________________________________________________________________________________________________________________</w:t>
-      </w:r>
-    </w:p>
-    <w:p>
-      <w:pPr>
-        <w:pStyle w:val="ListParagraph"/>
-        <w:rPr>
-          <w:b/>
-        </w:rPr>
-      </w:pPr>
-      <w:bookmarkStart w:id="0" w:name="_GoBack"/>
-      <w:bookmarkEnd w:id="0"/>
-    </w:p>
-    <w:p>
-      <w:pPr>
-        <w:pStyle w:val="ListParagraph"/>
-        <w:numPr>
-          <w:ilvl w:val="0"/>
-          <w:numId w:val="5"/>
-        </w:numPr>
-        <w:rPr>
-          <w:b/>
-        </w:rPr>
-      </w:pPr>
-      <w:r>
-        <w:rPr>
-          <w:b/>
-        </w:rPr>
-        <w:t>AADT</w:t>
-      </w:r>
-    </w:p>
-    <w:p>
-      <w:pPr>
-        <w:pStyle w:val="ListParagraph"/>
-        <w:numPr>
-          <w:ilvl w:val="1"/>
-          <w:numId w:val="5"/>
-        </w:numPr>
-      </w:pPr>
-      <w:r>
-        <w:t xml:space="preserve">Click on the </w:t>
-      </w:r>
-      <w:r>
-        <w:t>AADT</w:t>
-      </w:r>
-      <w:r>
-        <w:t xml:space="preserve"> overlay to turn it on</w:t>
-      </w:r>
-    </w:p>
-    <w:p>
-      <w:pPr>
-        <w:pStyle w:val="ListParagraph"/>
-        <w:numPr>
-          <w:ilvl w:val="1"/>
-          <w:numId w:val="5"/>
-        </w:numPr>
-      </w:pPr>
-      <w:r>
-        <w:t>Select a point in the map to open the pop up window</w:t>
-      </w:r>
-    </w:p>
-    <w:p>
-      <w:pPr>
-        <w:pStyle w:val="ListParagraph"/>
-        <w:numPr>
-          <w:ilvl w:val="2"/>
-          <w:numId w:val="5"/>
-        </w:numPr>
-      </w:pPr>
-      <w:r>
-        <w:t>What is the most recent year in the pop up window</w:t>
-      </w:r>
-      <w:proofErr w:type="gramStart"/>
-      <w:r>
-        <w:t>?_</w:t>
-      </w:r>
-      <w:proofErr w:type="gramEnd"/>
-      <w:r>
-        <w:t>___________</w:t>
-      </w:r>
-    </w:p>
-    <w:p>
-      <w:pPr>
-        <w:pStyle w:val="ListParagraph"/>
-        <w:numPr>
-          <w:ilvl w:val="1"/>
-          <w:numId w:val="5"/>
-        </w:numPr>
-        <w:rPr>
-          <w:b/>
-        </w:rPr>
-      </w:pPr>
-      <w:r>
-        <w:t>Comment on any issues you found: ______________________________________________________________________________________________________________________</w:t>
-      </w:r>
-    </w:p>
-    <w:p>
-      <w:pPr>
-        <w:pStyle w:val="ListParagraph"/>
-        <w:rPr>
-          <w:b/>
-        </w:rPr>
-      </w:pPr>
-    </w:p>
-    <w:p>
-      <w:pPr>
-        <w:pStyle w:val="ListParagraph"/>
-        <w:numPr>
-          <w:ilvl w:val="0"/>
-          <w:numId w:val="5"/>
-        </w:numPr>
-        <w:rPr>
-          <w:b/>
-        </w:rPr>
-      </w:pPr>
-      <w:r>
-        <w:rPr>
-          <w:b/>
-        </w:rPr>
-        <w:t>Roadway Inventory File</w:t>
-      </w:r>
-    </w:p>
-    <w:p>
-      <w:pPr>
-        <w:pStyle w:val="ListParagraph"/>
-        <w:numPr>
-          <w:ilvl w:val="1"/>
-          <w:numId w:val="5"/>
-        </w:numPr>
-      </w:pPr>
-      <w:r>
-        <w:t xml:space="preserve">Click on </w:t>
-      </w:r>
-      <w:r>
-        <w:t>Query</w:t>
-      </w:r>
-    </w:p>
-    <w:p>
-      <w:pPr>
-        <w:pStyle w:val="ListParagraph"/>
-        <w:numPr>
-          <w:ilvl w:val="1"/>
-          <w:numId w:val="5"/>
-        </w:numPr>
-      </w:pPr>
-      <w:r>
-        <w:t>Fill Out Query Form</w:t>
-      </w:r>
-    </w:p>
-    <w:p>
-      <w:pPr>
-        <w:pStyle w:val="ListParagraph"/>
-        <w:numPr>
-          <w:ilvl w:val="2"/>
-          <w:numId w:val="5"/>
-        </w:numPr>
-      </w:pPr>
-      <w:r>
-        <w:t>Route</w:t>
-      </w:r>
-      <w:r>
-        <w:t xml:space="preserve"> (ex. IH0035)</w:t>
-      </w:r>
-    </w:p>
-    <w:p>
-      <w:pPr>
-        <w:pStyle w:val="ListParagraph"/>
-        <w:numPr>
-          <w:ilvl w:val="2"/>
-          <w:numId w:val="5"/>
-        </w:numPr>
-      </w:pPr>
-      <w:r>
-        <w:t>Attribute</w:t>
-      </w:r>
-      <w:r>
-        <w:t xml:space="preserve"> (ex. AADT)</w:t>
-      </w:r>
-    </w:p>
-    <w:p>
-      <w:pPr>
-        <w:pStyle w:val="ListParagraph"/>
-        <w:numPr>
-          <w:ilvl w:val="2"/>
-          <w:numId w:val="5"/>
-        </w:numPr>
-      </w:pPr>
-      <w:r>
-        <w:t>Operation</w:t>
-      </w:r>
-      <w:r>
-        <w:t xml:space="preserve"> (ex. Greater Than)</w:t>
-      </w:r>
-    </w:p>
-    <w:p>
-      <w:pPr>
-        <w:pStyle w:val="ListParagraph"/>
-        <w:numPr>
-          <w:ilvl w:val="2"/>
-          <w:numId w:val="5"/>
-        </w:numPr>
-      </w:pPr>
-      <w:r>
-        <w:t>Value</w:t>
-      </w:r>
-      <w:r>
-        <w:t xml:space="preserve"> (ex. 50000)</w:t>
-      </w:r>
-    </w:p>
-    <w:p>
-      <w:pPr>
-        <w:pStyle w:val="ListParagraph"/>
-        <w:numPr>
-          <w:ilvl w:val="1"/>
-          <w:numId w:val="5"/>
-        </w:numPr>
-      </w:pPr>
-      <w:r>
-        <w:t>Select “Run Query”</w:t>
-      </w:r>
-    </w:p>
-    <w:p>
-      <w:pPr>
-        <w:pStyle w:val="ListParagraph"/>
-        <w:numPr>
-          <w:ilvl w:val="1"/>
-          <w:numId w:val="5"/>
-        </w:numPr>
-      </w:pPr>
-      <w:r>
-        <w:t>Select a segment in the map to open the pop up window</w:t>
-      </w:r>
-    </w:p>
-    <w:p>
-      <w:pPr>
-        <w:pStyle w:val="ListParagraph"/>
-        <w:numPr>
-          <w:ilvl w:val="1"/>
-          <w:numId w:val="5"/>
-        </w:numPr>
-      </w:pPr>
-      <w:r>
-        <w:t>Are all fields populated</w:t>
-      </w:r>
-      <w:proofErr w:type="gramStart"/>
-      <w:r>
-        <w:t>?_</w:t>
-      </w:r>
-      <w:proofErr w:type="gramEnd"/>
-      <w:r>
-        <w:t>______________________________________</w:t>
-      </w:r>
-    </w:p>
-    <w:p>
-      <w:pPr>
-        <w:pStyle w:val="ListParagraph"/>
-        <w:numPr>
-          <w:ilvl w:val="1"/>
-          <w:numId w:val="5"/>
-        </w:numPr>
-        <w:rPr>
-          <w:b/>
-        </w:rPr>
-      </w:pPr>
-      <w:r>
-        <w:t>Comment on any issues you found: ______________________________________________________________________________________________________________________</w:t>
-      </w:r>
-    </w:p>
-    <w:p>
-      <w:pPr>
-        <w:pStyle w:val="ListParagraph"/>
-        <w:rPr>
-          <w:b/>
-        </w:rPr>
-      </w:pPr>
-    </w:p>
-    <w:p>
-      <w:pPr>
-        <w:pStyle w:val="ListParagraph"/>
-        <w:keepNext/>
-        <w:numPr>
-          <w:ilvl w:val="0"/>
-          <w:numId w:val="5"/>
-        </w:numPr>
-        <w:rPr>
-          <w:b/>
-        </w:rPr>
-      </w:pPr>
-      <w:r>
-        <w:rPr>
-          <w:b/>
-        </w:rPr>
-        <w:t>Pavement Conditions</w:t>
-      </w:r>
-    </w:p>
-    <w:p>
-      <w:pPr>
-        <w:pStyle w:val="ListParagraph"/>
-        <w:keepNext/>
-        <w:numPr>
-          <w:ilvl w:val="1"/>
-          <w:numId w:val="5"/>
-        </w:numPr>
-        <w:rPr>
-          <w:b/>
-        </w:rPr>
-      </w:pPr>
-      <w:r>
-        <w:t>Click on the Pavement Conditions overlay to turn it on</w:t>
-      </w:r>
-    </w:p>
-    <w:p>
-      <w:pPr>
-        <w:pStyle w:val="ListParagraph"/>
-        <w:keepNext/>
-        <w:numPr>
-          <w:ilvl w:val="1"/>
-          <w:numId w:val="5"/>
-        </w:numPr>
-        <w:rPr>
-          <w:b/>
-        </w:rPr>
-      </w:pPr>
-      <w:r>
-        <w:t>Select a segment in the map to open the pop up window</w:t>
-      </w:r>
-    </w:p>
-    <w:p>
-      <w:pPr>
-        <w:pStyle w:val="ListParagraph"/>
-        <w:keepNext/>
-        <w:numPr>
-          <w:ilvl w:val="1"/>
-          <w:numId w:val="5"/>
-        </w:numPr>
-        <w:rPr>
-          <w:b/>
-        </w:rPr>
-      </w:pPr>
-      <w:r>
-        <w:t>Are all fields populated</w:t>
-      </w:r>
-      <w:proofErr w:type="gramStart"/>
-      <w:r>
-        <w:t>?_</w:t>
-      </w:r>
-      <w:proofErr w:type="gramEnd"/>
-      <w:r>
-        <w:t>______________________________________</w:t>
-      </w:r>
-    </w:p>
-    <w:p>
-      <w:pPr>
-        <w:pStyle w:val="ListParagraph"/>
-        <w:keepNext/>
-        <w:rPr>
-          <w:b/>
-        </w:rPr>
-      </w:pPr>
-    </w:p>
-    <w:p>
-      <w:pPr>
-        <w:pStyle w:val="ListParagraph"/>
-        <w:keepNext/>
-        <w:numPr>
-          <w:ilvl w:val="0"/>
-          <w:numId w:val="5"/>
-        </w:numPr>
-        <w:rPr>
-          <w:b/>
-        </w:rPr>
-      </w:pPr>
-      <w:r>
-        <w:rPr>
-          <w:b/>
-        </w:rPr>
-        <w:t>Version number added</w:t>
-      </w:r>
-    </w:p>
-    <w:p>
-      <w:pPr>
-        <w:pStyle w:val="ListParagraph"/>
-        <w:numPr>
-          <w:ilvl w:val="1"/>
-          <w:numId w:val="5"/>
-        </w:numPr>
-        <w:rPr>
-          <w:b/>
-        </w:rPr>
-      </w:pPr>
-      <w:r>
-        <w:t>Go to the About tab</w:t>
-      </w:r>
-    </w:p>
-    <w:p>
-      <w:pPr>
-        <w:pStyle w:val="ListParagraph"/>
-        <w:numPr>
-          <w:ilvl w:val="2"/>
-          <w:numId w:val="5"/>
-        </w:numPr>
-        <w:rPr>
-          <w:b/>
-        </w:rPr>
-      </w:pPr>
-      <w:r>
-        <w:t>What is the version number of this application? _____________________________________</w:t>
-      </w:r>
-    </w:p>
-    <w:p>
-      <w:pPr>
-        <w:pStyle w:val="ListParagraph"/>
-        <w:numPr>
-          <w:ilvl w:val="1"/>
-          <w:numId w:val="5"/>
-        </w:numPr>
-        <w:rPr>
-          <w:b/>
-        </w:rPr>
-      </w:pPr>
-      <w:r>
-        <w:t>Comment on any issues you found: ______________________________________________________________________________________________________________________</w:t>
-      </w:r>
-    </w:p>
-    <w:p>
-      <w:pPr>
-        <w:rPr>
-          <w:b/>
-        </w:rPr>
-      </w:pPr>
-    </w:p>
-    <w:p>
-      <w:pPr>
-        <w:rPr>
-          <w:b/>
-        </w:rPr>
-      </w:pPr>
-      <w:r>
-        <w:rPr>
-          <w:b/>
-        </w:rPr>
-        <w:lastRenderedPageBreak/>
+        <w:rPr>
+          <w:b/>
+        </w:rPr>
+      </w:pPr>
+    </w:p>
+    <w:p>
+      <w:pPr>
+        <w:rPr>
+          <w:b/>
+        </w:rPr>
+      </w:pPr>
+      <w:r>
+        <w:rPr>
+          <w:b/>
+        </w:rPr>
         <w:t>Please provide additional feedback on any aspect of the application.  __________________________________________________________________________________________________________________________________________________________________________________________________________________</w:t>
       </w:r>
     </w:p>
@@ -3210,6 +3440,18 @@
       <w:u w:val="single"/>
     </w:rPr>
   </w:style>
+  <w:style w:type="character" w:styleId="SubtleEmphasis">
+    <w:name w:val="Subtle Emphasis"/>
+    <w:basedOn w:val="DefaultParagraphFont"/>
+    <w:uiPriority w:val="19"/>
+    <w:qFormat/>
+    <w:rsid w:val="00215DF1"/>
+    <w:rPr>
+      <w:i/>
+      <w:iCs/>
+      <w:color w:val="808080" w:themeColor="text1" w:themeTint="7F"/>
+    </w:rPr>
+  </w:style>
 </w:styles>
 </file>
 
@@ -3559,6 +3801,18 @@
       <w:u w:val="single"/>
     </w:rPr>
   </w:style>
+  <w:style w:type="character" w:styleId="SubtleEmphasis">
+    <w:name w:val="Subtle Emphasis"/>
+    <w:basedOn w:val="DefaultParagraphFont"/>
+    <w:uiPriority w:val="19"/>
+    <w:qFormat/>
+    <w:rsid w:val="00215DF1"/>
+    <w:rPr>
+      <w:i/>
+      <w:iCs/>
+      <w:color w:val="808080" w:themeColor="text1" w:themeTint="7F"/>
+    </w:rPr>
+  </w:style>
 </w:styles>
 </file>
 

</xml_diff>